<commit_message>
Cambio en documentación e implementación de métodos en la clase MenuEntreBatalla
</commit_message>
<xml_diff>
--- a/Documentación Super Auto Pets.docx
+++ b/Documentación Super Auto Pets.docx
@@ -28,7 +28,23 @@
       </w:pPr>
       <w:r>
         <w:rPr/>
-        <w:t>El juego llamado Supe Auto Pets es un juego que funciona en consola y fue desarrollado en el lenguaje java versión 15, se utilizo como herramienta el IDE NetBeans y para control de paquetes maven. Para ejecutar el juego según su sistema operativo puede realizar lo siguiente:</w:t>
+        <w:t>El juego llamado S</w:t>
+      </w:r>
+      <w:r>
+        <w:rPr/>
+        <w:t>ú</w:t>
+      </w:r>
+      <w:r>
+        <w:rPr/>
+        <w:t>pe</w:t>
+      </w:r>
+      <w:r>
+        <w:rPr/>
+        <w:t xml:space="preserve">r </w:t>
+      </w:r>
+      <w:r>
+        <w:rPr/>
+        <w:t>Auto Pets es un juego que funciona en consola y fue desarrollado en el lenguaje java versión 15, se utilizo como herramienta el IDE NetBeans y para control de paquetes maven. Para ejecutar el juego según su sistema operativo puede realizar lo siguiente:</w:t>
       </w:r>
     </w:p>
     <w:p>
@@ -1391,71 +1407,28 @@
           <w:lang w:val="es-GT" w:eastAsia="zh-CN" w:bidi="hi-IN"/>
         </w:rPr>
         <w:tab/>
-      </w:r>
-      <w:r>
-        <w:rPr>
-          <w:rFonts w:eastAsia="Noto Serif CJK SC" w:cs="Lohit Devanagari"/>
-          <w:color w:val="auto"/>
-          <w:kern w:val="2"/>
-          <w:sz w:val="24"/>
-          <w:szCs w:val="24"/>
-          <w:lang w:val="es-GT" w:eastAsia="zh-CN" w:bidi="hi-IN"/>
-        </w:rPr>
-        <w:t xml:space="preserve">Var </w:t>
-      </w:r>
-      <w:r>
-        <w:rPr>
-          <w:rFonts w:eastAsia="Noto Serif CJK SC" w:cs="Lohit Devanagari"/>
-          <w:color w:val="auto"/>
-          <w:kern w:val="2"/>
-          <w:sz w:val="24"/>
-          <w:szCs w:val="24"/>
-          <w:lang w:val="es-GT" w:eastAsia="zh-CN" w:bidi="hi-IN"/>
-        </w:rPr>
-        <w:t xml:space="preserve">final COSTO </w:t>
-      </w:r>
-      <w:r>
-        <w:rPr>
-          <w:rFonts w:eastAsia="Noto Serif CJK SC" w:cs="Lohit Devanagari"/>
-          <w:color w:val="auto"/>
-          <w:kern w:val="2"/>
-          <w:sz w:val="24"/>
-          <w:szCs w:val="24"/>
-          <w:lang w:val="es-GT" w:eastAsia="zh-CN" w:bidi="hi-IN"/>
-        </w:rPr>
-        <w:t>= 3</w:t>
-      </w:r>
-    </w:p>
-    <w:p>
-      <w:pPr>
-        <w:pStyle w:val="Cuerpodetexto"/>
-        <w:bidi w:val="0"/>
-        <w:spacing w:lineRule="auto" w:line="240" w:before="0" w:after="140"/>
-        <w:jc w:val="both"/>
-        <w:rPr/>
-      </w:pPr>
-      <w:r>
-        <w:rPr>
-          <w:rFonts w:eastAsia="Noto Serif CJK SC" w:cs="Lohit Devanagari"/>
-          <w:color w:val="auto"/>
-          <w:kern w:val="2"/>
-          <w:sz w:val="24"/>
-          <w:szCs w:val="24"/>
-          <w:lang w:val="es-GT" w:eastAsia="zh-CN" w:bidi="hi-IN"/>
-        </w:rPr>
-        <w:tab/>
-        <w:t xml:space="preserve">Var </w:t>
-      </w:r>
-      <w:r>
-        <w:rPr>
-          <w:rFonts w:eastAsia="Noto Serif CJK SC" w:cs="Lohit Devanagari"/>
-          <w:color w:val="auto"/>
-          <w:kern w:val="2"/>
-          <w:sz w:val="24"/>
-          <w:szCs w:val="24"/>
-          <w:lang w:val="es-GT" w:eastAsia="zh-CN" w:bidi="hi-IN"/>
-        </w:rPr>
-        <w:t>opcion</w:t>
+        <w:t>Var final COSTO = 3</w:t>
+      </w:r>
+    </w:p>
+    <w:p>
+      <w:pPr>
+        <w:pStyle w:val="Cuerpodetexto"/>
+        <w:bidi w:val="0"/>
+        <w:spacing w:lineRule="auto" w:line="240" w:before="0" w:after="140"/>
+        <w:jc w:val="both"/>
+        <w:rPr/>
+      </w:pPr>
+      <w:r>
+        <w:rPr>
+          <w:rFonts w:eastAsia="Noto Serif CJK SC" w:cs="Lohit Devanagari"/>
+          <w:color w:val="auto"/>
+          <w:kern w:val="2"/>
+          <w:sz w:val="24"/>
+          <w:szCs w:val="24"/>
+          <w:lang w:val="es-GT" w:eastAsia="zh-CN" w:bidi="hi-IN"/>
+        </w:rPr>
+        <w:tab/>
+        <w:t>Var opcion</w:t>
       </w:r>
     </w:p>
     <w:p>
@@ -1530,16 +1503,6 @@
           <w:lang w:val="es-GT" w:eastAsia="zh-CN" w:bidi="hi-IN"/>
         </w:rPr>
         <w:tab/>
-      </w:r>
-      <w:r>
-        <w:rPr>
-          <w:rFonts w:eastAsia="Noto Serif CJK SC" w:cs="Lohit Devanagari"/>
-          <w:color w:val="auto"/>
-          <w:kern w:val="2"/>
-          <w:sz w:val="24"/>
-          <w:szCs w:val="24"/>
-          <w:lang w:val="es-GT" w:eastAsia="zh-CN" w:bidi="hi-IN"/>
-        </w:rPr>
         <w:t>Hacer</w:t>
       </w:r>
     </w:p>
@@ -1584,92 +1547,55 @@
         </w:rPr>
         <w:tab/>
         <w:tab/>
-        <w:t xml:space="preserve">Escribir “2. Cambiar </w:t>
-      </w:r>
-      <w:r>
-        <w:rPr>
-          <w:rFonts w:eastAsia="Noto Serif CJK SC" w:cs="Lohit Devanagari"/>
-          <w:color w:val="auto"/>
-          <w:kern w:val="2"/>
-          <w:sz w:val="24"/>
-          <w:szCs w:val="24"/>
-          <w:lang w:val="es-GT" w:eastAsia="zh-CN" w:bidi="hi-IN"/>
-        </w:rPr>
-        <w:t>opciones de la tienda</w:t>
-      </w:r>
-      <w:r>
-        <w:rPr>
-          <w:rFonts w:eastAsia="Noto Serif CJK SC" w:cs="Lohit Devanagari"/>
-          <w:color w:val="auto"/>
-          <w:kern w:val="2"/>
-          <w:sz w:val="24"/>
-          <w:szCs w:val="24"/>
-          <w:lang w:val="es-GT" w:eastAsia="zh-CN" w:bidi="hi-IN"/>
-        </w:rPr>
-        <w:t>”</w:t>
-      </w:r>
-    </w:p>
-    <w:p>
-      <w:pPr>
-        <w:pStyle w:val="Cuerpodetexto"/>
-        <w:bidi w:val="0"/>
-        <w:spacing w:lineRule="auto" w:line="240" w:before="0" w:after="140"/>
-        <w:jc w:val="both"/>
-        <w:rPr/>
-      </w:pPr>
-      <w:r>
-        <w:rPr>
-          <w:rFonts w:eastAsia="Noto Serif CJK SC" w:cs="Lohit Devanagari"/>
-          <w:color w:val="auto"/>
-          <w:kern w:val="2"/>
-          <w:sz w:val="24"/>
-          <w:szCs w:val="24"/>
-          <w:lang w:val="es-GT" w:eastAsia="zh-CN" w:bidi="hi-IN"/>
-        </w:rPr>
-        <w:tab/>
-        <w:tab/>
-        <w:t>Leer (</w:t>
-      </w:r>
-      <w:r>
-        <w:rPr>
-          <w:rFonts w:eastAsia="Noto Serif CJK SC" w:cs="Lohit Devanagari"/>
-          <w:color w:val="auto"/>
-          <w:kern w:val="2"/>
-          <w:sz w:val="24"/>
-          <w:szCs w:val="24"/>
-          <w:lang w:val="es-GT" w:eastAsia="zh-CN" w:bidi="hi-IN"/>
-        </w:rPr>
-        <w:t>opcion</w:t>
-      </w:r>
-      <w:r>
-        <w:rPr>
-          <w:rFonts w:eastAsia="Noto Serif CJK SC" w:cs="Lohit Devanagari"/>
-          <w:color w:val="auto"/>
-          <w:kern w:val="2"/>
-          <w:sz w:val="24"/>
-          <w:szCs w:val="24"/>
-          <w:lang w:val="es-GT" w:eastAsia="zh-CN" w:bidi="hi-IN"/>
-        </w:rPr>
-        <w:t>)</w:t>
-      </w:r>
-    </w:p>
-    <w:p>
-      <w:pPr>
-        <w:pStyle w:val="Cuerpodetexto"/>
-        <w:bidi w:val="0"/>
-        <w:spacing w:lineRule="auto" w:line="240" w:before="0" w:after="140"/>
-        <w:jc w:val="both"/>
-        <w:rPr>
-          <w:rFonts w:eastAsia="Noto Serif CJK SC" w:cs="Lohit Devanagari"/>
-          <w:color w:val="auto"/>
-          <w:kern w:val="2"/>
-          <w:sz w:val="24"/>
-          <w:szCs w:val="24"/>
-          <w:lang w:val="es-GT" w:eastAsia="zh-CN" w:bidi="hi-IN"/>
-        </w:rPr>
-      </w:pPr>
-      <w:r>
-        <w:rPr/>
+        <w:t>Escribir “2. Cambiar opciones de la tienda”</w:t>
+      </w:r>
+    </w:p>
+    <w:p>
+      <w:pPr>
+        <w:pStyle w:val="Cuerpodetexto"/>
+        <w:bidi w:val="0"/>
+        <w:spacing w:lineRule="auto" w:line="240" w:before="0" w:after="140"/>
+        <w:jc w:val="both"/>
+        <w:rPr/>
+      </w:pPr>
+      <w:r>
+        <w:rPr>
+          <w:rFonts w:eastAsia="Noto Serif CJK SC" w:cs="Lohit Devanagari"/>
+          <w:color w:val="auto"/>
+          <w:kern w:val="2"/>
+          <w:sz w:val="24"/>
+          <w:szCs w:val="24"/>
+          <w:lang w:val="es-GT" w:eastAsia="zh-CN" w:bidi="hi-IN"/>
+        </w:rPr>
+        <w:tab/>
+        <w:tab/>
+        <w:t>Leer (opcion)</w:t>
+      </w:r>
+    </w:p>
+    <w:p>
+      <w:pPr>
+        <w:pStyle w:val="Cuerpodetexto"/>
+        <w:bidi w:val="0"/>
+        <w:spacing w:lineRule="auto" w:line="240" w:before="0" w:after="140"/>
+        <w:jc w:val="both"/>
+        <w:rPr>
+          <w:rFonts w:eastAsia="Noto Serif CJK SC" w:cs="Lohit Devanagari"/>
+          <w:color w:val="auto"/>
+          <w:kern w:val="2"/>
+          <w:sz w:val="24"/>
+          <w:szCs w:val="24"/>
+          <w:lang w:val="es-GT" w:eastAsia="zh-CN" w:bidi="hi-IN"/>
+        </w:rPr>
+      </w:pPr>
+      <w:r>
+        <w:rPr>
+          <w:rFonts w:eastAsia="Noto Serif CJK SC" w:cs="Lohit Devanagari"/>
+          <w:color w:val="auto"/>
+          <w:kern w:val="2"/>
+          <w:sz w:val="24"/>
+          <w:szCs w:val="24"/>
+          <w:lang w:val="es-GT" w:eastAsia="zh-CN" w:bidi="hi-IN"/>
+        </w:rPr>
       </w:r>
     </w:p>
     <w:p>
@@ -1736,75 +1662,31 @@
         <w:tab/>
         <w:tab/>
         <w:tab/>
-        <w:t>Si (</w:t>
-      </w:r>
-      <w:r>
-        <w:rPr>
-          <w:rFonts w:eastAsia="Noto Serif CJK SC" w:cs="Lohit Devanagari"/>
-          <w:color w:val="auto"/>
-          <w:kern w:val="2"/>
-          <w:sz w:val="24"/>
-          <w:szCs w:val="24"/>
-          <w:lang w:val="es-GT" w:eastAsia="zh-CN" w:bidi="hi-IN"/>
-        </w:rPr>
-        <w:t>usuario.getMonedas &gt; 1</w:t>
-      </w:r>
-      <w:r>
-        <w:rPr>
-          <w:rFonts w:eastAsia="Noto Serif CJK SC" w:cs="Lohit Devanagari"/>
-          <w:color w:val="auto"/>
-          <w:kern w:val="2"/>
-          <w:sz w:val="24"/>
-          <w:szCs w:val="24"/>
-          <w:lang w:val="es-GT" w:eastAsia="zh-CN" w:bidi="hi-IN"/>
-        </w:rPr>
-        <w:t xml:space="preserve">) </w:t>
-      </w:r>
-      <w:r>
-        <w:rPr>
-          <w:rFonts w:eastAsia="Noto Serif CJK SC" w:cs="Lohit Devanagari"/>
-          <w:color w:val="auto"/>
-          <w:kern w:val="2"/>
-          <w:sz w:val="24"/>
-          <w:szCs w:val="24"/>
-          <w:lang w:val="es-GT" w:eastAsia="zh-CN" w:bidi="hi-IN"/>
-        </w:rPr>
-        <w:t>entonces</w:t>
-      </w:r>
-    </w:p>
-    <w:p>
-      <w:pPr>
-        <w:pStyle w:val="Cuerpodetexto"/>
-        <w:bidi w:val="0"/>
-        <w:spacing w:lineRule="auto" w:line="240" w:before="0" w:after="140"/>
-        <w:jc w:val="both"/>
-        <w:rPr/>
-      </w:pPr>
-      <w:r>
-        <w:rPr>
-          <w:rFonts w:eastAsia="Noto Serif CJK SC" w:cs="Lohit Devanagari"/>
-          <w:color w:val="auto"/>
-          <w:kern w:val="2"/>
-          <w:sz w:val="24"/>
-          <w:szCs w:val="24"/>
-          <w:lang w:val="es-GT" w:eastAsia="zh-CN" w:bidi="hi-IN"/>
-        </w:rPr>
-        <w:tab/>
-        <w:tab/>
-        <w:tab/>
-        <w:tab/>
-        <w:t xml:space="preserve">Escribir </w:t>
-      </w:r>
-      <w:r>
-        <w:rPr>
-          <w:rFonts w:eastAsia="Noto Serif CJK SC" w:cs="Lohit Devanagari"/>
-          <w:color w:val="auto"/>
-          <w:kern w:val="2"/>
-          <w:sz w:val="24"/>
-          <w:szCs w:val="24"/>
-          <w:lang w:val="es-GT" w:eastAsia="zh-CN" w:bidi="hi-IN"/>
-        </w:rPr>
-        <w:t>tienda tienda = new Tienda()</w:t>
+        <w:t>Si (usuario.getMonedas &gt; 1) entonces</w:t>
+      </w:r>
+    </w:p>
+    <w:p>
+      <w:pPr>
+        <w:pStyle w:val="Cuerpodetexto"/>
+        <w:bidi w:val="0"/>
+        <w:spacing w:lineRule="auto" w:line="240" w:before="0" w:after="140"/>
+        <w:jc w:val="both"/>
+        <w:rPr/>
+      </w:pPr>
+      <w:r>
+        <w:rPr>
+          <w:rFonts w:eastAsia="Noto Serif CJK SC" w:cs="Lohit Devanagari"/>
+          <w:color w:val="auto"/>
+          <w:kern w:val="2"/>
+          <w:sz w:val="24"/>
+          <w:szCs w:val="24"/>
+          <w:lang w:val="es-GT" w:eastAsia="zh-CN" w:bidi="hi-IN"/>
+        </w:rPr>
+        <w:tab/>
+        <w:tab/>
+        <w:tab/>
+        <w:tab/>
+        <w:t>Escribir tienda tienda = new Tienda()</w:t>
       </w:r>
     </w:p>
     <w:p>
@@ -1900,28 +1782,1209 @@
         <w:tab/>
         <w:tab/>
         <w:tab/>
-      </w:r>
-      <w:r>
-        <w:rPr>
-          <w:rFonts w:eastAsia="Noto Serif CJK SC" w:cs="Lohit Devanagari"/>
-          <w:color w:val="auto"/>
-          <w:kern w:val="2"/>
-          <w:sz w:val="24"/>
-          <w:szCs w:val="24"/>
-          <w:lang w:val="es-GT" w:eastAsia="zh-CN" w:bidi="hi-IN"/>
-        </w:rPr>
-        <w:t>Si (</w:t>
-      </w:r>
-      <w:r>
-        <w:rPr>
-          <w:rFonts w:eastAsia="Noto Serif CJK SC" w:cs="Lohit Devanagari"/>
-          <w:color w:val="auto"/>
-          <w:kern w:val="2"/>
-          <w:sz w:val="24"/>
-          <w:szCs w:val="24"/>
-          <w:lang w:val="es-GT" w:eastAsia="zh-CN" w:bidi="hi-IN"/>
-        </w:rPr>
-        <w:t xml:space="preserve">usuario.getMonedas &gt;= 3 </w:t>
+        <w:t>Si (usuario.getMonedas &gt;= 3 ) entonces</w:t>
+      </w:r>
+    </w:p>
+    <w:p>
+      <w:pPr>
+        <w:pStyle w:val="Cuerpodetexto"/>
+        <w:bidi w:val="0"/>
+        <w:spacing w:lineRule="auto" w:line="240" w:before="0" w:after="140"/>
+        <w:jc w:val="both"/>
+        <w:rPr/>
+      </w:pPr>
+      <w:r>
+        <w:rPr>
+          <w:rFonts w:eastAsia="Noto Serif CJK SC" w:cs="Lohit Devanagari"/>
+          <w:color w:val="auto"/>
+          <w:kern w:val="2"/>
+          <w:sz w:val="24"/>
+          <w:szCs w:val="24"/>
+          <w:lang w:val="es-GT" w:eastAsia="zh-CN" w:bidi="hi-IN"/>
+        </w:rPr>
+        <w:tab/>
+        <w:tab/>
+        <w:tab/>
+        <w:tab/>
+        <w:tab/>
+        <w:t>Escribir  “Compra realizada con éxito”</w:t>
+      </w:r>
+    </w:p>
+    <w:p>
+      <w:pPr>
+        <w:pStyle w:val="Cuerpodetexto"/>
+        <w:bidi w:val="0"/>
+        <w:spacing w:lineRule="auto" w:line="240" w:before="0" w:after="140"/>
+        <w:jc w:val="both"/>
+        <w:rPr/>
+      </w:pPr>
+      <w:r>
+        <w:rPr>
+          <w:rFonts w:eastAsia="Noto Serif CJK SC" w:cs="Lohit Devanagari"/>
+          <w:color w:val="auto"/>
+          <w:kern w:val="2"/>
+          <w:sz w:val="24"/>
+          <w:szCs w:val="24"/>
+          <w:lang w:val="es-GT" w:eastAsia="zh-CN" w:bidi="hi-IN"/>
+        </w:rPr>
+        <w:tab/>
+        <w:tab/>
+        <w:tab/>
+        <w:tab/>
+        <w:t>sino</w:t>
+      </w:r>
+    </w:p>
+    <w:p>
+      <w:pPr>
+        <w:pStyle w:val="Cuerpodetexto"/>
+        <w:bidi w:val="0"/>
+        <w:spacing w:lineRule="auto" w:line="240" w:before="0" w:after="140"/>
+        <w:jc w:val="both"/>
+        <w:rPr/>
+      </w:pPr>
+      <w:r>
+        <w:rPr>
+          <w:rFonts w:eastAsia="Noto Serif CJK SC" w:cs="Lohit Devanagari"/>
+          <w:color w:val="auto"/>
+          <w:kern w:val="2"/>
+          <w:sz w:val="24"/>
+          <w:szCs w:val="24"/>
+          <w:lang w:val="es-GT" w:eastAsia="zh-CN" w:bidi="hi-IN"/>
+        </w:rPr>
+        <w:tab/>
+        <w:tab/>
+        <w:tab/>
+        <w:tab/>
+        <w:tab/>
+        <w:t>Escribir  “No se compro ningún animal, no cuentas con suficientes monedas”</w:t>
+      </w:r>
+    </w:p>
+    <w:p>
+      <w:pPr>
+        <w:pStyle w:val="Cuerpodetexto"/>
+        <w:bidi w:val="0"/>
+        <w:spacing w:lineRule="auto" w:line="240" w:before="0" w:after="140"/>
+        <w:jc w:val="both"/>
+        <w:rPr/>
+      </w:pPr>
+      <w:r>
+        <w:rPr>
+          <w:rFonts w:eastAsia="Noto Serif CJK SC" w:cs="Lohit Devanagari"/>
+          <w:color w:val="auto"/>
+          <w:kern w:val="2"/>
+          <w:sz w:val="24"/>
+          <w:szCs w:val="24"/>
+          <w:lang w:val="es-GT" w:eastAsia="zh-CN" w:bidi="hi-IN"/>
+        </w:rPr>
+        <w:tab/>
+        <w:tab/>
+        <w:tab/>
+        <w:tab/>
+        <w:t>Finsi</w:t>
+      </w:r>
+    </w:p>
+    <w:p>
+      <w:pPr>
+        <w:pStyle w:val="Cuerpodetexto"/>
+        <w:bidi w:val="0"/>
+        <w:spacing w:lineRule="auto" w:line="240" w:before="0" w:after="140"/>
+        <w:jc w:val="both"/>
+        <w:rPr/>
+      </w:pPr>
+      <w:r>
+        <w:rPr>
+          <w:rFonts w:eastAsia="Noto Serif CJK SC" w:cs="Lohit Devanagari"/>
+          <w:color w:val="auto"/>
+          <w:kern w:val="2"/>
+          <w:sz w:val="24"/>
+          <w:szCs w:val="24"/>
+          <w:lang w:val="es-GT" w:eastAsia="zh-CN" w:bidi="hi-IN"/>
+        </w:rPr>
+        <w:tab/>
+        <w:tab/>
+        <w:tab/>
+        <w:tab/>
+        <w:tab/>
+        <w:tab/>
+        <w:tab/>
+        <w:tab/>
+      </w:r>
+    </w:p>
+    <w:p>
+      <w:pPr>
+        <w:pStyle w:val="Cuerpodetexto"/>
+        <w:bidi w:val="0"/>
+        <w:spacing w:lineRule="auto" w:line="240" w:before="0" w:after="140"/>
+        <w:jc w:val="both"/>
+        <w:rPr/>
+      </w:pPr>
+      <w:r>
+        <w:rPr>
+          <w:rFonts w:eastAsia="Noto Serif CJK SC" w:cs="Lohit Devanagari"/>
+          <w:color w:val="auto"/>
+          <w:kern w:val="2"/>
+          <w:sz w:val="24"/>
+          <w:szCs w:val="24"/>
+          <w:lang w:val="es-GT" w:eastAsia="zh-CN" w:bidi="hi-IN"/>
+        </w:rPr>
+        <w:tab/>
+        <w:tab/>
+        <w:tab/>
+        <w:t>Finsi</w:t>
+      </w:r>
+    </w:p>
+    <w:p>
+      <w:pPr>
+        <w:pStyle w:val="Cuerpodetexto"/>
+        <w:bidi w:val="0"/>
+        <w:spacing w:lineRule="auto" w:line="240" w:before="0" w:after="140"/>
+        <w:jc w:val="both"/>
+        <w:rPr/>
+      </w:pPr>
+      <w:r>
+        <w:rPr>
+          <w:rFonts w:eastAsia="Noto Serif CJK SC" w:cs="Lohit Devanagari"/>
+          <w:color w:val="auto"/>
+          <w:kern w:val="2"/>
+          <w:sz w:val="24"/>
+          <w:szCs w:val="24"/>
+          <w:lang w:val="es-GT" w:eastAsia="zh-CN" w:bidi="hi-IN"/>
+        </w:rPr>
+        <w:tab/>
+        <w:tab/>
+        <w:t xml:space="preserve">sino </w:t>
+      </w:r>
+    </w:p>
+    <w:p>
+      <w:pPr>
+        <w:pStyle w:val="Cuerpodetexto"/>
+        <w:bidi w:val="0"/>
+        <w:spacing w:lineRule="auto" w:line="240" w:before="0" w:after="140"/>
+        <w:jc w:val="both"/>
+        <w:rPr/>
+      </w:pPr>
+      <w:r>
+        <w:rPr>
+          <w:rFonts w:eastAsia="Noto Serif CJK SC" w:cs="Lohit Devanagari"/>
+          <w:color w:val="auto"/>
+          <w:kern w:val="2"/>
+          <w:sz w:val="24"/>
+          <w:szCs w:val="24"/>
+          <w:lang w:val="es-GT" w:eastAsia="zh-CN" w:bidi="hi-IN"/>
+        </w:rPr>
+        <w:tab/>
+        <w:tab/>
+        <w:tab/>
+        <w:t>Si (usuario.getMonedas &gt; 1 ) entonces</w:t>
+      </w:r>
+    </w:p>
+    <w:p>
+      <w:pPr>
+        <w:pStyle w:val="Cuerpodetexto"/>
+        <w:bidi w:val="0"/>
+        <w:spacing w:lineRule="auto" w:line="240" w:before="0" w:after="140"/>
+        <w:jc w:val="both"/>
+        <w:rPr/>
+      </w:pPr>
+      <w:r>
+        <w:rPr>
+          <w:rFonts w:eastAsia="Noto Serif CJK SC" w:cs="Lohit Devanagari"/>
+          <w:color w:val="auto"/>
+          <w:kern w:val="2"/>
+          <w:sz w:val="24"/>
+          <w:szCs w:val="24"/>
+          <w:lang w:val="es-GT" w:eastAsia="zh-CN" w:bidi="hi-IN"/>
+        </w:rPr>
+        <w:tab/>
+        <w:tab/>
+        <w:tab/>
+        <w:t>//hacer un random y mostrar mascotas</w:t>
+      </w:r>
+    </w:p>
+    <w:p>
+      <w:pPr>
+        <w:pStyle w:val="Cuerpodetexto"/>
+        <w:bidi w:val="0"/>
+        <w:spacing w:lineRule="auto" w:line="240" w:before="0" w:after="140"/>
+        <w:jc w:val="both"/>
+        <w:rPr/>
+      </w:pPr>
+      <w:r>
+        <w:rPr>
+          <w:rFonts w:eastAsia="Noto Serif CJK SC" w:cs="Lohit Devanagari"/>
+          <w:color w:val="auto"/>
+          <w:kern w:val="2"/>
+          <w:sz w:val="24"/>
+          <w:szCs w:val="24"/>
+          <w:lang w:val="es-GT" w:eastAsia="zh-CN" w:bidi="hi-IN"/>
+        </w:rPr>
+        <w:tab/>
+        <w:tab/>
+        <w:tab/>
+        <w:t>sino</w:t>
+      </w:r>
+    </w:p>
+    <w:p>
+      <w:pPr>
+        <w:pStyle w:val="Cuerpodetexto"/>
+        <w:bidi w:val="0"/>
+        <w:spacing w:lineRule="auto" w:line="240" w:before="0" w:after="140"/>
+        <w:jc w:val="both"/>
+        <w:rPr/>
+      </w:pPr>
+      <w:r>
+        <w:rPr>
+          <w:rFonts w:eastAsia="Noto Serif CJK SC" w:cs="Lohit Devanagari"/>
+          <w:color w:val="auto"/>
+          <w:kern w:val="2"/>
+          <w:sz w:val="24"/>
+          <w:szCs w:val="24"/>
+          <w:lang w:val="es-GT" w:eastAsia="zh-CN" w:bidi="hi-IN"/>
+        </w:rPr>
+        <w:tab/>
+        <w:tab/>
+        <w:tab/>
+        <w:tab/>
+        <w:t>Escribir “No cuentas con suficientes monedas para realizar esta acción”</w:t>
+      </w:r>
+    </w:p>
+    <w:p>
+      <w:pPr>
+        <w:pStyle w:val="Cuerpodetexto"/>
+        <w:bidi w:val="0"/>
+        <w:spacing w:lineRule="auto" w:line="240" w:before="0" w:after="140"/>
+        <w:jc w:val="both"/>
+        <w:rPr/>
+      </w:pPr>
+      <w:r>
+        <w:rPr>
+          <w:rFonts w:eastAsia="Noto Serif CJK SC" w:cs="Lohit Devanagari"/>
+          <w:color w:val="auto"/>
+          <w:kern w:val="2"/>
+          <w:sz w:val="24"/>
+          <w:szCs w:val="24"/>
+          <w:lang w:val="es-GT" w:eastAsia="zh-CN" w:bidi="hi-IN"/>
+        </w:rPr>
+        <w:tab/>
+        <w:tab/>
+        <w:tab/>
+        <w:t>Finsi</w:t>
+      </w:r>
+    </w:p>
+    <w:p>
+      <w:pPr>
+        <w:pStyle w:val="Cuerpodetexto"/>
+        <w:bidi w:val="0"/>
+        <w:spacing w:lineRule="auto" w:line="240" w:before="0" w:after="140"/>
+        <w:jc w:val="both"/>
+        <w:rPr/>
+      </w:pPr>
+      <w:r>
+        <w:rPr>
+          <w:rFonts w:eastAsia="Noto Serif CJK SC" w:cs="Lohit Devanagari"/>
+          <w:color w:val="auto"/>
+          <w:kern w:val="2"/>
+          <w:sz w:val="24"/>
+          <w:szCs w:val="24"/>
+          <w:lang w:val="es-GT" w:eastAsia="zh-CN" w:bidi="hi-IN"/>
+        </w:rPr>
+        <w:tab/>
+        <w:tab/>
+        <w:t>Finsi</w:t>
+      </w:r>
+    </w:p>
+    <w:p>
+      <w:pPr>
+        <w:pStyle w:val="Cuerpodetexto"/>
+        <w:bidi w:val="0"/>
+        <w:spacing w:lineRule="auto" w:line="240" w:before="0" w:after="140"/>
+        <w:jc w:val="both"/>
+        <w:rPr/>
+      </w:pPr>
+      <w:r>
+        <w:rPr>
+          <w:rFonts w:eastAsia="Noto Serif CJK SC" w:cs="Lohit Devanagari"/>
+          <w:color w:val="auto"/>
+          <w:kern w:val="2"/>
+          <w:sz w:val="24"/>
+          <w:szCs w:val="24"/>
+          <w:lang w:val="es-GT" w:eastAsia="zh-CN" w:bidi="hi-IN"/>
+        </w:rPr>
+        <w:tab/>
+        <w:t>Mientras (opcion &gt; 2 )</w:t>
+      </w:r>
+    </w:p>
+    <w:p>
+      <w:pPr>
+        <w:pStyle w:val="Cuerpodetexto"/>
+        <w:bidi w:val="0"/>
+        <w:spacing w:lineRule="auto" w:line="240" w:before="0" w:after="140"/>
+        <w:jc w:val="both"/>
+        <w:rPr/>
+      </w:pPr>
+      <w:r>
+        <w:rPr>
+          <w:rFonts w:eastAsia="Noto Serif CJK SC" w:cs="Lohit Devanagari"/>
+          <w:color w:val="auto"/>
+          <w:kern w:val="2"/>
+          <w:sz w:val="24"/>
+          <w:szCs w:val="24"/>
+          <w:lang w:val="es-GT" w:eastAsia="zh-CN" w:bidi="hi-IN"/>
+        </w:rPr>
+        <w:tab/>
+        <w:t>Fin</w:t>
+      </w:r>
+    </w:p>
+    <w:p>
+      <w:pPr>
+        <w:pStyle w:val="Cuerpodetexto"/>
+        <w:bidi w:val="0"/>
+        <w:spacing w:lineRule="auto" w:line="240" w:before="0" w:after="140"/>
+        <w:jc w:val="both"/>
+        <w:rPr>
+          <w:rFonts w:eastAsia="Noto Serif CJK SC" w:cs="Lohit Devanagari"/>
+          <w:color w:val="auto"/>
+          <w:kern w:val="2"/>
+          <w:sz w:val="24"/>
+          <w:szCs w:val="24"/>
+          <w:lang w:val="es-GT" w:eastAsia="zh-CN" w:bidi="hi-IN"/>
+        </w:rPr>
+      </w:pPr>
+      <w:r>
+        <w:rPr>
+          <w:rFonts w:eastAsia="Noto Serif CJK SC" w:cs="Lohit Devanagari"/>
+          <w:color w:val="auto"/>
+          <w:kern w:val="2"/>
+          <w:sz w:val="24"/>
+          <w:szCs w:val="24"/>
+          <w:lang w:val="es-GT" w:eastAsia="zh-CN" w:bidi="hi-IN"/>
+        </w:rPr>
+      </w:r>
+    </w:p>
+    <w:p>
+      <w:pPr>
+        <w:pStyle w:val="Cuerpodetexto"/>
+        <w:bidi w:val="0"/>
+        <w:spacing w:lineRule="auto" w:line="240" w:before="0" w:after="140"/>
+        <w:jc w:val="both"/>
+        <w:rPr/>
+      </w:pPr>
+      <w:r>
+        <w:rPr>
+          <w:rFonts w:eastAsia="Noto Serif CJK SC" w:cs="Lohit Devanagari"/>
+          <w:color w:val="auto"/>
+          <w:kern w:val="2"/>
+          <w:sz w:val="24"/>
+          <w:szCs w:val="24"/>
+          <w:lang w:val="es-GT" w:eastAsia="zh-CN" w:bidi="hi-IN"/>
+        </w:rPr>
+        <w:t>Método comprarComida()</w:t>
+      </w:r>
+    </w:p>
+    <w:p>
+      <w:pPr>
+        <w:pStyle w:val="Cuerpodetexto"/>
+        <w:bidi w:val="0"/>
+        <w:spacing w:lineRule="auto" w:line="240" w:before="0" w:after="140"/>
+        <w:jc w:val="both"/>
+        <w:rPr/>
+      </w:pPr>
+      <w:r>
+        <w:rPr>
+          <w:rFonts w:eastAsia="Noto Serif CJK SC" w:cs="Lohit Devanagari"/>
+          <w:color w:val="auto"/>
+          <w:kern w:val="2"/>
+          <w:sz w:val="24"/>
+          <w:szCs w:val="24"/>
+          <w:lang w:val="es-GT" w:eastAsia="zh-CN" w:bidi="hi-IN"/>
+        </w:rPr>
+        <w:t>Este método tiene un comportamiento similar al de comprarMascotas(), la diferencia es de que únicamente se mostrarán dos espacios donde se mostraran los alimentos disponibles según el Tier.</w:t>
+      </w:r>
+    </w:p>
+    <w:p>
+      <w:pPr>
+        <w:pStyle w:val="Cuerpodetexto"/>
+        <w:bidi w:val="0"/>
+        <w:spacing w:lineRule="auto" w:line="240" w:before="0" w:after="140"/>
+        <w:jc w:val="both"/>
+        <w:rPr>
+          <w:rFonts w:eastAsia="Noto Serif CJK SC" w:cs="Lohit Devanagari"/>
+          <w:color w:val="auto"/>
+          <w:kern w:val="2"/>
+          <w:sz w:val="24"/>
+          <w:szCs w:val="24"/>
+          <w:lang w:val="es-GT" w:eastAsia="zh-CN" w:bidi="hi-IN"/>
+        </w:rPr>
+      </w:pPr>
+      <w:r>
+        <w:rPr/>
+      </w:r>
+    </w:p>
+    <w:p>
+      <w:pPr>
+        <w:pStyle w:val="Cuerpodetexto"/>
+        <w:bidi w:val="0"/>
+        <w:spacing w:lineRule="auto" w:line="240" w:before="0" w:after="140"/>
+        <w:jc w:val="both"/>
+        <w:rPr/>
+      </w:pPr>
+      <w:r>
+        <w:rPr>
+          <w:rFonts w:eastAsia="Noto Serif CJK SC" w:cs="Lohit Devanagari"/>
+          <w:color w:val="auto"/>
+          <w:kern w:val="2"/>
+          <w:sz w:val="24"/>
+          <w:szCs w:val="24"/>
+          <w:lang w:val="es-GT" w:eastAsia="zh-CN" w:bidi="hi-IN"/>
+        </w:rPr>
+        <w:tab/>
+      </w:r>
+      <w:r>
+        <w:rPr>
+          <w:rFonts w:eastAsia="Noto Serif CJK SC" w:cs="Lohit Devanagari"/>
+          <w:color w:val="auto"/>
+          <w:kern w:val="2"/>
+          <w:sz w:val="24"/>
+          <w:szCs w:val="24"/>
+          <w:lang w:val="es-GT" w:eastAsia="zh-CN" w:bidi="hi-IN"/>
+        </w:rPr>
+        <w:t>Inicio Proceso comprarComida()</w:t>
+      </w:r>
+    </w:p>
+    <w:p>
+      <w:pPr>
+        <w:pStyle w:val="Cuerpodetexto"/>
+        <w:bidi w:val="0"/>
+        <w:spacing w:lineRule="auto" w:line="240" w:before="0" w:after="140"/>
+        <w:jc w:val="both"/>
+        <w:rPr/>
+      </w:pPr>
+      <w:r>
+        <w:rPr>
+          <w:rFonts w:eastAsia="Noto Serif CJK SC" w:cs="Lohit Devanagari"/>
+          <w:color w:val="auto"/>
+          <w:kern w:val="2"/>
+          <w:sz w:val="24"/>
+          <w:szCs w:val="24"/>
+          <w:lang w:val="es-GT" w:eastAsia="zh-CN" w:bidi="hi-IN"/>
+        </w:rPr>
+        <w:tab/>
+        <w:t>Var opcion</w:t>
+      </w:r>
+    </w:p>
+    <w:p>
+      <w:pPr>
+        <w:pStyle w:val="Cuerpodetexto"/>
+        <w:bidi w:val="0"/>
+        <w:spacing w:lineRule="auto" w:line="240" w:before="0" w:after="140"/>
+        <w:jc w:val="both"/>
+        <w:rPr/>
+      </w:pPr>
+      <w:r>
+        <w:rPr>
+          <w:rFonts w:eastAsia="Noto Serif CJK SC" w:cs="Lohit Devanagari"/>
+          <w:color w:val="auto"/>
+          <w:kern w:val="2"/>
+          <w:sz w:val="24"/>
+          <w:szCs w:val="24"/>
+          <w:lang w:val="es-GT" w:eastAsia="zh-CN" w:bidi="hi-IN"/>
+        </w:rPr>
+        <w:tab/>
+      </w:r>
+    </w:p>
+    <w:p>
+      <w:pPr>
+        <w:pStyle w:val="Cuerpodetexto"/>
+        <w:bidi w:val="0"/>
+        <w:spacing w:lineRule="auto" w:line="240" w:before="0" w:after="140"/>
+        <w:jc w:val="both"/>
+        <w:rPr/>
+      </w:pPr>
+      <w:r>
+        <w:rPr>
+          <w:rFonts w:eastAsia="Noto Serif CJK SC" w:cs="Lohit Devanagari"/>
+          <w:color w:val="auto"/>
+          <w:kern w:val="2"/>
+          <w:sz w:val="24"/>
+          <w:szCs w:val="24"/>
+          <w:lang w:val="es-GT" w:eastAsia="zh-CN" w:bidi="hi-IN"/>
+        </w:rPr>
+        <w:tab/>
+        <w:t>Escribir “Elija el alimento que desea comprar”</w:t>
+      </w:r>
+    </w:p>
+    <w:p>
+      <w:pPr>
+        <w:pStyle w:val="Cuerpodetexto"/>
+        <w:bidi w:val="0"/>
+        <w:spacing w:lineRule="auto" w:line="240" w:before="0" w:after="140"/>
+        <w:jc w:val="both"/>
+        <w:rPr/>
+      </w:pPr>
+      <w:r>
+        <w:rPr>
+          <w:rFonts w:eastAsia="Noto Serif CJK SC" w:cs="Lohit Devanagari"/>
+          <w:color w:val="auto"/>
+          <w:kern w:val="2"/>
+          <w:sz w:val="24"/>
+          <w:szCs w:val="24"/>
+          <w:lang w:val="es-GT" w:eastAsia="zh-CN" w:bidi="hi-IN"/>
+        </w:rPr>
+        <w:tab/>
+        <w:t>Leer (opcion)</w:t>
+      </w:r>
+    </w:p>
+    <w:p>
+      <w:pPr>
+        <w:pStyle w:val="Cuerpodetexto"/>
+        <w:bidi w:val="0"/>
+        <w:spacing w:lineRule="auto" w:line="240" w:before="0" w:after="140"/>
+        <w:jc w:val="both"/>
+        <w:rPr>
+          <w:rFonts w:eastAsia="Noto Serif CJK SC" w:cs="Lohit Devanagari"/>
+          <w:color w:val="auto"/>
+          <w:kern w:val="2"/>
+          <w:sz w:val="24"/>
+          <w:szCs w:val="24"/>
+          <w:lang w:val="es-GT" w:eastAsia="zh-CN" w:bidi="hi-IN"/>
+        </w:rPr>
+      </w:pPr>
+      <w:r>
+        <w:rPr/>
+      </w:r>
+    </w:p>
+    <w:p>
+      <w:pPr>
+        <w:pStyle w:val="Cuerpodetexto"/>
+        <w:bidi w:val="0"/>
+        <w:spacing w:lineRule="auto" w:line="240" w:before="0" w:after="140"/>
+        <w:jc w:val="both"/>
+        <w:rPr/>
+      </w:pPr>
+      <w:r>
+        <w:rPr>
+          <w:rFonts w:eastAsia="Noto Serif CJK SC" w:cs="Lohit Devanagari"/>
+          <w:color w:val="auto"/>
+          <w:kern w:val="2"/>
+          <w:sz w:val="24"/>
+          <w:szCs w:val="24"/>
+          <w:lang w:val="es-GT" w:eastAsia="zh-CN" w:bidi="hi-IN"/>
+        </w:rPr>
+        <w:tab/>
+        <w:t>Si (usuario.getOro() &gt; 3) entonces</w:t>
+      </w:r>
+    </w:p>
+    <w:p>
+      <w:pPr>
+        <w:pStyle w:val="Cuerpodetexto"/>
+        <w:bidi w:val="0"/>
+        <w:spacing w:lineRule="auto" w:line="240" w:before="0" w:after="140"/>
+        <w:jc w:val="both"/>
+        <w:rPr/>
+      </w:pPr>
+      <w:r>
+        <w:rPr>
+          <w:rFonts w:eastAsia="Noto Serif CJK SC" w:cs="Lohit Devanagari"/>
+          <w:color w:val="auto"/>
+          <w:kern w:val="2"/>
+          <w:sz w:val="24"/>
+          <w:szCs w:val="24"/>
+          <w:lang w:val="es-GT" w:eastAsia="zh-CN" w:bidi="hi-IN"/>
+        </w:rPr>
+        <w:tab/>
+        <w:tab/>
+        <w:t xml:space="preserve">Hacer </w:t>
+      </w:r>
+    </w:p>
+    <w:p>
+      <w:pPr>
+        <w:pStyle w:val="Cuerpodetexto"/>
+        <w:bidi w:val="0"/>
+        <w:spacing w:lineRule="auto" w:line="240" w:before="0" w:after="140"/>
+        <w:jc w:val="both"/>
+        <w:rPr/>
+      </w:pPr>
+      <w:r>
+        <w:rPr>
+          <w:rFonts w:eastAsia="Noto Serif CJK SC" w:cs="Lohit Devanagari"/>
+          <w:color w:val="auto"/>
+          <w:kern w:val="2"/>
+          <w:sz w:val="24"/>
+          <w:szCs w:val="24"/>
+          <w:lang w:val="es-GT" w:eastAsia="zh-CN" w:bidi="hi-IN"/>
+        </w:rPr>
+        <w:tab/>
+        <w:tab/>
+        <w:tab/>
+        <w:t>Si (opcion == 1) entonces</w:t>
+      </w:r>
+    </w:p>
+    <w:p>
+      <w:pPr>
+        <w:pStyle w:val="Cuerpodetexto"/>
+        <w:bidi w:val="0"/>
+        <w:spacing w:lineRule="auto" w:line="240" w:before="0" w:after="140"/>
+        <w:jc w:val="both"/>
+        <w:rPr/>
+      </w:pPr>
+      <w:r>
+        <w:rPr>
+          <w:rFonts w:eastAsia="Noto Serif CJK SC" w:cs="Lohit Devanagari"/>
+          <w:color w:val="auto"/>
+          <w:kern w:val="2"/>
+          <w:sz w:val="24"/>
+          <w:szCs w:val="24"/>
+          <w:lang w:val="es-GT" w:eastAsia="zh-CN" w:bidi="hi-IN"/>
+        </w:rPr>
+        <w:tab/>
+        <w:tab/>
+        <w:tab/>
+        <w:tab/>
+        <w:t>Escribir  “Elija el alimento que desee comprar:”</w:t>
+      </w:r>
+    </w:p>
+    <w:p>
+      <w:pPr>
+        <w:pStyle w:val="Cuerpodetexto"/>
+        <w:bidi w:val="0"/>
+        <w:spacing w:lineRule="auto" w:line="240" w:before="0" w:after="140"/>
+        <w:jc w:val="both"/>
+        <w:rPr/>
+      </w:pPr>
+      <w:r>
+        <w:rPr>
+          <w:rFonts w:eastAsia="Noto Serif CJK SC" w:cs="Lohit Devanagari"/>
+          <w:color w:val="auto"/>
+          <w:kern w:val="2"/>
+          <w:sz w:val="24"/>
+          <w:szCs w:val="24"/>
+          <w:lang w:val="es-GT" w:eastAsia="zh-CN" w:bidi="hi-IN"/>
+        </w:rPr>
+        <w:tab/>
+        <w:tab/>
+        <w:tab/>
+        <w:tab/>
+        <w:t>Comida comida = new Comida()</w:t>
+      </w:r>
+    </w:p>
+    <w:p>
+      <w:pPr>
+        <w:pStyle w:val="Cuerpodetexto"/>
+        <w:bidi w:val="0"/>
+        <w:spacing w:lineRule="auto" w:line="240" w:before="0" w:after="140"/>
+        <w:jc w:val="both"/>
+        <w:rPr/>
+      </w:pPr>
+      <w:r>
+        <w:rPr>
+          <w:rFonts w:eastAsia="Noto Serif CJK SC" w:cs="Lohit Devanagari"/>
+          <w:color w:val="auto"/>
+          <w:kern w:val="2"/>
+          <w:sz w:val="24"/>
+          <w:szCs w:val="24"/>
+          <w:lang w:val="es-GT" w:eastAsia="zh-CN" w:bidi="hi-IN"/>
+        </w:rPr>
+        <w:tab/>
+        <w:tab/>
+        <w:tab/>
+        <w:tab/>
+        <w:t>comida.mostrarComidaAleatoria</w:t>
+      </w:r>
+    </w:p>
+    <w:p>
+      <w:pPr>
+        <w:pStyle w:val="Cuerpodetexto"/>
+        <w:bidi w:val="0"/>
+        <w:spacing w:lineRule="auto" w:line="240" w:before="0" w:after="140"/>
+        <w:jc w:val="both"/>
+        <w:rPr/>
+      </w:pPr>
+      <w:r>
+        <w:rPr>
+          <w:rFonts w:eastAsia="Noto Serif CJK SC" w:cs="Lohit Devanagari"/>
+          <w:color w:val="auto"/>
+          <w:kern w:val="2"/>
+          <w:sz w:val="24"/>
+          <w:szCs w:val="24"/>
+          <w:lang w:val="es-GT" w:eastAsia="zh-CN" w:bidi="hi-IN"/>
+        </w:rPr>
+        <w:tab/>
+        <w:tab/>
+        <w:tab/>
+        <w:tab/>
+        <w:t xml:space="preserve">Leer (Var compra) </w:t>
+      </w:r>
+    </w:p>
+    <w:p>
+      <w:pPr>
+        <w:pStyle w:val="Cuerpodetexto"/>
+        <w:bidi w:val="0"/>
+        <w:spacing w:lineRule="auto" w:line="240" w:before="0" w:after="140"/>
+        <w:jc w:val="both"/>
+        <w:rPr/>
+      </w:pPr>
+      <w:r>
+        <w:rPr>
+          <w:rFonts w:eastAsia="Noto Serif CJK SC" w:cs="Lohit Devanagari"/>
+          <w:color w:val="auto"/>
+          <w:kern w:val="2"/>
+          <w:sz w:val="24"/>
+          <w:szCs w:val="24"/>
+          <w:lang w:val="es-GT" w:eastAsia="zh-CN" w:bidi="hi-IN"/>
+        </w:rPr>
+        <w:tab/>
+        <w:tab/>
+        <w:tab/>
+        <w:tab/>
+        <w:t>Escribir “A que animal le va a aplicar el alimento?”</w:t>
+      </w:r>
+    </w:p>
+    <w:p>
+      <w:pPr>
+        <w:pStyle w:val="Cuerpodetexto"/>
+        <w:bidi w:val="0"/>
+        <w:spacing w:lineRule="auto" w:line="240" w:before="0" w:after="140"/>
+        <w:jc w:val="both"/>
+        <w:rPr/>
+      </w:pPr>
+      <w:r>
+        <w:rPr>
+          <w:rFonts w:eastAsia="Noto Serif CJK SC" w:cs="Lohit Devanagari"/>
+          <w:color w:val="auto"/>
+          <w:kern w:val="2"/>
+          <w:sz w:val="24"/>
+          <w:szCs w:val="24"/>
+          <w:lang w:val="es-GT" w:eastAsia="zh-CN" w:bidi="hi-IN"/>
+        </w:rPr>
+        <w:tab/>
+        <w:tab/>
+        <w:tab/>
+        <w:tab/>
+        <w:t>Leer (Var alimento)</w:t>
+      </w:r>
+    </w:p>
+    <w:p>
+      <w:pPr>
+        <w:pStyle w:val="Cuerpodetexto"/>
+        <w:bidi w:val="0"/>
+        <w:spacing w:lineRule="auto" w:line="240" w:before="0" w:after="140"/>
+        <w:jc w:val="both"/>
+        <w:rPr/>
+      </w:pPr>
+      <w:r>
+        <w:rPr>
+          <w:rFonts w:eastAsia="Noto Serif CJK SC" w:cs="Lohit Devanagari"/>
+          <w:color w:val="auto"/>
+          <w:kern w:val="2"/>
+          <w:sz w:val="24"/>
+          <w:szCs w:val="24"/>
+          <w:lang w:val="es-GT" w:eastAsia="zh-CN" w:bidi="hi-IN"/>
+        </w:rPr>
+        <w:tab/>
+        <w:tab/>
+        <w:tab/>
+        <w:t>Finsi</w:t>
+      </w:r>
+    </w:p>
+    <w:p>
+      <w:pPr>
+        <w:pStyle w:val="Cuerpodetexto"/>
+        <w:bidi w:val="0"/>
+        <w:spacing w:lineRule="auto" w:line="240" w:before="0" w:after="140"/>
+        <w:jc w:val="both"/>
+        <w:rPr/>
+      </w:pPr>
+      <w:r>
+        <w:rPr>
+          <w:rFonts w:eastAsia="Noto Serif CJK SC" w:cs="Lohit Devanagari"/>
+          <w:color w:val="auto"/>
+          <w:kern w:val="2"/>
+          <w:sz w:val="24"/>
+          <w:szCs w:val="24"/>
+          <w:lang w:val="es-GT" w:eastAsia="zh-CN" w:bidi="hi-IN"/>
+        </w:rPr>
+        <w:tab/>
+        <w:tab/>
+        <w:t>Mientras (opcion &gt; 2)</w:t>
+      </w:r>
+    </w:p>
+    <w:p>
+      <w:pPr>
+        <w:pStyle w:val="Cuerpodetexto"/>
+        <w:bidi w:val="0"/>
+        <w:spacing w:lineRule="auto" w:line="240" w:before="0" w:after="140"/>
+        <w:jc w:val="both"/>
+        <w:rPr/>
+      </w:pPr>
+      <w:r>
+        <w:rPr>
+          <w:rFonts w:eastAsia="Noto Serif CJK SC" w:cs="Lohit Devanagari"/>
+          <w:color w:val="auto"/>
+          <w:kern w:val="2"/>
+          <w:sz w:val="24"/>
+          <w:szCs w:val="24"/>
+          <w:lang w:val="es-GT" w:eastAsia="zh-CN" w:bidi="hi-IN"/>
+        </w:rPr>
+        <w:tab/>
+        <w:t xml:space="preserve">sino </w:t>
+      </w:r>
+    </w:p>
+    <w:p>
+      <w:pPr>
+        <w:pStyle w:val="Cuerpodetexto"/>
+        <w:bidi w:val="0"/>
+        <w:spacing w:lineRule="auto" w:line="240" w:before="0" w:after="140"/>
+        <w:jc w:val="both"/>
+        <w:rPr/>
+      </w:pPr>
+      <w:r>
+        <w:rPr>
+          <w:rFonts w:eastAsia="Noto Serif CJK SC" w:cs="Lohit Devanagari"/>
+          <w:color w:val="auto"/>
+          <w:kern w:val="2"/>
+          <w:sz w:val="24"/>
+          <w:szCs w:val="24"/>
+          <w:lang w:val="es-GT" w:eastAsia="zh-CN" w:bidi="hi-IN"/>
+        </w:rPr>
+        <w:tab/>
+        <w:tab/>
+        <w:t>Escribir “No cuenta con suficientes monedas para realizar la compra”</w:t>
+      </w:r>
+    </w:p>
+    <w:p>
+      <w:pPr>
+        <w:pStyle w:val="Cuerpodetexto"/>
+        <w:bidi w:val="0"/>
+        <w:spacing w:lineRule="auto" w:line="240" w:before="0" w:after="140"/>
+        <w:jc w:val="both"/>
+        <w:rPr/>
+      </w:pPr>
+      <w:r>
+        <w:rPr>
+          <w:rFonts w:eastAsia="Noto Serif CJK SC" w:cs="Lohit Devanagari"/>
+          <w:color w:val="auto"/>
+          <w:kern w:val="2"/>
+          <w:sz w:val="24"/>
+          <w:szCs w:val="24"/>
+          <w:lang w:val="es-GT" w:eastAsia="zh-CN" w:bidi="hi-IN"/>
+        </w:rPr>
+        <w:tab/>
+        <w:t>Finsi</w:t>
+      </w:r>
+    </w:p>
+    <w:p>
+      <w:pPr>
+        <w:pStyle w:val="Cuerpodetexto"/>
+        <w:bidi w:val="0"/>
+        <w:spacing w:lineRule="auto" w:line="240" w:before="0" w:after="140"/>
+        <w:jc w:val="both"/>
+        <w:rPr/>
+      </w:pPr>
+      <w:r>
+        <w:rPr>
+          <w:rFonts w:eastAsia="Noto Serif CJK SC" w:cs="Lohit Devanagari"/>
+          <w:color w:val="auto"/>
+          <w:kern w:val="2"/>
+          <w:sz w:val="24"/>
+          <w:szCs w:val="24"/>
+          <w:lang w:val="es-GT" w:eastAsia="zh-CN" w:bidi="hi-IN"/>
+        </w:rPr>
+        <w:tab/>
+        <w:t>Fin</w:t>
+      </w:r>
+    </w:p>
+    <w:p>
+      <w:pPr>
+        <w:pStyle w:val="Cuerpodetexto"/>
+        <w:bidi w:val="0"/>
+        <w:spacing w:lineRule="auto" w:line="240" w:before="0" w:after="140"/>
+        <w:jc w:val="both"/>
+        <w:rPr>
+          <w:rFonts w:eastAsia="Noto Serif CJK SC" w:cs="Lohit Devanagari"/>
+          <w:color w:val="auto"/>
+          <w:kern w:val="2"/>
+          <w:sz w:val="24"/>
+          <w:szCs w:val="24"/>
+          <w:lang w:val="es-GT" w:eastAsia="zh-CN" w:bidi="hi-IN"/>
+        </w:rPr>
+      </w:pPr>
+      <w:r>
+        <w:rPr/>
+      </w:r>
+    </w:p>
+    <w:p>
+      <w:pPr>
+        <w:pStyle w:val="Cuerpodetexto"/>
+        <w:bidi w:val="0"/>
+        <w:spacing w:lineRule="auto" w:line="240" w:before="0" w:after="140"/>
+        <w:jc w:val="both"/>
+        <w:rPr/>
+      </w:pPr>
+      <w:r>
+        <w:rPr>
+          <w:rFonts w:eastAsia="Noto Serif CJK SC" w:cs="Lohit Devanagari"/>
+          <w:color w:val="auto"/>
+          <w:kern w:val="2"/>
+          <w:sz w:val="24"/>
+          <w:szCs w:val="24"/>
+          <w:lang w:val="es-GT" w:eastAsia="zh-CN" w:bidi="hi-IN"/>
+        </w:rPr>
+        <w:t>Método ordenarMascotas()</w:t>
+      </w:r>
+    </w:p>
+    <w:p>
+      <w:pPr>
+        <w:pStyle w:val="Cuerpodetexto"/>
+        <w:bidi w:val="0"/>
+        <w:spacing w:lineRule="auto" w:line="240" w:before="0" w:after="140"/>
+        <w:jc w:val="both"/>
+        <w:rPr/>
+      </w:pPr>
+      <w:r>
+        <w:rPr>
+          <w:rFonts w:eastAsia="Noto Serif CJK SC" w:cs="Lohit Devanagari"/>
+          <w:color w:val="auto"/>
+          <w:kern w:val="2"/>
+          <w:sz w:val="24"/>
+          <w:szCs w:val="24"/>
+          <w:lang w:val="es-GT" w:eastAsia="zh-CN" w:bidi="hi-IN"/>
+        </w:rPr>
+        <w:t>En este método el usuario elije la forma en que colocará los animales de su equipo para que pueda emplear la estrategia que quiera aplicar al momento de entrar en batalla, para el ordenamiento se utiliza el algoritmo llamado algoritmo de ordenamiento</w:t>
+      </w:r>
+    </w:p>
+    <w:p>
+      <w:pPr>
+        <w:pStyle w:val="Cuerpodetexto"/>
+        <w:bidi w:val="0"/>
+        <w:spacing w:lineRule="auto" w:line="240" w:before="0" w:after="140"/>
+        <w:jc w:val="both"/>
+        <w:rPr>
+          <w:rFonts w:eastAsia="Noto Serif CJK SC" w:cs="Lohit Devanagari"/>
+          <w:color w:val="auto"/>
+          <w:kern w:val="2"/>
+          <w:sz w:val="24"/>
+          <w:szCs w:val="24"/>
+          <w:lang w:val="es-GT" w:eastAsia="zh-CN" w:bidi="hi-IN"/>
+        </w:rPr>
+      </w:pPr>
+      <w:r>
+        <w:rPr/>
+      </w:r>
+    </w:p>
+    <w:p>
+      <w:pPr>
+        <w:pStyle w:val="Cuerpodetexto"/>
+        <w:bidi w:val="0"/>
+        <w:spacing w:lineRule="auto" w:line="240" w:before="0" w:after="140"/>
+        <w:jc w:val="both"/>
+        <w:rPr/>
+      </w:pPr>
+      <w:r>
+        <w:rPr>
+          <w:rFonts w:eastAsia="Noto Serif CJK SC" w:cs="Lohit Devanagari"/>
+          <w:color w:val="auto"/>
+          <w:kern w:val="2"/>
+          <w:sz w:val="24"/>
+          <w:szCs w:val="24"/>
+          <w:lang w:val="es-GT" w:eastAsia="zh-CN" w:bidi="hi-IN"/>
+        </w:rPr>
+        <w:t>Método venderMascotas()</w:t>
+      </w:r>
+    </w:p>
+    <w:p>
+      <w:pPr>
+        <w:pStyle w:val="Cuerpodetexto"/>
+        <w:bidi w:val="0"/>
+        <w:spacing w:lineRule="auto" w:line="240" w:before="0" w:after="140"/>
+        <w:jc w:val="both"/>
+        <w:rPr/>
+      </w:pPr>
+      <w:r>
+        <w:rPr>
+          <w:rFonts w:eastAsia="Noto Serif CJK SC" w:cs="Lohit Devanagari"/>
+          <w:color w:val="auto"/>
+          <w:kern w:val="2"/>
+          <w:sz w:val="24"/>
+          <w:szCs w:val="24"/>
+          <w:lang w:val="es-GT" w:eastAsia="zh-CN" w:bidi="hi-IN"/>
+        </w:rPr>
+        <w:t>Método que se encarga de realizar la venta de la mascota o mascotas que el usuario vaya a vender, según el nivel en el que se encuentre el animal será el valor con el cual se define con validaciones.</w:t>
+      </w:r>
+    </w:p>
+    <w:p>
+      <w:pPr>
+        <w:pStyle w:val="Cuerpodetexto"/>
+        <w:bidi w:val="0"/>
+        <w:spacing w:lineRule="auto" w:line="240" w:before="0" w:after="140"/>
+        <w:jc w:val="both"/>
+        <w:rPr>
+          <w:rFonts w:eastAsia="Noto Serif CJK SC" w:cs="Lohit Devanagari"/>
+          <w:color w:val="auto"/>
+          <w:kern w:val="2"/>
+          <w:sz w:val="24"/>
+          <w:szCs w:val="24"/>
+          <w:lang w:val="es-GT" w:eastAsia="zh-CN" w:bidi="hi-IN"/>
+        </w:rPr>
+      </w:pPr>
+      <w:r>
+        <w:rPr/>
+      </w:r>
+    </w:p>
+    <w:p>
+      <w:pPr>
+        <w:pStyle w:val="Cuerpodetexto"/>
+        <w:bidi w:val="0"/>
+        <w:spacing w:lineRule="auto" w:line="240" w:before="0" w:after="140"/>
+        <w:jc w:val="both"/>
+        <w:rPr/>
+      </w:pPr>
+      <w:r>
+        <w:rPr>
+          <w:rFonts w:eastAsia="Noto Serif CJK SC" w:cs="Lohit Devanagari"/>
+          <w:color w:val="auto"/>
+          <w:kern w:val="2"/>
+          <w:sz w:val="24"/>
+          <w:szCs w:val="24"/>
+          <w:lang w:val="es-GT" w:eastAsia="zh-CN" w:bidi="hi-IN"/>
+        </w:rPr>
+        <w:tab/>
+        <w:t>Inicio Proceso venderMascotas()</w:t>
+      </w:r>
+    </w:p>
+    <w:p>
+      <w:pPr>
+        <w:pStyle w:val="Cuerpodetexto"/>
+        <w:bidi w:val="0"/>
+        <w:spacing w:lineRule="auto" w:line="240" w:before="0" w:after="140"/>
+        <w:jc w:val="both"/>
+        <w:rPr/>
+      </w:pPr>
+      <w:r>
+        <w:rPr>
+          <w:rFonts w:eastAsia="Noto Serif CJK SC" w:cs="Lohit Devanagari"/>
+          <w:color w:val="auto"/>
+          <w:kern w:val="2"/>
+          <w:sz w:val="24"/>
+          <w:szCs w:val="24"/>
+          <w:lang w:val="es-GT" w:eastAsia="zh-CN" w:bidi="hi-IN"/>
+        </w:rPr>
+        <w:tab/>
+        <w:t>Var venderAnimal</w:t>
+      </w:r>
+    </w:p>
+    <w:p>
+      <w:pPr>
+        <w:pStyle w:val="Cuerpodetexto"/>
+        <w:bidi w:val="0"/>
+        <w:spacing w:lineRule="auto" w:line="240" w:before="0" w:after="140"/>
+        <w:jc w:val="both"/>
+        <w:rPr/>
+      </w:pPr>
+      <w:r>
+        <w:rPr>
+          <w:rFonts w:eastAsia="Noto Serif CJK SC" w:cs="Lohit Devanagari"/>
+          <w:color w:val="auto"/>
+          <w:kern w:val="2"/>
+          <w:sz w:val="24"/>
+          <w:szCs w:val="24"/>
+          <w:lang w:val="es-GT" w:eastAsia="zh-CN" w:bidi="hi-IN"/>
+        </w:rPr>
+        <w:tab/>
+        <w:t>Escribir  “Elija el animal que desea vender”</w:t>
+      </w:r>
+    </w:p>
+    <w:p>
+      <w:pPr>
+        <w:pStyle w:val="Cuerpodetexto"/>
+        <w:bidi w:val="0"/>
+        <w:spacing w:lineRule="auto" w:line="240" w:before="0" w:after="140"/>
+        <w:jc w:val="both"/>
+        <w:rPr/>
+      </w:pPr>
+      <w:r>
+        <w:rPr>
+          <w:rFonts w:eastAsia="Noto Serif CJK SC" w:cs="Lohit Devanagari"/>
+          <w:color w:val="auto"/>
+          <w:kern w:val="2"/>
+          <w:sz w:val="24"/>
+          <w:szCs w:val="24"/>
+          <w:lang w:val="es-GT" w:eastAsia="zh-CN" w:bidi="hi-IN"/>
+        </w:rPr>
+        <w:tab/>
+        <w:t>Leer (venderAnimal)</w:t>
+      </w:r>
+    </w:p>
+    <w:p>
+      <w:pPr>
+        <w:pStyle w:val="Cuerpodetexto"/>
+        <w:bidi w:val="0"/>
+        <w:spacing w:lineRule="auto" w:line="240" w:before="0" w:after="140"/>
+        <w:jc w:val="both"/>
+        <w:rPr/>
+      </w:pPr>
+      <w:r>
+        <w:rPr>
+          <w:rFonts w:eastAsia="Noto Serif CJK SC" w:cs="Lohit Devanagari"/>
+          <w:color w:val="auto"/>
+          <w:kern w:val="2"/>
+          <w:sz w:val="24"/>
+          <w:szCs w:val="24"/>
+          <w:lang w:val="es-GT" w:eastAsia="zh-CN" w:bidi="hi-IN"/>
+        </w:rPr>
+        <w:tab/>
+        <w:t>Usuario usuario  = new Usuario()</w:t>
+      </w:r>
+    </w:p>
+    <w:p>
+      <w:pPr>
+        <w:pStyle w:val="Cuerpodetexto"/>
+        <w:bidi w:val="0"/>
+        <w:spacing w:lineRule="auto" w:line="240" w:before="0" w:after="140"/>
+        <w:jc w:val="both"/>
+        <w:rPr/>
+      </w:pPr>
+      <w:r>
+        <w:rPr>
+          <w:rFonts w:eastAsia="Noto Serif CJK SC" w:cs="Lohit Devanagari"/>
+          <w:color w:val="auto"/>
+          <w:kern w:val="2"/>
+          <w:sz w:val="24"/>
+          <w:szCs w:val="24"/>
+          <w:lang w:val="es-GT" w:eastAsia="zh-CN" w:bidi="hi-IN"/>
+        </w:rPr>
+        <w:tab/>
+      </w:r>
+    </w:p>
+    <w:p>
+      <w:pPr>
+        <w:pStyle w:val="Cuerpodetexto"/>
+        <w:bidi w:val="0"/>
+        <w:spacing w:lineRule="auto" w:line="240" w:before="0" w:after="140"/>
+        <w:jc w:val="both"/>
+        <w:rPr/>
+      </w:pPr>
+      <w:r>
+        <w:rPr>
+          <w:rFonts w:eastAsia="Noto Serif CJK SC" w:cs="Lohit Devanagari"/>
+          <w:color w:val="auto"/>
+          <w:kern w:val="2"/>
+          <w:sz w:val="24"/>
+          <w:szCs w:val="24"/>
+          <w:lang w:val="es-GT" w:eastAsia="zh-CN" w:bidi="hi-IN"/>
+        </w:rPr>
+        <w:tab/>
+        <w:t xml:space="preserve">Si (venderAnimal == </w:t>
+      </w:r>
+      <w:r>
+        <w:rPr>
+          <w:rFonts w:eastAsia="Noto Serif CJK SC" w:cs="Lohit Devanagari"/>
+          <w:color w:val="auto"/>
+          <w:kern w:val="2"/>
+          <w:sz w:val="24"/>
+          <w:szCs w:val="24"/>
+          <w:lang w:val="es-GT" w:eastAsia="zh-CN" w:bidi="hi-IN"/>
+        </w:rPr>
+        <w:t>1</w:t>
       </w:r>
       <w:r>
         <w:rPr>
@@ -1954,81 +3017,188 @@
         </w:rPr>
         <w:tab/>
         <w:tab/>
-        <w:tab/>
-        <w:tab/>
-        <w:tab/>
-        <w:t>Escribir  “Compra realizada con éxito”</w:t>
-      </w:r>
-    </w:p>
-    <w:p>
-      <w:pPr>
-        <w:pStyle w:val="Cuerpodetexto"/>
-        <w:bidi w:val="0"/>
-        <w:spacing w:lineRule="auto" w:line="240" w:before="0" w:after="140"/>
-        <w:jc w:val="both"/>
-        <w:rPr/>
-      </w:pPr>
-      <w:r>
-        <w:rPr>
-          <w:rFonts w:eastAsia="Noto Serif CJK SC" w:cs="Lohit Devanagari"/>
-          <w:color w:val="auto"/>
-          <w:kern w:val="2"/>
-          <w:sz w:val="24"/>
-          <w:szCs w:val="24"/>
-          <w:lang w:val="es-GT" w:eastAsia="zh-CN" w:bidi="hi-IN"/>
-        </w:rPr>
-        <w:tab/>
-        <w:tab/>
-        <w:tab/>
-        <w:tab/>
-        <w:t>sino</w:t>
-      </w:r>
-    </w:p>
-    <w:p>
-      <w:pPr>
-        <w:pStyle w:val="Cuerpodetexto"/>
-        <w:bidi w:val="0"/>
-        <w:spacing w:lineRule="auto" w:line="240" w:before="0" w:after="140"/>
-        <w:jc w:val="both"/>
-        <w:rPr/>
-      </w:pPr>
-      <w:r>
-        <w:rPr>
-          <w:rFonts w:eastAsia="Noto Serif CJK SC" w:cs="Lohit Devanagari"/>
-          <w:color w:val="auto"/>
-          <w:kern w:val="2"/>
-          <w:sz w:val="24"/>
-          <w:szCs w:val="24"/>
-          <w:lang w:val="es-GT" w:eastAsia="zh-CN" w:bidi="hi-IN"/>
-        </w:rPr>
-        <w:tab/>
-        <w:tab/>
-        <w:tab/>
-        <w:tab/>
-        <w:tab/>
-        <w:t>Escribir  “No se compro ningún animal, no cuentas con suficientes monedas”</w:t>
-      </w:r>
-    </w:p>
-    <w:p>
-      <w:pPr>
-        <w:pStyle w:val="Cuerpodetexto"/>
-        <w:bidi w:val="0"/>
-        <w:spacing w:lineRule="auto" w:line="240" w:before="0" w:after="140"/>
-        <w:jc w:val="both"/>
-        <w:rPr/>
-      </w:pPr>
-      <w:r>
-        <w:rPr>
-          <w:rFonts w:eastAsia="Noto Serif CJK SC" w:cs="Lohit Devanagari"/>
-          <w:color w:val="auto"/>
-          <w:kern w:val="2"/>
-          <w:sz w:val="24"/>
-          <w:szCs w:val="24"/>
-          <w:lang w:val="es-GT" w:eastAsia="zh-CN" w:bidi="hi-IN"/>
-        </w:rPr>
-        <w:tab/>
-        <w:tab/>
-        <w:tab/>
+        <w:t>usuario.setOro(usuario.getOro+1)</w:t>
+      </w:r>
+    </w:p>
+    <w:p>
+      <w:pPr>
+        <w:pStyle w:val="Cuerpodetexto"/>
+        <w:bidi w:val="0"/>
+        <w:spacing w:lineRule="auto" w:line="240" w:before="0" w:after="140"/>
+        <w:jc w:val="both"/>
+        <w:rPr/>
+      </w:pPr>
+      <w:r>
+        <w:rPr>
+          <w:rFonts w:eastAsia="Noto Serif CJK SC" w:cs="Lohit Devanagari"/>
+          <w:color w:val="auto"/>
+          <w:kern w:val="2"/>
+          <w:sz w:val="24"/>
+          <w:szCs w:val="24"/>
+          <w:lang w:val="es-GT" w:eastAsia="zh-CN" w:bidi="hi-IN"/>
+        </w:rPr>
+        <w:tab/>
+        <w:tab/>
+        <w:t>Escribir “Monedas obtenidas por venta: 1”</w:t>
+      </w:r>
+    </w:p>
+    <w:p>
+      <w:pPr>
+        <w:pStyle w:val="Cuerpodetexto"/>
+        <w:bidi w:val="0"/>
+        <w:spacing w:lineRule="auto" w:line="240" w:before="0" w:after="140"/>
+        <w:jc w:val="both"/>
+        <w:rPr>
+          <w:rFonts w:eastAsia="Noto Serif CJK SC" w:cs="Lohit Devanagari"/>
+          <w:color w:val="auto"/>
+          <w:kern w:val="2"/>
+          <w:sz w:val="24"/>
+          <w:szCs w:val="24"/>
+          <w:lang w:val="es-GT" w:eastAsia="zh-CN" w:bidi="hi-IN"/>
+        </w:rPr>
+      </w:pPr>
+      <w:r>
+        <w:rPr>
+          <w:rFonts w:eastAsia="Noto Serif CJK SC" w:cs="Lohit Devanagari"/>
+          <w:color w:val="auto"/>
+          <w:kern w:val="2"/>
+          <w:sz w:val="24"/>
+          <w:szCs w:val="24"/>
+          <w:lang w:val="es-GT" w:eastAsia="zh-CN" w:bidi="hi-IN"/>
+        </w:rPr>
+        <w:tab/>
+        <w:t>sino si (venderAnimal = 2) entonces</w:t>
+      </w:r>
+    </w:p>
+    <w:p>
+      <w:pPr>
+        <w:pStyle w:val="Cuerpodetexto"/>
+        <w:bidi w:val="0"/>
+        <w:spacing w:lineRule="auto" w:line="240" w:before="0" w:after="140"/>
+        <w:jc w:val="both"/>
+        <w:rPr/>
+      </w:pPr>
+      <w:bookmarkStart w:id="0" w:name="__DdeLink__390_1244790533"/>
+      <w:r>
+        <w:rPr>
+          <w:rFonts w:eastAsia="Noto Serif CJK SC" w:cs="Lohit Devanagari"/>
+          <w:color w:val="auto"/>
+          <w:kern w:val="2"/>
+          <w:sz w:val="24"/>
+          <w:szCs w:val="24"/>
+          <w:lang w:val="es-GT" w:eastAsia="zh-CN" w:bidi="hi-IN"/>
+        </w:rPr>
+        <w:tab/>
+        <w:tab/>
+        <w:t xml:space="preserve">usuario.setOro(usuario.getOro + 2) </w:t>
+      </w:r>
+    </w:p>
+    <w:p>
+      <w:pPr>
+        <w:pStyle w:val="Cuerpodetexto"/>
+        <w:bidi w:val="0"/>
+        <w:spacing w:lineRule="auto" w:line="240" w:before="0" w:after="140"/>
+        <w:jc w:val="both"/>
+        <w:rPr/>
+      </w:pPr>
+      <w:bookmarkStart w:id="1" w:name="__DdeLink__390_1244790533"/>
+      <w:r>
+        <w:rPr>
+          <w:rFonts w:eastAsia="Noto Serif CJK SC" w:cs="Lohit Devanagari"/>
+          <w:color w:val="auto"/>
+          <w:kern w:val="2"/>
+          <w:sz w:val="24"/>
+          <w:szCs w:val="24"/>
+          <w:lang w:val="es-GT" w:eastAsia="zh-CN" w:bidi="hi-IN"/>
+        </w:rPr>
+        <w:tab/>
+        <w:tab/>
+        <w:t>Escribir “Monedas obtenidas por venta: 2”</w:t>
+      </w:r>
+      <w:bookmarkEnd w:id="1"/>
+    </w:p>
+    <w:p>
+      <w:pPr>
+        <w:pStyle w:val="Cuerpodetexto"/>
+        <w:bidi w:val="0"/>
+        <w:spacing w:lineRule="auto" w:line="240" w:before="0" w:after="140"/>
+        <w:jc w:val="both"/>
+        <w:rPr/>
+      </w:pPr>
+      <w:r>
+        <w:rPr>
+          <w:rFonts w:eastAsia="Noto Serif CJK SC" w:cs="Lohit Devanagari"/>
+          <w:color w:val="auto"/>
+          <w:kern w:val="2"/>
+          <w:sz w:val="24"/>
+          <w:szCs w:val="24"/>
+          <w:lang w:val="es-GT" w:eastAsia="zh-CN" w:bidi="hi-IN"/>
+        </w:rPr>
+        <w:tab/>
+        <w:t xml:space="preserve">sino </w:t>
+      </w:r>
+    </w:p>
+    <w:p>
+      <w:pPr>
+        <w:pStyle w:val="Cuerpodetexto"/>
+        <w:bidi w:val="0"/>
+        <w:spacing w:lineRule="auto" w:line="240" w:before="0" w:after="140"/>
+        <w:jc w:val="both"/>
+        <w:rPr/>
+      </w:pPr>
+      <w:r>
+        <w:rPr>
+          <w:rFonts w:eastAsia="Noto Serif CJK SC" w:cs="Lohit Devanagari"/>
+          <w:color w:val="auto"/>
+          <w:kern w:val="2"/>
+          <w:sz w:val="24"/>
+          <w:szCs w:val="24"/>
+          <w:lang w:val="es-GT" w:eastAsia="zh-CN" w:bidi="hi-IN"/>
+        </w:rPr>
+        <w:tab/>
+        <w:tab/>
+        <w:t xml:space="preserve">usuario.setOro(usuario.getOro + 3) </w:t>
+      </w:r>
+    </w:p>
+    <w:p>
+      <w:pPr>
+        <w:pStyle w:val="Cuerpodetexto"/>
+        <w:bidi w:val="0"/>
+        <w:spacing w:lineRule="auto" w:line="240" w:before="0" w:after="140"/>
+        <w:jc w:val="both"/>
+        <w:rPr/>
+      </w:pPr>
+      <w:r>
+        <w:rPr>
+          <w:rFonts w:eastAsia="Noto Serif CJK SC" w:cs="Lohit Devanagari"/>
+          <w:color w:val="auto"/>
+          <w:kern w:val="2"/>
+          <w:sz w:val="24"/>
+          <w:szCs w:val="24"/>
+          <w:lang w:val="es-GT" w:eastAsia="zh-CN" w:bidi="hi-IN"/>
+        </w:rPr>
+        <w:tab/>
+        <w:tab/>
+        <w:t>Escribir “Monedas obtenidas por venta: 3”</w:t>
+      </w:r>
+    </w:p>
+    <w:p>
+      <w:pPr>
+        <w:pStyle w:val="Cuerpodetexto"/>
+        <w:bidi w:val="0"/>
+        <w:spacing w:lineRule="auto" w:line="240" w:before="0" w:after="140"/>
+        <w:jc w:val="both"/>
+        <w:rPr/>
+      </w:pPr>
+      <w:r>
+        <w:rPr>
+          <w:rFonts w:eastAsia="Noto Serif CJK SC" w:cs="Lohit Devanagari"/>
+          <w:color w:val="auto"/>
+          <w:kern w:val="2"/>
+          <w:sz w:val="24"/>
+          <w:szCs w:val="24"/>
+          <w:lang w:val="es-GT" w:eastAsia="zh-CN" w:bidi="hi-IN"/>
+        </w:rPr>
         <w:tab/>
         <w:t>Finsi</w:t>
       </w:r>
@@ -2051,279 +3221,6 @@
           <w:lang w:val="es-GT" w:eastAsia="zh-CN" w:bidi="hi-IN"/>
         </w:rPr>
         <w:tab/>
-        <w:tab/>
-        <w:tab/>
-        <w:tab/>
-        <w:tab/>
-        <w:tab/>
-        <w:tab/>
-        <w:tab/>
-      </w:r>
-    </w:p>
-    <w:p>
-      <w:pPr>
-        <w:pStyle w:val="Cuerpodetexto"/>
-        <w:bidi w:val="0"/>
-        <w:spacing w:lineRule="auto" w:line="240" w:before="0" w:after="140"/>
-        <w:jc w:val="both"/>
-        <w:rPr/>
-      </w:pPr>
-      <w:r>
-        <w:rPr>
-          <w:rFonts w:eastAsia="Noto Serif CJK SC" w:cs="Lohit Devanagari"/>
-          <w:color w:val="auto"/>
-          <w:kern w:val="2"/>
-          <w:sz w:val="24"/>
-          <w:szCs w:val="24"/>
-          <w:lang w:val="es-GT" w:eastAsia="zh-CN" w:bidi="hi-IN"/>
-        </w:rPr>
-        <w:tab/>
-        <w:tab/>
-        <w:tab/>
-        <w:t>Finsi</w:t>
-      </w:r>
-    </w:p>
-    <w:p>
-      <w:pPr>
-        <w:pStyle w:val="Cuerpodetexto"/>
-        <w:bidi w:val="0"/>
-        <w:spacing w:lineRule="auto" w:line="240" w:before="0" w:after="140"/>
-        <w:jc w:val="both"/>
-        <w:rPr/>
-      </w:pPr>
-      <w:r>
-        <w:rPr>
-          <w:rFonts w:eastAsia="Noto Serif CJK SC" w:cs="Lohit Devanagari"/>
-          <w:color w:val="auto"/>
-          <w:kern w:val="2"/>
-          <w:sz w:val="24"/>
-          <w:szCs w:val="24"/>
-          <w:lang w:val="es-GT" w:eastAsia="zh-CN" w:bidi="hi-IN"/>
-        </w:rPr>
-        <w:tab/>
-        <w:tab/>
-      </w:r>
-      <w:r>
-        <w:rPr>
-          <w:rFonts w:eastAsia="Noto Serif CJK SC" w:cs="Lohit Devanagari"/>
-          <w:color w:val="auto"/>
-          <w:kern w:val="2"/>
-          <w:sz w:val="24"/>
-          <w:szCs w:val="24"/>
-          <w:lang w:val="es-GT" w:eastAsia="zh-CN" w:bidi="hi-IN"/>
-        </w:rPr>
-        <w:t xml:space="preserve">sino </w:t>
-      </w:r>
-    </w:p>
-    <w:p>
-      <w:pPr>
-        <w:pStyle w:val="Cuerpodetexto"/>
-        <w:bidi w:val="0"/>
-        <w:spacing w:lineRule="auto" w:line="240" w:before="0" w:after="140"/>
-        <w:jc w:val="both"/>
-        <w:rPr/>
-      </w:pPr>
-      <w:r>
-        <w:rPr>
-          <w:rFonts w:eastAsia="Noto Serif CJK SC" w:cs="Lohit Devanagari"/>
-          <w:color w:val="auto"/>
-          <w:kern w:val="2"/>
-          <w:sz w:val="24"/>
-          <w:szCs w:val="24"/>
-          <w:lang w:val="es-GT" w:eastAsia="zh-CN" w:bidi="hi-IN"/>
-        </w:rPr>
-        <w:tab/>
-        <w:tab/>
-        <w:tab/>
-        <w:t xml:space="preserve">Si (usuario.getMonedas </w:t>
-      </w:r>
-      <w:r>
-        <w:rPr>
-          <w:rFonts w:eastAsia="Noto Serif CJK SC" w:cs="Lohit Devanagari"/>
-          <w:color w:val="auto"/>
-          <w:kern w:val="2"/>
-          <w:sz w:val="24"/>
-          <w:szCs w:val="24"/>
-          <w:lang w:val="es-GT" w:eastAsia="zh-CN" w:bidi="hi-IN"/>
-        </w:rPr>
-        <w:t xml:space="preserve">&gt; 1 </w:t>
-      </w:r>
-      <w:r>
-        <w:rPr>
-          <w:rFonts w:eastAsia="Noto Serif CJK SC" w:cs="Lohit Devanagari"/>
-          <w:color w:val="auto"/>
-          <w:kern w:val="2"/>
-          <w:sz w:val="24"/>
-          <w:szCs w:val="24"/>
-          <w:lang w:val="es-GT" w:eastAsia="zh-CN" w:bidi="hi-IN"/>
-        </w:rPr>
-        <w:t>) entonces</w:t>
-      </w:r>
-    </w:p>
-    <w:p>
-      <w:pPr>
-        <w:pStyle w:val="Cuerpodetexto"/>
-        <w:bidi w:val="0"/>
-        <w:spacing w:lineRule="auto" w:line="240" w:before="0" w:after="140"/>
-        <w:jc w:val="both"/>
-        <w:rPr/>
-      </w:pPr>
-      <w:r>
-        <w:rPr>
-          <w:rFonts w:eastAsia="Noto Serif CJK SC" w:cs="Lohit Devanagari"/>
-          <w:color w:val="auto"/>
-          <w:kern w:val="2"/>
-          <w:sz w:val="24"/>
-          <w:szCs w:val="24"/>
-          <w:lang w:val="es-GT" w:eastAsia="zh-CN" w:bidi="hi-IN"/>
-        </w:rPr>
-        <w:tab/>
-        <w:tab/>
-        <w:tab/>
-        <w:t>//hacer un random y mostrar mascotas</w:t>
-      </w:r>
-    </w:p>
-    <w:p>
-      <w:pPr>
-        <w:pStyle w:val="Cuerpodetexto"/>
-        <w:bidi w:val="0"/>
-        <w:spacing w:lineRule="auto" w:line="240" w:before="0" w:after="140"/>
-        <w:jc w:val="both"/>
-        <w:rPr/>
-      </w:pPr>
-      <w:r>
-        <w:rPr>
-          <w:rFonts w:eastAsia="Noto Serif CJK SC" w:cs="Lohit Devanagari"/>
-          <w:color w:val="auto"/>
-          <w:kern w:val="2"/>
-          <w:sz w:val="24"/>
-          <w:szCs w:val="24"/>
-          <w:lang w:val="es-GT" w:eastAsia="zh-CN" w:bidi="hi-IN"/>
-        </w:rPr>
-        <w:tab/>
-        <w:tab/>
-        <w:tab/>
-      </w:r>
-      <w:r>
-        <w:rPr>
-          <w:rFonts w:eastAsia="Noto Serif CJK SC" w:cs="Lohit Devanagari"/>
-          <w:color w:val="auto"/>
-          <w:kern w:val="2"/>
-          <w:sz w:val="24"/>
-          <w:szCs w:val="24"/>
-          <w:lang w:val="es-GT" w:eastAsia="zh-CN" w:bidi="hi-IN"/>
-        </w:rPr>
-        <w:t>sino</w:t>
-      </w:r>
-    </w:p>
-    <w:p>
-      <w:pPr>
-        <w:pStyle w:val="Cuerpodetexto"/>
-        <w:bidi w:val="0"/>
-        <w:spacing w:lineRule="auto" w:line="240" w:before="0" w:after="140"/>
-        <w:jc w:val="both"/>
-        <w:rPr/>
-      </w:pPr>
-      <w:r>
-        <w:rPr>
-          <w:rFonts w:eastAsia="Noto Serif CJK SC" w:cs="Lohit Devanagari"/>
-          <w:color w:val="auto"/>
-          <w:kern w:val="2"/>
-          <w:sz w:val="24"/>
-          <w:szCs w:val="24"/>
-          <w:lang w:val="es-GT" w:eastAsia="zh-CN" w:bidi="hi-IN"/>
-        </w:rPr>
-        <w:tab/>
-        <w:tab/>
-        <w:tab/>
-        <w:tab/>
-        <w:t>Escribir “No cuentas con suficientes monedas para realizar esta acción”</w:t>
-      </w:r>
-    </w:p>
-    <w:p>
-      <w:pPr>
-        <w:pStyle w:val="Cuerpodetexto"/>
-        <w:bidi w:val="0"/>
-        <w:spacing w:lineRule="auto" w:line="240" w:before="0" w:after="140"/>
-        <w:jc w:val="both"/>
-        <w:rPr/>
-      </w:pPr>
-      <w:r>
-        <w:rPr>
-          <w:rFonts w:eastAsia="Noto Serif CJK SC" w:cs="Lohit Devanagari"/>
-          <w:color w:val="auto"/>
-          <w:kern w:val="2"/>
-          <w:sz w:val="24"/>
-          <w:szCs w:val="24"/>
-          <w:lang w:val="es-GT" w:eastAsia="zh-CN" w:bidi="hi-IN"/>
-        </w:rPr>
-        <w:tab/>
-        <w:tab/>
-        <w:tab/>
-        <w:t>Finsi</w:t>
-      </w:r>
-    </w:p>
-    <w:p>
-      <w:pPr>
-        <w:pStyle w:val="Cuerpodetexto"/>
-        <w:bidi w:val="0"/>
-        <w:spacing w:lineRule="auto" w:line="240" w:before="0" w:after="140"/>
-        <w:jc w:val="both"/>
-        <w:rPr/>
-      </w:pPr>
-      <w:r>
-        <w:rPr>
-          <w:rFonts w:eastAsia="Noto Serif CJK SC" w:cs="Lohit Devanagari"/>
-          <w:color w:val="auto"/>
-          <w:kern w:val="2"/>
-          <w:sz w:val="24"/>
-          <w:szCs w:val="24"/>
-          <w:lang w:val="es-GT" w:eastAsia="zh-CN" w:bidi="hi-IN"/>
-        </w:rPr>
-        <w:tab/>
-        <w:tab/>
-        <w:t>Finsi</w:t>
-      </w:r>
-    </w:p>
-    <w:p>
-      <w:pPr>
-        <w:pStyle w:val="Cuerpodetexto"/>
-        <w:bidi w:val="0"/>
-        <w:spacing w:lineRule="auto" w:line="240" w:before="0" w:after="140"/>
-        <w:jc w:val="both"/>
-        <w:rPr/>
-      </w:pPr>
-      <w:r>
-        <w:rPr>
-          <w:rFonts w:eastAsia="Noto Serif CJK SC" w:cs="Lohit Devanagari"/>
-          <w:color w:val="auto"/>
-          <w:kern w:val="2"/>
-          <w:sz w:val="24"/>
-          <w:szCs w:val="24"/>
-          <w:lang w:val="es-GT" w:eastAsia="zh-CN" w:bidi="hi-IN"/>
-        </w:rPr>
-        <w:tab/>
-        <w:t>Mientras (opcion &gt; 2 )</w:t>
-      </w:r>
-    </w:p>
-    <w:p>
-      <w:pPr>
-        <w:pStyle w:val="Cuerpodetexto"/>
-        <w:bidi w:val="0"/>
-        <w:spacing w:lineRule="auto" w:line="240" w:before="0" w:after="140"/>
-        <w:jc w:val="both"/>
-        <w:rPr/>
-      </w:pPr>
-      <w:r>
-        <w:rPr>
-          <w:rFonts w:eastAsia="Noto Serif CJK SC" w:cs="Lohit Devanagari"/>
-          <w:color w:val="auto"/>
-          <w:kern w:val="2"/>
-          <w:sz w:val="24"/>
-          <w:szCs w:val="24"/>
-          <w:lang w:val="es-GT" w:eastAsia="zh-CN" w:bidi="hi-IN"/>
-        </w:rPr>
-        <w:tab/>
         <w:t>Fin</w:t>
       </w:r>
     </w:p>
@@ -2352,133 +3249,17 @@
         <w:bidi w:val="0"/>
         <w:spacing w:lineRule="auto" w:line="240" w:before="0" w:after="140"/>
         <w:jc w:val="both"/>
-        <w:rPr/>
-      </w:pPr>
-      <w:r>
-        <w:rPr>
-          <w:rFonts w:eastAsia="Noto Serif CJK SC" w:cs="Lohit Devanagari"/>
-          <w:color w:val="auto"/>
-          <w:kern w:val="2"/>
-          <w:sz w:val="24"/>
-          <w:szCs w:val="24"/>
-          <w:lang w:val="es-GT" w:eastAsia="zh-CN" w:bidi="hi-IN"/>
-        </w:rPr>
-        <w:t xml:space="preserve">Método </w:t>
-      </w:r>
-      <w:r>
-        <w:rPr>
-          <w:rFonts w:eastAsia="Noto Serif CJK SC" w:cs="Lohit Devanagari"/>
-          <w:color w:val="auto"/>
-          <w:kern w:val="2"/>
-          <w:sz w:val="24"/>
-          <w:szCs w:val="24"/>
-          <w:lang w:val="es-GT" w:eastAsia="zh-CN" w:bidi="hi-IN"/>
-        </w:rPr>
-        <w:t>comprarComida</w:t>
-      </w:r>
-      <w:r>
-        <w:rPr>
-          <w:rFonts w:eastAsia="Noto Serif CJK SC" w:cs="Lohit Devanagari"/>
-          <w:color w:val="auto"/>
-          <w:kern w:val="2"/>
-          <w:sz w:val="24"/>
-          <w:szCs w:val="24"/>
-          <w:lang w:val="es-GT" w:eastAsia="zh-CN" w:bidi="hi-IN"/>
-        </w:rPr>
-        <w:t>()</w:t>
-      </w:r>
-    </w:p>
-    <w:p>
-      <w:pPr>
-        <w:pStyle w:val="Cuerpodetexto"/>
-        <w:bidi w:val="0"/>
-        <w:spacing w:lineRule="auto" w:line="240" w:before="0" w:after="140"/>
-        <w:jc w:val="both"/>
-        <w:rPr/>
-      </w:pPr>
-      <w:r>
-        <w:rPr>
-          <w:rFonts w:eastAsia="Noto Serif CJK SC" w:cs="Lohit Devanagari"/>
-          <w:color w:val="auto"/>
-          <w:kern w:val="2"/>
-          <w:sz w:val="24"/>
-          <w:szCs w:val="24"/>
-          <w:lang w:val="es-GT" w:eastAsia="zh-CN" w:bidi="hi-IN"/>
-        </w:rPr>
-        <w:t>E</w:t>
-      </w:r>
-      <w:r>
-        <w:rPr>
-          <w:rFonts w:eastAsia="Noto Serif CJK SC" w:cs="Lohit Devanagari"/>
-          <w:color w:val="auto"/>
-          <w:kern w:val="2"/>
-          <w:sz w:val="24"/>
-          <w:szCs w:val="24"/>
-          <w:lang w:val="es-GT" w:eastAsia="zh-CN" w:bidi="hi-IN"/>
-        </w:rPr>
-        <w:t xml:space="preserve">ste método tiene un comportamiento similar </w:t>
-      </w:r>
-      <w:r>
-        <w:rPr>
-          <w:rFonts w:eastAsia="Noto Serif CJK SC" w:cs="Lohit Devanagari"/>
-          <w:color w:val="auto"/>
-          <w:kern w:val="2"/>
-          <w:sz w:val="24"/>
-          <w:szCs w:val="24"/>
-          <w:lang w:val="es-GT" w:eastAsia="zh-CN" w:bidi="hi-IN"/>
-        </w:rPr>
-        <w:t xml:space="preserve">al de comprarMascotas(), la diferencia es de que únicamente se mostrarán dos espacios donde se mostraran los alimentos disponibles según el Tier, </w:t>
-      </w:r>
-    </w:p>
-    <w:p>
-      <w:pPr>
-        <w:pStyle w:val="Cuerpodetexto"/>
-        <w:bidi w:val="0"/>
-        <w:spacing w:lineRule="auto" w:line="240" w:before="0" w:after="140"/>
-        <w:jc w:val="both"/>
-        <w:rPr/>
-      </w:pPr>
-      <w:r>
-        <w:rPr>
-          <w:rFonts w:eastAsia="Noto Serif CJK SC" w:cs="Lohit Devanagari"/>
-          <w:color w:val="auto"/>
-          <w:kern w:val="2"/>
-          <w:sz w:val="24"/>
-          <w:szCs w:val="24"/>
-          <w:lang w:val="es-GT" w:eastAsia="zh-CN" w:bidi="hi-IN"/>
-        </w:rPr>
-        <w:t xml:space="preserve">Método </w:t>
-      </w:r>
-      <w:r>
-        <w:rPr>
-          <w:rFonts w:eastAsia="Noto Serif CJK SC" w:cs="Lohit Devanagari"/>
-          <w:color w:val="auto"/>
-          <w:kern w:val="2"/>
-          <w:sz w:val="24"/>
-          <w:szCs w:val="24"/>
-          <w:lang w:val="es-GT" w:eastAsia="zh-CN" w:bidi="hi-IN"/>
-        </w:rPr>
-        <w:t>ordenarMascotas()</w:t>
-      </w:r>
-    </w:p>
-    <w:p>
-      <w:pPr>
-        <w:pStyle w:val="Cuerpodetexto"/>
-        <w:bidi w:val="0"/>
-        <w:spacing w:lineRule="auto" w:line="240" w:before="0" w:after="140"/>
-        <w:jc w:val="both"/>
-        <w:rPr/>
-      </w:pPr>
-      <w:r>
-        <w:rPr>
-          <w:rFonts w:eastAsia="Noto Serif CJK SC" w:cs="Lohit Devanagari"/>
-          <w:color w:val="auto"/>
-          <w:kern w:val="2"/>
-          <w:sz w:val="24"/>
-          <w:szCs w:val="24"/>
-          <w:lang w:val="es-GT" w:eastAsia="zh-CN" w:bidi="hi-IN"/>
-        </w:rPr>
-        <w:t>Método venderMascotas()</w:t>
+        <w:rPr>
+          <w:rFonts w:eastAsia="Noto Serif CJK SC" w:cs="Lohit Devanagari"/>
+          <w:color w:val="auto"/>
+          <w:kern w:val="2"/>
+          <w:sz w:val="24"/>
+          <w:szCs w:val="24"/>
+          <w:lang w:val="es-GT" w:eastAsia="zh-CN" w:bidi="hi-IN"/>
+        </w:rPr>
+      </w:pPr>
+      <w:r>
+        <w:rPr/>
       </w:r>
     </w:p>
     <w:p>
@@ -2499,6 +3280,248 @@
           <w:lang w:val="es-GT" w:eastAsia="zh-CN" w:bidi="hi-IN"/>
         </w:rPr>
         <w:t>Método fusionarMascotas()</w:t>
+      </w:r>
+    </w:p>
+    <w:p>
+      <w:pPr>
+        <w:pStyle w:val="Cuerpodetexto"/>
+        <w:bidi w:val="0"/>
+        <w:spacing w:lineRule="auto" w:line="240" w:before="0" w:after="140"/>
+        <w:jc w:val="both"/>
+        <w:rPr/>
+      </w:pPr>
+      <w:r>
+        <w:rPr>
+          <w:rFonts w:eastAsia="Noto Serif CJK SC" w:cs="Lohit Devanagari"/>
+          <w:color w:val="auto"/>
+          <w:kern w:val="2"/>
+          <w:sz w:val="24"/>
+          <w:szCs w:val="24"/>
+          <w:lang w:val="es-GT" w:eastAsia="zh-CN" w:bidi="hi-IN"/>
+        </w:rPr>
+        <w:t>Por medio de este método se puede fusionar a los animales que tengan el mismo tipo y así poder subirla de nivel, este método realiza una validación que hace que los animales que el usuario quiera fusionar sean del mismo tipo y de lo contrario mostrará un mensaje que indique el error.</w:t>
+      </w:r>
+    </w:p>
+    <w:p>
+      <w:pPr>
+        <w:pStyle w:val="Cuerpodetexto"/>
+        <w:bidi w:val="0"/>
+        <w:spacing w:lineRule="auto" w:line="240" w:before="0" w:after="140"/>
+        <w:jc w:val="both"/>
+        <w:rPr/>
+      </w:pPr>
+      <w:r>
+        <w:rPr>
+          <w:rFonts w:eastAsia="Noto Serif CJK SC" w:cs="Lohit Devanagari"/>
+          <w:color w:val="auto"/>
+          <w:kern w:val="2"/>
+          <w:sz w:val="24"/>
+          <w:szCs w:val="24"/>
+          <w:lang w:val="es-GT" w:eastAsia="zh-CN" w:bidi="hi-IN"/>
+        </w:rPr>
+        <w:tab/>
+        <w:t>Inicio Proceso fusionarMascotas()</w:t>
+      </w:r>
+    </w:p>
+    <w:p>
+      <w:pPr>
+        <w:pStyle w:val="Cuerpodetexto"/>
+        <w:bidi w:val="0"/>
+        <w:spacing w:lineRule="auto" w:line="240" w:before="0" w:after="140"/>
+        <w:jc w:val="both"/>
+        <w:rPr/>
+      </w:pPr>
+      <w:r>
+        <w:rPr>
+          <w:rFonts w:eastAsia="Noto Serif CJK SC" w:cs="Lohit Devanagari"/>
+          <w:color w:val="auto"/>
+          <w:kern w:val="2"/>
+          <w:sz w:val="24"/>
+          <w:szCs w:val="24"/>
+          <w:lang w:val="es-GT" w:eastAsia="zh-CN" w:bidi="hi-IN"/>
+        </w:rPr>
+        <w:tab/>
+        <w:t>Var animalSeleccionado</w:t>
+      </w:r>
+    </w:p>
+    <w:p>
+      <w:pPr>
+        <w:pStyle w:val="Cuerpodetexto"/>
+        <w:bidi w:val="0"/>
+        <w:spacing w:lineRule="auto" w:line="240" w:before="0" w:after="140"/>
+        <w:jc w:val="both"/>
+        <w:rPr>
+          <w:rFonts w:eastAsia="Noto Serif CJK SC" w:cs="Lohit Devanagari"/>
+          <w:color w:val="auto"/>
+          <w:kern w:val="2"/>
+          <w:sz w:val="24"/>
+          <w:szCs w:val="24"/>
+          <w:lang w:val="es-GT" w:eastAsia="zh-CN" w:bidi="hi-IN"/>
+        </w:rPr>
+      </w:pPr>
+      <w:r>
+        <w:rPr/>
+      </w:r>
+    </w:p>
+    <w:p>
+      <w:pPr>
+        <w:pStyle w:val="Cuerpodetexto"/>
+        <w:bidi w:val="0"/>
+        <w:spacing w:lineRule="auto" w:line="240" w:before="0" w:after="140"/>
+        <w:jc w:val="both"/>
+        <w:rPr/>
+      </w:pPr>
+      <w:r>
+        <w:rPr>
+          <w:rFonts w:eastAsia="Noto Serif CJK SC" w:cs="Lohit Devanagari"/>
+          <w:color w:val="auto"/>
+          <w:kern w:val="2"/>
+          <w:sz w:val="24"/>
+          <w:szCs w:val="24"/>
+          <w:lang w:val="es-GT" w:eastAsia="zh-CN" w:bidi="hi-IN"/>
+        </w:rPr>
+        <w:tab/>
+        <w:t>Escribir “Seleccione el animal de la tienda que desea fusionar”</w:t>
+      </w:r>
+    </w:p>
+    <w:p>
+      <w:pPr>
+        <w:pStyle w:val="Cuerpodetexto"/>
+        <w:bidi w:val="0"/>
+        <w:spacing w:lineRule="auto" w:line="240" w:before="0" w:after="140"/>
+        <w:jc w:val="both"/>
+        <w:rPr/>
+      </w:pPr>
+      <w:r>
+        <w:rPr>
+          <w:rFonts w:eastAsia="Noto Serif CJK SC" w:cs="Lohit Devanagari"/>
+          <w:color w:val="auto"/>
+          <w:kern w:val="2"/>
+          <w:sz w:val="24"/>
+          <w:szCs w:val="24"/>
+          <w:lang w:val="es-GT" w:eastAsia="zh-CN" w:bidi="hi-IN"/>
+        </w:rPr>
+        <w:tab/>
+        <w:t>Tienda animales = new Tienda()</w:t>
+      </w:r>
+    </w:p>
+    <w:p>
+      <w:pPr>
+        <w:pStyle w:val="Cuerpodetexto"/>
+        <w:bidi w:val="0"/>
+        <w:spacing w:lineRule="auto" w:line="240" w:before="0" w:after="140"/>
+        <w:jc w:val="both"/>
+        <w:rPr>
+          <w:rFonts w:eastAsia="Noto Serif CJK SC" w:cs="Lohit Devanagari"/>
+          <w:color w:val="auto"/>
+          <w:kern w:val="2"/>
+          <w:sz w:val="24"/>
+          <w:szCs w:val="24"/>
+          <w:lang w:val="es-GT" w:eastAsia="zh-CN" w:bidi="hi-IN"/>
+        </w:rPr>
+      </w:pPr>
+      <w:r>
+        <w:rPr/>
+      </w:r>
+    </w:p>
+    <w:p>
+      <w:pPr>
+        <w:pStyle w:val="Cuerpodetexto"/>
+        <w:bidi w:val="0"/>
+        <w:spacing w:lineRule="auto" w:line="240" w:before="0" w:after="140"/>
+        <w:jc w:val="both"/>
+        <w:rPr/>
+      </w:pPr>
+      <w:r>
+        <w:rPr>
+          <w:rFonts w:eastAsia="Noto Serif CJK SC" w:cs="Lohit Devanagari"/>
+          <w:color w:val="auto"/>
+          <w:kern w:val="2"/>
+          <w:sz w:val="24"/>
+          <w:szCs w:val="24"/>
+          <w:lang w:val="es-GT" w:eastAsia="zh-CN" w:bidi="hi-IN"/>
+        </w:rPr>
+        <w:tab/>
+        <w:t>Si ()</w:t>
+      </w:r>
+    </w:p>
+    <w:p>
+      <w:pPr>
+        <w:pStyle w:val="Cuerpodetexto"/>
+        <w:bidi w:val="0"/>
+        <w:spacing w:lineRule="auto" w:line="240" w:before="0" w:after="140"/>
+        <w:jc w:val="both"/>
+        <w:rPr/>
+      </w:pPr>
+      <w:r>
+        <w:rPr>
+          <w:rFonts w:eastAsia="Noto Serif CJK SC" w:cs="Lohit Devanagari"/>
+          <w:color w:val="auto"/>
+          <w:kern w:val="2"/>
+          <w:sz w:val="24"/>
+          <w:szCs w:val="24"/>
+          <w:lang w:val="es-GT" w:eastAsia="zh-CN" w:bidi="hi-IN"/>
+        </w:rPr>
+        <w:tab/>
+      </w:r>
+    </w:p>
+    <w:p>
+      <w:pPr>
+        <w:pStyle w:val="Cuerpodetexto"/>
+        <w:bidi w:val="0"/>
+        <w:spacing w:lineRule="auto" w:line="240" w:before="0" w:after="140"/>
+        <w:jc w:val="both"/>
+        <w:rPr/>
+      </w:pPr>
+      <w:r>
+        <w:rPr>
+          <w:rFonts w:eastAsia="Noto Serif CJK SC" w:cs="Lohit Devanagari"/>
+          <w:color w:val="auto"/>
+          <w:kern w:val="2"/>
+          <w:sz w:val="24"/>
+          <w:szCs w:val="24"/>
+          <w:lang w:val="es-GT" w:eastAsia="zh-CN" w:bidi="hi-IN"/>
+        </w:rPr>
+        <w:tab/>
+        <w:t>Fin</w:t>
+      </w:r>
+    </w:p>
+    <w:p>
+      <w:pPr>
+        <w:pStyle w:val="Cuerpodetexto"/>
+        <w:bidi w:val="0"/>
+        <w:spacing w:lineRule="auto" w:line="240" w:before="0" w:after="140"/>
+        <w:jc w:val="both"/>
+        <w:rPr>
+          <w:rFonts w:eastAsia="Noto Serif CJK SC" w:cs="Lohit Devanagari"/>
+          <w:color w:val="auto"/>
+          <w:kern w:val="2"/>
+          <w:sz w:val="24"/>
+          <w:szCs w:val="24"/>
+          <w:lang w:val="es-GT" w:eastAsia="zh-CN" w:bidi="hi-IN"/>
+        </w:rPr>
+      </w:pPr>
+      <w:r>
+        <w:rPr/>
+      </w:r>
+    </w:p>
+    <w:p>
+      <w:pPr>
+        <w:pStyle w:val="Cuerpodetexto"/>
+        <w:bidi w:val="0"/>
+        <w:spacing w:lineRule="auto" w:line="240" w:before="0" w:after="140"/>
+        <w:jc w:val="both"/>
+        <w:rPr>
+          <w:rFonts w:eastAsia="Noto Serif CJK SC" w:cs="Lohit Devanagari"/>
+          <w:color w:val="auto"/>
+          <w:kern w:val="2"/>
+          <w:sz w:val="24"/>
+          <w:szCs w:val="24"/>
+          <w:lang w:val="es-GT" w:eastAsia="zh-CN" w:bidi="hi-IN"/>
+        </w:rPr>
+      </w:pPr>
+      <w:r>
+        <w:rPr/>
       </w:r>
     </w:p>
     <w:p>
@@ -2658,7 +3681,7 @@
           <w:szCs w:val="24"/>
           <w:lang w:val="es-GT" w:eastAsia="zh-CN" w:bidi="hi-IN"/>
         </w:rPr>
-        <w:t xml:space="preserve"> Dada las reglas del juego el usuario como la IA tendrán inicialmente una vida de 10 puntos, victorias acumuladas que será iniciada en 0 y un arreglo donde se almacenarán los animales que conformarán el equipo. Los método que posee esta clase y que va a heredar a las demás clases son perderVida() y garaTrofeo y construirEquipo().</w:t>
+        <w:t xml:space="preserve"> Dada las reglas del juego el usuario como la IA tendrán inicialmente una vida de 10 puntos, victorias acumuladas que será iniciada en 0 y un arreglo donde se almacenarán los animales que conformarán el equipo. Los método que posee esta clase y que va a heredar a las demás clases son perderVida() y ganarTrofeo y construirEquipo().</w:t>
       </w:r>
     </w:p>
     <w:p>

</xml_diff>

<commit_message>
Version sin errores, falta agregar mascotas
</commit_message>
<xml_diff>
--- a/Documentación Super Auto Pets.docx
+++ b/Documentación Super Auto Pets.docx
@@ -4158,6 +4158,18 @@
     </w:p>
     <w:p>
       <w:pPr>
+        <w:pStyle w:val="Cuerpodetexto"/>
+        <w:bidi w:val="0"/>
+        <w:jc w:val="left"/>
+        <w:rPr/>
+      </w:pPr>
+      <w:r>
+        <w:rPr/>
+        <w:t xml:space="preserve">Se encarga de </w:t>
+      </w:r>
+    </w:p>
+    <w:p>
+      <w:pPr>
         <w:pStyle w:val="Ttulo3"/>
         <w:numPr>
           <w:ilvl w:val="2"/>
@@ -4302,15 +4314,7 @@
         <w:rPr/>
         <w:tab/>
         <w:tab/>
-        <w:t xml:space="preserve">Mascotas[] </w:t>
-      </w:r>
-      <w:r>
-        <w:rPr/>
-        <w:t>ti</w:t>
-      </w:r>
-      <w:r>
-        <w:rPr/>
-        <w:t xml:space="preserve">er </w:t>
+        <w:t xml:space="preserve">Mascotas[] tier </w:t>
       </w:r>
     </w:p>
     <w:p>
@@ -4817,470 +4821,147 @@
           <w:szCs w:val="24"/>
           <w:lang w:val="es-GT" w:eastAsia="zh-CN" w:bidi="hi-IN"/>
         </w:rPr>
-        <w:t>tier</w:t>
-      </w:r>
-      <w:r>
-        <w:rPr>
-          <w:rFonts w:eastAsia="Noto Serif CJK SC" w:cs="Lohit Devanagari"/>
-          <w:color w:val="auto"/>
-          <w:kern w:val="2"/>
-          <w:sz w:val="24"/>
-          <w:szCs w:val="24"/>
-          <w:lang w:val="es-GT" w:eastAsia="zh-CN" w:bidi="hi-IN"/>
-        </w:rPr>
-        <w:t xml:space="preserve">[0] = </w:t>
-      </w:r>
-      <w:r>
-        <w:rPr>
-          <w:rFonts w:eastAsia="Noto Serif CJK SC" w:cs="Lohit Devanagari"/>
-          <w:color w:val="auto"/>
-          <w:kern w:val="2"/>
-          <w:sz w:val="24"/>
-          <w:szCs w:val="24"/>
-          <w:lang w:val="es-GT" w:eastAsia="zh-CN" w:bidi="hi-IN"/>
-        </w:rPr>
-        <w:t>hormiga.mostrarDatos()</w:t>
-      </w:r>
-    </w:p>
-    <w:p>
-      <w:pPr>
-        <w:pStyle w:val="Cuerpodetexto"/>
-        <w:bidi w:val="0"/>
-        <w:jc w:val="left"/>
-        <w:rPr/>
-      </w:pPr>
-      <w:r>
-        <w:rPr>
-          <w:rFonts w:eastAsia="Noto Serif CJK SC" w:cs="Lohit Devanagari"/>
-          <w:color w:val="auto"/>
-          <w:kern w:val="2"/>
-          <w:sz w:val="24"/>
-          <w:szCs w:val="24"/>
-          <w:lang w:val="es-GT" w:eastAsia="zh-CN" w:bidi="hi-IN"/>
-        </w:rPr>
-        <w:tab/>
-      </w:r>
-      <w:r>
-        <w:rPr>
-          <w:rFonts w:eastAsia="Noto Serif CJK SC" w:cs="Lohit Devanagari"/>
-          <w:color w:val="auto"/>
-          <w:kern w:val="2"/>
-          <w:sz w:val="24"/>
-          <w:szCs w:val="24"/>
-          <w:lang w:val="es-GT" w:eastAsia="zh-CN" w:bidi="hi-IN"/>
-        </w:rPr>
-        <w:t>tier</w:t>
-      </w:r>
-      <w:r>
-        <w:rPr>
-          <w:rFonts w:eastAsia="Noto Serif CJK SC" w:cs="Lohit Devanagari"/>
-          <w:color w:val="auto"/>
-          <w:kern w:val="2"/>
-          <w:sz w:val="24"/>
-          <w:szCs w:val="24"/>
-          <w:lang w:val="es-GT" w:eastAsia="zh-CN" w:bidi="hi-IN"/>
-        </w:rPr>
-        <w:t xml:space="preserve">[1] = </w:t>
-      </w:r>
-      <w:r>
-        <w:rPr>
-          <w:rFonts w:eastAsia="Noto Serif CJK SC" w:cs="Lohit Devanagari"/>
-          <w:color w:val="auto"/>
-          <w:kern w:val="2"/>
-          <w:sz w:val="24"/>
-          <w:szCs w:val="24"/>
-          <w:lang w:val="es-GT" w:eastAsia="zh-CN" w:bidi="hi-IN"/>
-        </w:rPr>
-        <w:t>pescado</w:t>
-      </w:r>
-      <w:r>
-        <w:rPr>
-          <w:rFonts w:eastAsia="Noto Serif CJK SC" w:cs="Lohit Devanagari"/>
-          <w:color w:val="auto"/>
-          <w:kern w:val="2"/>
-          <w:sz w:val="24"/>
-          <w:szCs w:val="24"/>
-          <w:lang w:val="es-GT" w:eastAsia="zh-CN" w:bidi="hi-IN"/>
-        </w:rPr>
-        <w:t>.mostrarDatos()</w:t>
-      </w:r>
-    </w:p>
-    <w:p>
-      <w:pPr>
-        <w:pStyle w:val="Cuerpodetexto"/>
-        <w:bidi w:val="0"/>
-        <w:jc w:val="left"/>
-        <w:rPr/>
-      </w:pPr>
-      <w:r>
-        <w:rPr>
-          <w:rFonts w:eastAsia="Noto Serif CJK SC" w:cs="Lohit Devanagari"/>
-          <w:color w:val="auto"/>
-          <w:kern w:val="2"/>
-          <w:sz w:val="24"/>
-          <w:szCs w:val="24"/>
-          <w:lang w:val="es-GT" w:eastAsia="zh-CN" w:bidi="hi-IN"/>
-        </w:rPr>
-        <w:tab/>
-      </w:r>
-      <w:r>
-        <w:rPr>
-          <w:rFonts w:eastAsia="Noto Serif CJK SC" w:cs="Lohit Devanagari"/>
-          <w:color w:val="auto"/>
-          <w:kern w:val="2"/>
-          <w:sz w:val="24"/>
-          <w:szCs w:val="24"/>
-          <w:lang w:val="es-GT" w:eastAsia="zh-CN" w:bidi="hi-IN"/>
-        </w:rPr>
-        <w:t>tier</w:t>
-      </w:r>
-      <w:r>
-        <w:rPr>
-          <w:rFonts w:eastAsia="Noto Serif CJK SC" w:cs="Lohit Devanagari"/>
-          <w:color w:val="auto"/>
-          <w:kern w:val="2"/>
-          <w:sz w:val="24"/>
-          <w:szCs w:val="24"/>
-          <w:lang w:val="es-GT" w:eastAsia="zh-CN" w:bidi="hi-IN"/>
-        </w:rPr>
-        <w:t xml:space="preserve">[2] = </w:t>
-      </w:r>
-      <w:r>
-        <w:rPr>
-          <w:rFonts w:eastAsia="Noto Serif CJK SC" w:cs="Lohit Devanagari"/>
-          <w:color w:val="auto"/>
-          <w:kern w:val="2"/>
-          <w:sz w:val="24"/>
-          <w:szCs w:val="24"/>
-          <w:lang w:val="es-GT" w:eastAsia="zh-CN" w:bidi="hi-IN"/>
-        </w:rPr>
-        <w:t>mosquito</w:t>
-      </w:r>
-      <w:r>
-        <w:rPr>
-          <w:rFonts w:eastAsia="Noto Serif CJK SC" w:cs="Lohit Devanagari"/>
-          <w:color w:val="auto"/>
-          <w:kern w:val="2"/>
-          <w:sz w:val="24"/>
-          <w:szCs w:val="24"/>
-          <w:lang w:val="es-GT" w:eastAsia="zh-CN" w:bidi="hi-IN"/>
-        </w:rPr>
-        <w:t>.mostrarDatos()</w:t>
-      </w:r>
-    </w:p>
-    <w:p>
-      <w:pPr>
-        <w:pStyle w:val="Cuerpodetexto"/>
-        <w:bidi w:val="0"/>
-        <w:jc w:val="left"/>
-        <w:rPr/>
-      </w:pPr>
-      <w:r>
-        <w:rPr>
-          <w:rFonts w:eastAsia="Noto Serif CJK SC" w:cs="Lohit Devanagari"/>
-          <w:color w:val="auto"/>
-          <w:kern w:val="2"/>
-          <w:sz w:val="24"/>
-          <w:szCs w:val="24"/>
-          <w:lang w:val="es-GT" w:eastAsia="zh-CN" w:bidi="hi-IN"/>
-        </w:rPr>
-        <w:tab/>
-      </w:r>
-      <w:r>
-        <w:rPr>
-          <w:rFonts w:eastAsia="Noto Serif CJK SC" w:cs="Lohit Devanagari"/>
-          <w:color w:val="auto"/>
-          <w:kern w:val="2"/>
-          <w:sz w:val="24"/>
-          <w:szCs w:val="24"/>
-          <w:lang w:val="es-GT" w:eastAsia="zh-CN" w:bidi="hi-IN"/>
-        </w:rPr>
-        <w:t>tier</w:t>
-      </w:r>
-      <w:r>
-        <w:rPr>
-          <w:rFonts w:eastAsia="Noto Serif CJK SC" w:cs="Lohit Devanagari"/>
-          <w:color w:val="auto"/>
-          <w:kern w:val="2"/>
-          <w:sz w:val="24"/>
-          <w:szCs w:val="24"/>
-          <w:lang w:val="es-GT" w:eastAsia="zh-CN" w:bidi="hi-IN"/>
-        </w:rPr>
-        <w:t xml:space="preserve">[3] = </w:t>
-      </w:r>
-      <w:r>
-        <w:rPr>
-          <w:rFonts w:eastAsia="Noto Serif CJK SC" w:cs="Lohit Devanagari"/>
-          <w:color w:val="auto"/>
-          <w:kern w:val="2"/>
-          <w:sz w:val="24"/>
-          <w:szCs w:val="24"/>
-          <w:lang w:val="es-GT" w:eastAsia="zh-CN" w:bidi="hi-IN"/>
-        </w:rPr>
-        <w:t>grillo</w:t>
-      </w:r>
-      <w:r>
-        <w:rPr>
-          <w:rFonts w:eastAsia="Noto Serif CJK SC" w:cs="Lohit Devanagari"/>
-          <w:color w:val="auto"/>
-          <w:kern w:val="2"/>
-          <w:sz w:val="24"/>
-          <w:szCs w:val="24"/>
-          <w:lang w:val="es-GT" w:eastAsia="zh-CN" w:bidi="hi-IN"/>
-        </w:rPr>
-        <w:t>.mostrarDatos()</w:t>
-      </w:r>
-    </w:p>
-    <w:p>
-      <w:pPr>
-        <w:pStyle w:val="Cuerpodetexto"/>
-        <w:bidi w:val="0"/>
-        <w:jc w:val="left"/>
-        <w:rPr/>
-      </w:pPr>
-      <w:r>
-        <w:rPr>
-          <w:rFonts w:eastAsia="Noto Serif CJK SC" w:cs="Lohit Devanagari"/>
-          <w:color w:val="auto"/>
-          <w:kern w:val="2"/>
-          <w:sz w:val="24"/>
-          <w:szCs w:val="24"/>
-          <w:lang w:val="es-GT" w:eastAsia="zh-CN" w:bidi="hi-IN"/>
-        </w:rPr>
-        <w:tab/>
-      </w:r>
-      <w:r>
-        <w:rPr>
-          <w:rFonts w:eastAsia="Noto Serif CJK SC" w:cs="Lohit Devanagari"/>
-          <w:color w:val="auto"/>
-          <w:kern w:val="2"/>
-          <w:sz w:val="24"/>
-          <w:szCs w:val="24"/>
-          <w:lang w:val="es-GT" w:eastAsia="zh-CN" w:bidi="hi-IN"/>
-        </w:rPr>
-        <w:t>tier</w:t>
-      </w:r>
-      <w:r>
-        <w:rPr>
-          <w:rFonts w:eastAsia="Noto Serif CJK SC" w:cs="Lohit Devanagari"/>
-          <w:color w:val="auto"/>
-          <w:kern w:val="2"/>
-          <w:sz w:val="24"/>
-          <w:szCs w:val="24"/>
-          <w:lang w:val="es-GT" w:eastAsia="zh-CN" w:bidi="hi-IN"/>
-        </w:rPr>
-        <w:t xml:space="preserve">[4] = </w:t>
-      </w:r>
-      <w:r>
-        <w:rPr>
-          <w:rFonts w:eastAsia="Noto Serif CJK SC" w:cs="Lohit Devanagari"/>
-          <w:color w:val="auto"/>
-          <w:kern w:val="2"/>
-          <w:sz w:val="24"/>
-          <w:szCs w:val="24"/>
-          <w:lang w:val="es-GT" w:eastAsia="zh-CN" w:bidi="hi-IN"/>
-        </w:rPr>
-        <w:t>castor</w:t>
-      </w:r>
-      <w:r>
-        <w:rPr>
-          <w:rFonts w:eastAsia="Noto Serif CJK SC" w:cs="Lohit Devanagari"/>
-          <w:color w:val="auto"/>
-          <w:kern w:val="2"/>
-          <w:sz w:val="24"/>
-          <w:szCs w:val="24"/>
-          <w:lang w:val="es-GT" w:eastAsia="zh-CN" w:bidi="hi-IN"/>
-        </w:rPr>
-        <w:t>.mostrarDatos()</w:t>
-      </w:r>
-    </w:p>
-    <w:p>
-      <w:pPr>
-        <w:pStyle w:val="Cuerpodetexto"/>
-        <w:bidi w:val="0"/>
-        <w:jc w:val="left"/>
-        <w:rPr/>
-      </w:pPr>
-      <w:r>
-        <w:rPr>
-          <w:rFonts w:eastAsia="Noto Serif CJK SC" w:cs="Lohit Devanagari"/>
-          <w:color w:val="auto"/>
-          <w:kern w:val="2"/>
-          <w:sz w:val="24"/>
-          <w:szCs w:val="24"/>
-          <w:lang w:val="es-GT" w:eastAsia="zh-CN" w:bidi="hi-IN"/>
-        </w:rPr>
-        <w:tab/>
-      </w:r>
-      <w:r>
-        <w:rPr>
-          <w:rFonts w:eastAsia="Noto Serif CJK SC" w:cs="Lohit Devanagari"/>
-          <w:color w:val="auto"/>
-          <w:kern w:val="2"/>
-          <w:sz w:val="24"/>
-          <w:szCs w:val="24"/>
-          <w:lang w:val="es-GT" w:eastAsia="zh-CN" w:bidi="hi-IN"/>
-        </w:rPr>
-        <w:t>tier</w:t>
-      </w:r>
-      <w:r>
-        <w:rPr>
-          <w:rFonts w:eastAsia="Noto Serif CJK SC" w:cs="Lohit Devanagari"/>
-          <w:color w:val="auto"/>
-          <w:kern w:val="2"/>
-          <w:sz w:val="24"/>
-          <w:szCs w:val="24"/>
-          <w:lang w:val="es-GT" w:eastAsia="zh-CN" w:bidi="hi-IN"/>
-        </w:rPr>
-        <w:t xml:space="preserve">[5] = </w:t>
-      </w:r>
-      <w:r>
-        <w:rPr>
-          <w:rFonts w:eastAsia="Noto Serif CJK SC" w:cs="Lohit Devanagari"/>
-          <w:color w:val="auto"/>
-          <w:kern w:val="2"/>
-          <w:sz w:val="24"/>
-          <w:szCs w:val="24"/>
-          <w:lang w:val="es-GT" w:eastAsia="zh-CN" w:bidi="hi-IN"/>
-        </w:rPr>
-        <w:t>caballo</w:t>
-      </w:r>
-      <w:r>
-        <w:rPr>
-          <w:rFonts w:eastAsia="Noto Serif CJK SC" w:cs="Lohit Devanagari"/>
-          <w:color w:val="auto"/>
-          <w:kern w:val="2"/>
-          <w:sz w:val="24"/>
-          <w:szCs w:val="24"/>
-          <w:lang w:val="es-GT" w:eastAsia="zh-CN" w:bidi="hi-IN"/>
-        </w:rPr>
-        <w:t>.mostrarDatos()</w:t>
-      </w:r>
-    </w:p>
-    <w:p>
-      <w:pPr>
-        <w:pStyle w:val="Cuerpodetexto"/>
-        <w:bidi w:val="0"/>
-        <w:jc w:val="left"/>
-        <w:rPr/>
-      </w:pPr>
-      <w:r>
-        <w:rPr>
-          <w:rFonts w:eastAsia="Noto Serif CJK SC" w:cs="Lohit Devanagari"/>
-          <w:color w:val="auto"/>
-          <w:kern w:val="2"/>
-          <w:sz w:val="24"/>
-          <w:szCs w:val="24"/>
-          <w:lang w:val="es-GT" w:eastAsia="zh-CN" w:bidi="hi-IN"/>
-        </w:rPr>
-        <w:tab/>
-      </w:r>
-      <w:r>
-        <w:rPr>
-          <w:rFonts w:eastAsia="Noto Serif CJK SC" w:cs="Lohit Devanagari"/>
-          <w:color w:val="auto"/>
-          <w:kern w:val="2"/>
-          <w:sz w:val="24"/>
-          <w:szCs w:val="24"/>
-          <w:lang w:val="es-GT" w:eastAsia="zh-CN" w:bidi="hi-IN"/>
-        </w:rPr>
-        <w:t>tier</w:t>
-      </w:r>
-      <w:r>
-        <w:rPr>
-          <w:rFonts w:eastAsia="Noto Serif CJK SC" w:cs="Lohit Devanagari"/>
-          <w:color w:val="auto"/>
-          <w:kern w:val="2"/>
-          <w:sz w:val="24"/>
-          <w:szCs w:val="24"/>
-          <w:lang w:val="es-GT" w:eastAsia="zh-CN" w:bidi="hi-IN"/>
-        </w:rPr>
-        <w:t xml:space="preserve">[6] = </w:t>
-      </w:r>
-      <w:r>
-        <w:rPr>
-          <w:rFonts w:eastAsia="Noto Serif CJK SC" w:cs="Lohit Devanagari"/>
-          <w:color w:val="auto"/>
-          <w:kern w:val="2"/>
-          <w:sz w:val="24"/>
-          <w:szCs w:val="24"/>
-          <w:lang w:val="es-GT" w:eastAsia="zh-CN" w:bidi="hi-IN"/>
-        </w:rPr>
-        <w:t>nutria</w:t>
-      </w:r>
-      <w:r>
-        <w:rPr>
-          <w:rFonts w:eastAsia="Noto Serif CJK SC" w:cs="Lohit Devanagari"/>
-          <w:color w:val="auto"/>
-          <w:kern w:val="2"/>
-          <w:sz w:val="24"/>
-          <w:szCs w:val="24"/>
-          <w:lang w:val="es-GT" w:eastAsia="zh-CN" w:bidi="hi-IN"/>
-        </w:rPr>
-        <w:t>.mostrarDatos()</w:t>
-      </w:r>
-    </w:p>
-    <w:p>
-      <w:pPr>
-        <w:pStyle w:val="Cuerpodetexto"/>
-        <w:bidi w:val="0"/>
-        <w:jc w:val="left"/>
-        <w:rPr/>
-      </w:pPr>
-      <w:r>
-        <w:rPr>
-          <w:rFonts w:eastAsia="Noto Serif CJK SC" w:cs="Lohit Devanagari"/>
-          <w:color w:val="auto"/>
-          <w:kern w:val="2"/>
-          <w:sz w:val="24"/>
-          <w:szCs w:val="24"/>
-          <w:lang w:val="es-GT" w:eastAsia="zh-CN" w:bidi="hi-IN"/>
-        </w:rPr>
-        <w:tab/>
-      </w:r>
-      <w:r>
-        <w:rPr>
-          <w:rFonts w:eastAsia="Noto Serif CJK SC" w:cs="Lohit Devanagari"/>
-          <w:color w:val="auto"/>
-          <w:kern w:val="2"/>
-          <w:sz w:val="24"/>
-          <w:szCs w:val="24"/>
-          <w:lang w:val="es-GT" w:eastAsia="zh-CN" w:bidi="hi-IN"/>
-        </w:rPr>
-        <w:t>tier</w:t>
-      </w:r>
-      <w:r>
-        <w:rPr>
-          <w:rFonts w:eastAsia="Noto Serif CJK SC" w:cs="Lohit Devanagari"/>
-          <w:color w:val="auto"/>
-          <w:kern w:val="2"/>
-          <w:sz w:val="24"/>
-          <w:szCs w:val="24"/>
-          <w:lang w:val="es-GT" w:eastAsia="zh-CN" w:bidi="hi-IN"/>
-        </w:rPr>
-        <w:t xml:space="preserve">[7] = </w:t>
-      </w:r>
-      <w:r>
-        <w:rPr>
-          <w:rFonts w:eastAsia="Noto Serif CJK SC" w:cs="Lohit Devanagari"/>
-          <w:color w:val="auto"/>
-          <w:kern w:val="2"/>
-          <w:sz w:val="24"/>
-          <w:szCs w:val="24"/>
-          <w:lang w:val="es-GT" w:eastAsia="zh-CN" w:bidi="hi-IN"/>
-        </w:rPr>
-        <w:t>escarabajo</w:t>
-      </w:r>
-      <w:r>
-        <w:rPr>
-          <w:rFonts w:eastAsia="Noto Serif CJK SC" w:cs="Lohit Devanagari"/>
-          <w:color w:val="auto"/>
-          <w:kern w:val="2"/>
-          <w:sz w:val="24"/>
-          <w:szCs w:val="24"/>
-          <w:lang w:val="es-GT" w:eastAsia="zh-CN" w:bidi="hi-IN"/>
-        </w:rPr>
-        <w:t>.mostrarDatos()</w:t>
+        <w:t>tier[0] = hormiga.mostrarDatos()</w:t>
+      </w:r>
+    </w:p>
+    <w:p>
+      <w:pPr>
+        <w:pStyle w:val="Cuerpodetexto"/>
+        <w:bidi w:val="0"/>
+        <w:jc w:val="left"/>
+        <w:rPr/>
+      </w:pPr>
+      <w:r>
+        <w:rPr>
+          <w:rFonts w:eastAsia="Noto Serif CJK SC" w:cs="Lohit Devanagari"/>
+          <w:color w:val="auto"/>
+          <w:kern w:val="2"/>
+          <w:sz w:val="24"/>
+          <w:szCs w:val="24"/>
+          <w:lang w:val="es-GT" w:eastAsia="zh-CN" w:bidi="hi-IN"/>
+        </w:rPr>
+        <w:tab/>
+        <w:t>tier[1] = pescado.mostrarDatos()</w:t>
+      </w:r>
+    </w:p>
+    <w:p>
+      <w:pPr>
+        <w:pStyle w:val="Cuerpodetexto"/>
+        <w:bidi w:val="0"/>
+        <w:jc w:val="left"/>
+        <w:rPr/>
+      </w:pPr>
+      <w:r>
+        <w:rPr>
+          <w:rFonts w:eastAsia="Noto Serif CJK SC" w:cs="Lohit Devanagari"/>
+          <w:color w:val="auto"/>
+          <w:kern w:val="2"/>
+          <w:sz w:val="24"/>
+          <w:szCs w:val="24"/>
+          <w:lang w:val="es-GT" w:eastAsia="zh-CN" w:bidi="hi-IN"/>
+        </w:rPr>
+        <w:tab/>
+        <w:t>tier[2] = mosquito.mostrarDatos()</w:t>
+      </w:r>
+    </w:p>
+    <w:p>
+      <w:pPr>
+        <w:pStyle w:val="Cuerpodetexto"/>
+        <w:bidi w:val="0"/>
+        <w:jc w:val="left"/>
+        <w:rPr/>
+      </w:pPr>
+      <w:r>
+        <w:rPr>
+          <w:rFonts w:eastAsia="Noto Serif CJK SC" w:cs="Lohit Devanagari"/>
+          <w:color w:val="auto"/>
+          <w:kern w:val="2"/>
+          <w:sz w:val="24"/>
+          <w:szCs w:val="24"/>
+          <w:lang w:val="es-GT" w:eastAsia="zh-CN" w:bidi="hi-IN"/>
+        </w:rPr>
+        <w:tab/>
+        <w:t>tier[3] = grillo.mostrarDatos()</w:t>
+      </w:r>
+    </w:p>
+    <w:p>
+      <w:pPr>
+        <w:pStyle w:val="Cuerpodetexto"/>
+        <w:bidi w:val="0"/>
+        <w:jc w:val="left"/>
+        <w:rPr/>
+      </w:pPr>
+      <w:r>
+        <w:rPr>
+          <w:rFonts w:eastAsia="Noto Serif CJK SC" w:cs="Lohit Devanagari"/>
+          <w:color w:val="auto"/>
+          <w:kern w:val="2"/>
+          <w:sz w:val="24"/>
+          <w:szCs w:val="24"/>
+          <w:lang w:val="es-GT" w:eastAsia="zh-CN" w:bidi="hi-IN"/>
+        </w:rPr>
+        <w:tab/>
+        <w:t>tier[4] = castor.mostrarDatos()</w:t>
+      </w:r>
+    </w:p>
+    <w:p>
+      <w:pPr>
+        <w:pStyle w:val="Cuerpodetexto"/>
+        <w:bidi w:val="0"/>
+        <w:jc w:val="left"/>
+        <w:rPr/>
+      </w:pPr>
+      <w:r>
+        <w:rPr>
+          <w:rFonts w:eastAsia="Noto Serif CJK SC" w:cs="Lohit Devanagari"/>
+          <w:color w:val="auto"/>
+          <w:kern w:val="2"/>
+          <w:sz w:val="24"/>
+          <w:szCs w:val="24"/>
+          <w:lang w:val="es-GT" w:eastAsia="zh-CN" w:bidi="hi-IN"/>
+        </w:rPr>
+        <w:tab/>
+        <w:t>tier[5] = caballo.mostrarDatos()</w:t>
+      </w:r>
+    </w:p>
+    <w:p>
+      <w:pPr>
+        <w:pStyle w:val="Cuerpodetexto"/>
+        <w:bidi w:val="0"/>
+        <w:jc w:val="left"/>
+        <w:rPr/>
+      </w:pPr>
+      <w:r>
+        <w:rPr>
+          <w:rFonts w:eastAsia="Noto Serif CJK SC" w:cs="Lohit Devanagari"/>
+          <w:color w:val="auto"/>
+          <w:kern w:val="2"/>
+          <w:sz w:val="24"/>
+          <w:szCs w:val="24"/>
+          <w:lang w:val="es-GT" w:eastAsia="zh-CN" w:bidi="hi-IN"/>
+        </w:rPr>
+        <w:tab/>
+        <w:t>tier[6] = nutria.mostrarDatos()</w:t>
+      </w:r>
+    </w:p>
+    <w:p>
+      <w:pPr>
+        <w:pStyle w:val="Cuerpodetexto"/>
+        <w:bidi w:val="0"/>
+        <w:jc w:val="left"/>
+        <w:rPr/>
+      </w:pPr>
+      <w:r>
+        <w:rPr>
+          <w:rFonts w:eastAsia="Noto Serif CJK SC" w:cs="Lohit Devanagari"/>
+          <w:color w:val="auto"/>
+          <w:kern w:val="2"/>
+          <w:sz w:val="24"/>
+          <w:szCs w:val="24"/>
+          <w:lang w:val="es-GT" w:eastAsia="zh-CN" w:bidi="hi-IN"/>
+        </w:rPr>
+        <w:tab/>
+        <w:t>tier[7] = escarabajo.mostrarDatos()</w:t>
       </w:r>
       <w:bookmarkEnd w:id="11"/>
     </w:p>
@@ -6090,7 +5771,22 @@
         </w:rPr>
       </w:pPr>
       <w:r>
-        <w:rPr/>
+        <w:rPr>
+          <w:rFonts w:eastAsia="Noto Serif CJK SC" w:cs="Lohit Devanagari"/>
+          <w:b w:val="false"/>
+          <w:i w:val="false"/>
+          <w:caps w:val="false"/>
+          <w:smallCaps w:val="false"/>
+          <w:strike w:val="false"/>
+          <w:dstrike w:val="false"/>
+          <w:color w:val="000000"/>
+          <w:kern w:val="2"/>
+          <w:sz w:val="24"/>
+          <w:szCs w:val="24"/>
+          <w:u w:val="none"/>
+          <w:effect w:val="none"/>
+          <w:lang w:val="es-GT" w:eastAsia="zh-CN" w:bidi="hi-IN"/>
+        </w:rPr>
       </w:r>
     </w:p>
     <w:p>
@@ -6880,7 +6576,19 @@
         </w:rPr>
       </w:pPr>
       <w:r>
-        <w:rPr/>
+        <w:rPr>
+          <w:rFonts w:ascii="Arial" w:hAnsi="Arial"/>
+          <w:b w:val="false"/>
+          <w:i w:val="false"/>
+          <w:caps w:val="false"/>
+          <w:smallCaps w:val="false"/>
+          <w:strike w:val="false"/>
+          <w:dstrike w:val="false"/>
+          <w:color w:val="000000"/>
+          <w:sz w:val="22"/>
+          <w:u w:val="none"/>
+          <w:effect w:val="none"/>
+        </w:rPr>
       </w:r>
     </w:p>
     <w:p>
@@ -6943,534 +6651,181 @@
           <w:effect w:val="none"/>
           <w:lang w:val="es-GT" w:eastAsia="zh-CN" w:bidi="hi-IN"/>
         </w:rPr>
-        <w:t>[</w:t>
-      </w:r>
-      <w:r>
-        <w:rPr>
-          <w:rFonts w:eastAsia="Noto Serif CJK SC" w:cs="Lohit Devanagari" w:ascii="Arial" w:hAnsi="Arial"/>
-          <w:b w:val="false"/>
-          <w:i w:val="false"/>
-          <w:caps w:val="false"/>
-          <w:smallCaps w:val="false"/>
-          <w:strike w:val="false"/>
-          <w:dstrike w:val="false"/>
-          <w:color w:val="auto"/>
-          <w:kern w:val="2"/>
-          <w:sz w:val="24"/>
-          <w:szCs w:val="24"/>
-          <w:u w:val="none"/>
-          <w:effect w:val="none"/>
-          <w:lang w:val="es-GT" w:eastAsia="zh-CN" w:bidi="hi-IN"/>
-        </w:rPr>
-        <w:t>0</w:t>
-      </w:r>
-      <w:r>
-        <w:rPr>
-          <w:rFonts w:eastAsia="Noto Serif CJK SC" w:cs="Lohit Devanagari" w:ascii="Arial" w:hAnsi="Arial"/>
-          <w:b w:val="false"/>
-          <w:i w:val="false"/>
-          <w:caps w:val="false"/>
-          <w:smallCaps w:val="false"/>
-          <w:strike w:val="false"/>
-          <w:dstrike w:val="false"/>
-          <w:color w:val="auto"/>
-          <w:kern w:val="2"/>
-          <w:sz w:val="24"/>
-          <w:szCs w:val="24"/>
-          <w:u w:val="none"/>
-          <w:effect w:val="none"/>
-          <w:lang w:val="es-GT" w:eastAsia="zh-CN" w:bidi="hi-IN"/>
-        </w:rPr>
-        <w:t xml:space="preserve">] = </w:t>
-      </w:r>
-      <w:r>
-        <w:rPr>
-          <w:rFonts w:eastAsia="Noto Serif CJK SC" w:cs="Lohit Devanagari" w:ascii="Arial" w:hAnsi="Arial"/>
-          <w:b w:val="false"/>
-          <w:i w:val="false"/>
-          <w:caps w:val="false"/>
-          <w:smallCaps w:val="false"/>
-          <w:strike w:val="false"/>
-          <w:dstrike w:val="false"/>
-          <w:color w:val="auto"/>
-          <w:kern w:val="2"/>
-          <w:sz w:val="24"/>
-          <w:szCs w:val="24"/>
-          <w:u w:val="none"/>
-          <w:effect w:val="none"/>
-          <w:lang w:val="es-GT" w:eastAsia="zh-CN" w:bidi="hi-IN"/>
-        </w:rPr>
-        <w:t>sapo.mostrarDatos()</w:t>
-      </w:r>
-    </w:p>
-    <w:p>
-      <w:pPr>
-        <w:pStyle w:val="Cuerpodetexto"/>
-        <w:bidi w:val="0"/>
-        <w:jc w:val="left"/>
-        <w:rPr/>
-      </w:pPr>
-      <w:r>
-        <w:rPr>
-          <w:rFonts w:eastAsia="Noto Serif CJK SC" w:cs="Lohit Devanagari"/>
-          <w:color w:val="auto"/>
-          <w:kern w:val="2"/>
-          <w:sz w:val="24"/>
-          <w:szCs w:val="24"/>
-          <w:lang w:val="es-GT" w:eastAsia="zh-CN" w:bidi="hi-IN"/>
-        </w:rPr>
-        <w:tab/>
-      </w:r>
-      <w:r>
-        <w:rPr>
-          <w:rFonts w:eastAsia="Noto Serif CJK SC" w:cs="Lohit Devanagari"/>
-          <w:color w:val="auto"/>
-          <w:kern w:val="2"/>
-          <w:sz w:val="24"/>
-          <w:szCs w:val="24"/>
-          <w:lang w:val="es-GT" w:eastAsia="zh-CN" w:bidi="hi-IN"/>
-        </w:rPr>
-        <w:t>tier[</w:t>
-      </w:r>
-      <w:r>
-        <w:rPr>
-          <w:rFonts w:eastAsia="Noto Serif CJK SC" w:cs="Lohit Devanagari"/>
-          <w:color w:val="auto"/>
-          <w:kern w:val="2"/>
-          <w:sz w:val="24"/>
-          <w:szCs w:val="24"/>
-          <w:lang w:val="es-GT" w:eastAsia="zh-CN" w:bidi="hi-IN"/>
-        </w:rPr>
-        <w:t xml:space="preserve">1] = </w:t>
-      </w:r>
-      <w:r>
-        <w:rPr>
-          <w:rFonts w:eastAsia="Noto Serif CJK SC" w:cs="Lohit Devanagari"/>
-          <w:color w:val="auto"/>
-          <w:kern w:val="2"/>
-          <w:sz w:val="24"/>
-          <w:szCs w:val="24"/>
-          <w:lang w:val="es-GT" w:eastAsia="zh-CN" w:bidi="hi-IN"/>
-        </w:rPr>
-        <w:t>dodo</w:t>
-      </w:r>
-      <w:r>
-        <w:rPr>
-          <w:rFonts w:eastAsia="Noto Serif CJK SC" w:cs="Lohit Devanagari"/>
-          <w:color w:val="auto"/>
-          <w:kern w:val="2"/>
-          <w:sz w:val="24"/>
-          <w:szCs w:val="24"/>
-          <w:lang w:val="es-GT" w:eastAsia="zh-CN" w:bidi="hi-IN"/>
-        </w:rPr>
-        <w:t>.mostrarDatos()</w:t>
-      </w:r>
-    </w:p>
-    <w:p>
-      <w:pPr>
-        <w:pStyle w:val="Cuerpodetexto"/>
-        <w:bidi w:val="0"/>
-        <w:jc w:val="left"/>
-        <w:rPr/>
-      </w:pPr>
-      <w:r>
-        <w:rPr>
-          <w:rFonts w:eastAsia="Noto Serif CJK SC" w:cs="Lohit Devanagari"/>
-          <w:color w:val="auto"/>
-          <w:kern w:val="2"/>
-          <w:sz w:val="24"/>
-          <w:szCs w:val="24"/>
-          <w:lang w:val="es-GT" w:eastAsia="zh-CN" w:bidi="hi-IN"/>
-        </w:rPr>
-        <w:tab/>
-      </w:r>
-      <w:r>
-        <w:rPr>
-          <w:rFonts w:eastAsia="Noto Serif CJK SC" w:cs="Lohit Devanagari"/>
-          <w:color w:val="auto"/>
-          <w:kern w:val="2"/>
-          <w:sz w:val="24"/>
-          <w:szCs w:val="24"/>
-          <w:lang w:val="es-GT" w:eastAsia="zh-CN" w:bidi="hi-IN"/>
-        </w:rPr>
-        <w:t>tier</w:t>
-      </w:r>
-      <w:r>
-        <w:rPr>
-          <w:rFonts w:eastAsia="Noto Serif CJK SC" w:cs="Lohit Devanagari"/>
-          <w:color w:val="auto"/>
-          <w:kern w:val="2"/>
-          <w:sz w:val="24"/>
-          <w:szCs w:val="24"/>
-          <w:lang w:val="es-GT" w:eastAsia="zh-CN" w:bidi="hi-IN"/>
-        </w:rPr>
-        <w:t xml:space="preserve">[2] = </w:t>
-      </w:r>
-      <w:r>
-        <w:rPr>
-          <w:rFonts w:eastAsia="Noto Serif CJK SC" w:cs="Lohit Devanagari"/>
-          <w:color w:val="auto"/>
-          <w:kern w:val="2"/>
-          <w:sz w:val="24"/>
-          <w:szCs w:val="24"/>
-          <w:lang w:val="es-GT" w:eastAsia="zh-CN" w:bidi="hi-IN"/>
-        </w:rPr>
-        <w:t>elefante</w:t>
-      </w:r>
-      <w:r>
-        <w:rPr>
-          <w:rFonts w:eastAsia="Noto Serif CJK SC" w:cs="Lohit Devanagari"/>
-          <w:color w:val="auto"/>
-          <w:kern w:val="2"/>
-          <w:sz w:val="24"/>
-          <w:szCs w:val="24"/>
-          <w:lang w:val="es-GT" w:eastAsia="zh-CN" w:bidi="hi-IN"/>
-        </w:rPr>
-        <w:t>.mostrarDatos()</w:t>
-      </w:r>
-    </w:p>
-    <w:p>
-      <w:pPr>
-        <w:pStyle w:val="Cuerpodetexto"/>
-        <w:bidi w:val="0"/>
-        <w:jc w:val="left"/>
-        <w:rPr/>
-      </w:pPr>
-      <w:r>
-        <w:rPr>
-          <w:rFonts w:eastAsia="Noto Serif CJK SC" w:cs="Lohit Devanagari"/>
-          <w:color w:val="auto"/>
-          <w:kern w:val="2"/>
-          <w:sz w:val="24"/>
-          <w:szCs w:val="24"/>
-          <w:lang w:val="es-GT" w:eastAsia="zh-CN" w:bidi="hi-IN"/>
-        </w:rPr>
-        <w:tab/>
-      </w:r>
-      <w:r>
-        <w:rPr>
-          <w:rFonts w:eastAsia="Noto Serif CJK SC" w:cs="Lohit Devanagari"/>
-          <w:color w:val="auto"/>
-          <w:kern w:val="2"/>
-          <w:sz w:val="24"/>
-          <w:szCs w:val="24"/>
-          <w:lang w:val="es-GT" w:eastAsia="zh-CN" w:bidi="hi-IN"/>
-        </w:rPr>
-        <w:t>tier</w:t>
-      </w:r>
-      <w:r>
-        <w:rPr>
-          <w:rFonts w:eastAsia="Noto Serif CJK SC" w:cs="Lohit Devanagari"/>
-          <w:color w:val="auto"/>
-          <w:kern w:val="2"/>
-          <w:sz w:val="24"/>
-          <w:szCs w:val="24"/>
-          <w:lang w:val="es-GT" w:eastAsia="zh-CN" w:bidi="hi-IN"/>
-        </w:rPr>
-        <w:t xml:space="preserve">[3] = </w:t>
-      </w:r>
-      <w:r>
-        <w:rPr>
-          <w:rFonts w:eastAsia="Noto Serif CJK SC" w:cs="Lohit Devanagari"/>
-          <w:color w:val="auto"/>
-          <w:kern w:val="2"/>
-          <w:sz w:val="24"/>
-          <w:szCs w:val="24"/>
-          <w:lang w:val="es-GT" w:eastAsia="zh-CN" w:bidi="hi-IN"/>
-        </w:rPr>
-        <w:t>puerco</w:t>
-      </w:r>
-      <w:r>
-        <w:rPr>
-          <w:rFonts w:eastAsia="Noto Serif CJK SC" w:cs="Lohit Devanagari"/>
-          <w:color w:val="auto"/>
-          <w:kern w:val="2"/>
-          <w:sz w:val="24"/>
-          <w:szCs w:val="24"/>
-          <w:lang w:val="es-GT" w:eastAsia="zh-CN" w:bidi="hi-IN"/>
-        </w:rPr>
-        <w:t>.mostrarDatos()</w:t>
-      </w:r>
-    </w:p>
-    <w:p>
-      <w:pPr>
-        <w:pStyle w:val="Cuerpodetexto"/>
-        <w:bidi w:val="0"/>
-        <w:jc w:val="left"/>
-        <w:rPr/>
-      </w:pPr>
-      <w:r>
-        <w:rPr>
-          <w:rFonts w:eastAsia="Noto Serif CJK SC" w:cs="Lohit Devanagari"/>
-          <w:color w:val="auto"/>
-          <w:kern w:val="2"/>
-          <w:sz w:val="24"/>
-          <w:szCs w:val="24"/>
-          <w:lang w:val="es-GT" w:eastAsia="zh-CN" w:bidi="hi-IN"/>
-        </w:rPr>
-        <w:tab/>
-      </w:r>
-      <w:r>
-        <w:rPr>
-          <w:rFonts w:eastAsia="Noto Serif CJK SC" w:cs="Lohit Devanagari"/>
-          <w:color w:val="auto"/>
-          <w:kern w:val="2"/>
-          <w:sz w:val="24"/>
-          <w:szCs w:val="24"/>
-          <w:lang w:val="es-GT" w:eastAsia="zh-CN" w:bidi="hi-IN"/>
-        </w:rPr>
-        <w:t>tier</w:t>
-      </w:r>
-      <w:r>
-        <w:rPr>
-          <w:rFonts w:eastAsia="Noto Serif CJK SC" w:cs="Lohit Devanagari"/>
-          <w:color w:val="auto"/>
-          <w:kern w:val="2"/>
-          <w:sz w:val="24"/>
-          <w:szCs w:val="24"/>
-          <w:lang w:val="es-GT" w:eastAsia="zh-CN" w:bidi="hi-IN"/>
-        </w:rPr>
-        <w:t xml:space="preserve">[4] = </w:t>
-      </w:r>
-      <w:r>
-        <w:rPr>
-          <w:rFonts w:eastAsia="Noto Serif CJK SC" w:cs="Lohit Devanagari"/>
-          <w:color w:val="auto"/>
-          <w:kern w:val="2"/>
-          <w:sz w:val="24"/>
-          <w:szCs w:val="24"/>
-          <w:lang w:val="es-GT" w:eastAsia="zh-CN" w:bidi="hi-IN"/>
-        </w:rPr>
-        <w:t>pavoreal</w:t>
-      </w:r>
-      <w:r>
-        <w:rPr>
-          <w:rFonts w:eastAsia="Noto Serif CJK SC" w:cs="Lohit Devanagari"/>
-          <w:color w:val="auto"/>
-          <w:kern w:val="2"/>
-          <w:sz w:val="24"/>
-          <w:szCs w:val="24"/>
-          <w:lang w:val="es-GT" w:eastAsia="zh-CN" w:bidi="hi-IN"/>
-        </w:rPr>
-        <w:t>.mostrarDatos()</w:t>
-      </w:r>
-    </w:p>
-    <w:p>
-      <w:pPr>
-        <w:pStyle w:val="Cuerpodetexto"/>
-        <w:bidi w:val="0"/>
-        <w:jc w:val="left"/>
-        <w:rPr/>
-      </w:pPr>
-      <w:r>
-        <w:rPr>
-          <w:rFonts w:eastAsia="Noto Serif CJK SC" w:cs="Lohit Devanagari"/>
-          <w:color w:val="auto"/>
-          <w:kern w:val="2"/>
-          <w:sz w:val="24"/>
-          <w:szCs w:val="24"/>
-          <w:lang w:val="es-GT" w:eastAsia="zh-CN" w:bidi="hi-IN"/>
-        </w:rPr>
-        <w:tab/>
-      </w:r>
-      <w:r>
-        <w:rPr>
-          <w:rFonts w:eastAsia="Noto Serif CJK SC" w:cs="Lohit Devanagari"/>
-          <w:color w:val="auto"/>
-          <w:kern w:val="2"/>
-          <w:sz w:val="24"/>
-          <w:szCs w:val="24"/>
-          <w:lang w:val="es-GT" w:eastAsia="zh-CN" w:bidi="hi-IN"/>
-        </w:rPr>
-        <w:t>tier</w:t>
-      </w:r>
-      <w:r>
-        <w:rPr>
-          <w:rFonts w:eastAsia="Noto Serif CJK SC" w:cs="Lohit Devanagari"/>
-          <w:color w:val="auto"/>
-          <w:kern w:val="2"/>
-          <w:sz w:val="24"/>
-          <w:szCs w:val="24"/>
-          <w:lang w:val="es-GT" w:eastAsia="zh-CN" w:bidi="hi-IN"/>
-        </w:rPr>
-        <w:t xml:space="preserve">[5] = </w:t>
-      </w:r>
-      <w:r>
-        <w:rPr>
-          <w:rFonts w:eastAsia="Noto Serif CJK SC" w:cs="Lohit Devanagari"/>
-          <w:color w:val="auto"/>
-          <w:kern w:val="2"/>
-          <w:sz w:val="24"/>
-          <w:szCs w:val="24"/>
-          <w:lang w:val="es-GT" w:eastAsia="zh-CN" w:bidi="hi-IN"/>
-        </w:rPr>
-        <w:t>rata</w:t>
-      </w:r>
-      <w:r>
-        <w:rPr>
-          <w:rFonts w:eastAsia="Noto Serif CJK SC" w:cs="Lohit Devanagari"/>
-          <w:color w:val="auto"/>
-          <w:kern w:val="2"/>
-          <w:sz w:val="24"/>
-          <w:szCs w:val="24"/>
-          <w:lang w:val="es-GT" w:eastAsia="zh-CN" w:bidi="hi-IN"/>
-        </w:rPr>
-        <w:t>.mostrarDatos()</w:t>
-      </w:r>
-    </w:p>
-    <w:p>
-      <w:pPr>
-        <w:pStyle w:val="Cuerpodetexto"/>
-        <w:bidi w:val="0"/>
-        <w:jc w:val="left"/>
-        <w:rPr/>
-      </w:pPr>
-      <w:r>
-        <w:rPr>
-          <w:rFonts w:eastAsia="Noto Serif CJK SC" w:cs="Lohit Devanagari"/>
-          <w:color w:val="auto"/>
-          <w:kern w:val="2"/>
-          <w:sz w:val="24"/>
-          <w:szCs w:val="24"/>
-          <w:lang w:val="es-GT" w:eastAsia="zh-CN" w:bidi="hi-IN"/>
-        </w:rPr>
-        <w:tab/>
-      </w:r>
-      <w:r>
-        <w:rPr>
-          <w:rFonts w:eastAsia="Noto Serif CJK SC" w:cs="Lohit Devanagari"/>
-          <w:color w:val="auto"/>
-          <w:kern w:val="2"/>
-          <w:sz w:val="24"/>
-          <w:szCs w:val="24"/>
-          <w:lang w:val="es-GT" w:eastAsia="zh-CN" w:bidi="hi-IN"/>
-        </w:rPr>
-        <w:t>tier</w:t>
-      </w:r>
-      <w:r>
-        <w:rPr>
-          <w:rFonts w:eastAsia="Noto Serif CJK SC" w:cs="Lohit Devanagari"/>
-          <w:color w:val="auto"/>
-          <w:kern w:val="2"/>
-          <w:sz w:val="24"/>
-          <w:szCs w:val="24"/>
-          <w:lang w:val="es-GT" w:eastAsia="zh-CN" w:bidi="hi-IN"/>
-        </w:rPr>
-        <w:t xml:space="preserve">[6] = </w:t>
-      </w:r>
-      <w:r>
-        <w:rPr>
-          <w:rFonts w:eastAsia="Noto Serif CJK SC" w:cs="Lohit Devanagari"/>
-          <w:color w:val="auto"/>
-          <w:kern w:val="2"/>
-          <w:sz w:val="24"/>
-          <w:szCs w:val="24"/>
-          <w:lang w:val="es-GT" w:eastAsia="zh-CN" w:bidi="hi-IN"/>
-        </w:rPr>
-        <w:t>zorro</w:t>
-      </w:r>
-      <w:r>
-        <w:rPr>
-          <w:rFonts w:eastAsia="Noto Serif CJK SC" w:cs="Lohit Devanagari"/>
-          <w:color w:val="auto"/>
-          <w:kern w:val="2"/>
-          <w:sz w:val="24"/>
-          <w:szCs w:val="24"/>
-          <w:lang w:val="es-GT" w:eastAsia="zh-CN" w:bidi="hi-IN"/>
-        </w:rPr>
-        <w:t>.mostrarDatos()</w:t>
-      </w:r>
-    </w:p>
-    <w:p>
-      <w:pPr>
-        <w:pStyle w:val="Cuerpodetexto"/>
-        <w:bidi w:val="0"/>
-        <w:jc w:val="left"/>
-        <w:rPr/>
-      </w:pPr>
-      <w:r>
-        <w:rPr>
-          <w:rFonts w:eastAsia="Noto Serif CJK SC" w:cs="Lohit Devanagari"/>
-          <w:color w:val="auto"/>
-          <w:kern w:val="2"/>
-          <w:sz w:val="24"/>
-          <w:szCs w:val="24"/>
-          <w:lang w:val="es-GT" w:eastAsia="zh-CN" w:bidi="hi-IN"/>
-        </w:rPr>
-        <w:tab/>
-      </w:r>
-      <w:r>
-        <w:rPr>
-          <w:rFonts w:eastAsia="Noto Serif CJK SC" w:cs="Lohit Devanagari"/>
-          <w:color w:val="auto"/>
-          <w:kern w:val="2"/>
-          <w:sz w:val="24"/>
-          <w:szCs w:val="24"/>
-          <w:lang w:val="es-GT" w:eastAsia="zh-CN" w:bidi="hi-IN"/>
-        </w:rPr>
-        <w:t>tier</w:t>
-      </w:r>
-      <w:r>
-        <w:rPr>
-          <w:rFonts w:eastAsia="Noto Serif CJK SC" w:cs="Lohit Devanagari"/>
-          <w:color w:val="auto"/>
-          <w:kern w:val="2"/>
-          <w:sz w:val="24"/>
-          <w:szCs w:val="24"/>
-          <w:lang w:val="es-GT" w:eastAsia="zh-CN" w:bidi="hi-IN"/>
-        </w:rPr>
-        <w:t xml:space="preserve">[7] = </w:t>
-      </w:r>
-      <w:r>
-        <w:rPr>
-          <w:rFonts w:eastAsia="Noto Serif CJK SC" w:cs="Lohit Devanagari"/>
-          <w:color w:val="auto"/>
-          <w:kern w:val="2"/>
-          <w:sz w:val="24"/>
-          <w:szCs w:val="24"/>
-          <w:lang w:val="es-GT" w:eastAsia="zh-CN" w:bidi="hi-IN"/>
-        </w:rPr>
-        <w:t>araña</w:t>
-      </w:r>
-      <w:r>
-        <w:rPr>
-          <w:rFonts w:eastAsia="Noto Serif CJK SC" w:cs="Lohit Devanagari"/>
-          <w:color w:val="auto"/>
-          <w:kern w:val="2"/>
-          <w:sz w:val="24"/>
-          <w:szCs w:val="24"/>
-          <w:lang w:val="es-GT" w:eastAsia="zh-CN" w:bidi="hi-IN"/>
-        </w:rPr>
-        <w:t>.mostrarDatos()</w:t>
-      </w:r>
-    </w:p>
-    <w:p>
-      <w:pPr>
-        <w:pStyle w:val="Cuerpodetexto"/>
-        <w:rPr>
-          <w:rFonts w:ascii="Arial" w:hAnsi="Arial"/>
-          <w:b w:val="false"/>
-          <w:b w:val="false"/>
-          <w:i w:val="false"/>
-          <w:i w:val="false"/>
-          <w:caps w:val="false"/>
-          <w:smallCaps w:val="false"/>
-          <w:strike w:val="false"/>
-          <w:dstrike w:val="false"/>
-          <w:color w:val="000000"/>
-          <w:sz w:val="22"/>
-          <w:u w:val="none"/>
-          <w:effect w:val="none"/>
-        </w:rPr>
-      </w:pPr>
-      <w:r>
-        <w:rPr>
-          <w:rFonts w:eastAsia="Noto Serif CJK SC" w:cs="Lohit Devanagari"/>
-          <w:color w:val="auto"/>
-          <w:kern w:val="2"/>
-          <w:sz w:val="24"/>
-          <w:szCs w:val="24"/>
-          <w:lang w:val="es-GT" w:eastAsia="zh-CN" w:bidi="hi-IN"/>
+        <w:t>[0] = sapo.mostrarDatos()</w:t>
+      </w:r>
+    </w:p>
+    <w:p>
+      <w:pPr>
+        <w:pStyle w:val="Cuerpodetexto"/>
+        <w:bidi w:val="0"/>
+        <w:jc w:val="left"/>
+        <w:rPr/>
+      </w:pPr>
+      <w:r>
+        <w:rPr>
+          <w:rFonts w:eastAsia="Noto Serif CJK SC" w:cs="Lohit Devanagari"/>
+          <w:color w:val="auto"/>
+          <w:kern w:val="2"/>
+          <w:sz w:val="24"/>
+          <w:szCs w:val="24"/>
+          <w:lang w:val="es-GT" w:eastAsia="zh-CN" w:bidi="hi-IN"/>
+        </w:rPr>
+        <w:tab/>
+        <w:t>tier[1] = dodo.mostrarDatos()</w:t>
+      </w:r>
+    </w:p>
+    <w:p>
+      <w:pPr>
+        <w:pStyle w:val="Cuerpodetexto"/>
+        <w:bidi w:val="0"/>
+        <w:jc w:val="left"/>
+        <w:rPr/>
+      </w:pPr>
+      <w:r>
+        <w:rPr>
+          <w:rFonts w:eastAsia="Noto Serif CJK SC" w:cs="Lohit Devanagari"/>
+          <w:color w:val="auto"/>
+          <w:kern w:val="2"/>
+          <w:sz w:val="24"/>
+          <w:szCs w:val="24"/>
+          <w:lang w:val="es-GT" w:eastAsia="zh-CN" w:bidi="hi-IN"/>
+        </w:rPr>
+        <w:tab/>
+        <w:t>tier[2] = elefante.mostrarDatos()</w:t>
+      </w:r>
+    </w:p>
+    <w:p>
+      <w:pPr>
+        <w:pStyle w:val="Cuerpodetexto"/>
+        <w:bidi w:val="0"/>
+        <w:jc w:val="left"/>
+        <w:rPr/>
+      </w:pPr>
+      <w:r>
+        <w:rPr>
+          <w:rFonts w:eastAsia="Noto Serif CJK SC" w:cs="Lohit Devanagari"/>
+          <w:color w:val="auto"/>
+          <w:kern w:val="2"/>
+          <w:sz w:val="24"/>
+          <w:szCs w:val="24"/>
+          <w:lang w:val="es-GT" w:eastAsia="zh-CN" w:bidi="hi-IN"/>
+        </w:rPr>
+        <w:tab/>
+        <w:t>tier[3] = puerco.mostrarDatos()</w:t>
+      </w:r>
+    </w:p>
+    <w:p>
+      <w:pPr>
+        <w:pStyle w:val="Cuerpodetexto"/>
+        <w:bidi w:val="0"/>
+        <w:jc w:val="left"/>
+        <w:rPr/>
+      </w:pPr>
+      <w:r>
+        <w:rPr>
+          <w:rFonts w:eastAsia="Noto Serif CJK SC" w:cs="Lohit Devanagari"/>
+          <w:color w:val="auto"/>
+          <w:kern w:val="2"/>
+          <w:sz w:val="24"/>
+          <w:szCs w:val="24"/>
+          <w:lang w:val="es-GT" w:eastAsia="zh-CN" w:bidi="hi-IN"/>
+        </w:rPr>
+        <w:tab/>
+        <w:t>tier[4] = pavoreal.mostrarDatos()</w:t>
+      </w:r>
+    </w:p>
+    <w:p>
+      <w:pPr>
+        <w:pStyle w:val="Cuerpodetexto"/>
+        <w:bidi w:val="0"/>
+        <w:jc w:val="left"/>
+        <w:rPr/>
+      </w:pPr>
+      <w:r>
+        <w:rPr>
+          <w:rFonts w:eastAsia="Noto Serif CJK SC" w:cs="Lohit Devanagari"/>
+          <w:color w:val="auto"/>
+          <w:kern w:val="2"/>
+          <w:sz w:val="24"/>
+          <w:szCs w:val="24"/>
+          <w:lang w:val="es-GT" w:eastAsia="zh-CN" w:bidi="hi-IN"/>
+        </w:rPr>
+        <w:tab/>
+        <w:t>tier[5] = rata.mostrarDatos()</w:t>
+      </w:r>
+    </w:p>
+    <w:p>
+      <w:pPr>
+        <w:pStyle w:val="Cuerpodetexto"/>
+        <w:bidi w:val="0"/>
+        <w:jc w:val="left"/>
+        <w:rPr/>
+      </w:pPr>
+      <w:r>
+        <w:rPr>
+          <w:rFonts w:eastAsia="Noto Serif CJK SC" w:cs="Lohit Devanagari"/>
+          <w:color w:val="auto"/>
+          <w:kern w:val="2"/>
+          <w:sz w:val="24"/>
+          <w:szCs w:val="24"/>
+          <w:lang w:val="es-GT" w:eastAsia="zh-CN" w:bidi="hi-IN"/>
+        </w:rPr>
+        <w:tab/>
+        <w:t>tier[6] = zorro.mostrarDatos()</w:t>
+      </w:r>
+    </w:p>
+    <w:p>
+      <w:pPr>
+        <w:pStyle w:val="Cuerpodetexto"/>
+        <w:bidi w:val="0"/>
+        <w:jc w:val="left"/>
+        <w:rPr/>
+      </w:pPr>
+      <w:r>
+        <w:rPr>
+          <w:rFonts w:eastAsia="Noto Serif CJK SC" w:cs="Lohit Devanagari"/>
+          <w:color w:val="auto"/>
+          <w:kern w:val="2"/>
+          <w:sz w:val="24"/>
+          <w:szCs w:val="24"/>
+          <w:lang w:val="es-GT" w:eastAsia="zh-CN" w:bidi="hi-IN"/>
+        </w:rPr>
+        <w:tab/>
+        <w:t>tier[7] = araña.mostrarDatos()</w:t>
+      </w:r>
+    </w:p>
+    <w:p>
+      <w:pPr>
+        <w:pStyle w:val="Cuerpodetexto"/>
+        <w:rPr>
+          <w:rFonts w:ascii="Arial" w:hAnsi="Arial"/>
+          <w:b w:val="false"/>
+          <w:b w:val="false"/>
+          <w:i w:val="false"/>
+          <w:i w:val="false"/>
+          <w:caps w:val="false"/>
+          <w:smallCaps w:val="false"/>
+          <w:strike w:val="false"/>
+          <w:dstrike w:val="false"/>
+          <w:color w:val="000000"/>
+          <w:sz w:val="22"/>
+          <w:u w:val="none"/>
+          <w:effect w:val="none"/>
+        </w:rPr>
+      </w:pPr>
+      <w:r>
+        <w:rPr>
+          <w:rFonts w:ascii="Arial" w:hAnsi="Arial"/>
+          <w:b w:val="false"/>
+          <w:i w:val="false"/>
+          <w:caps w:val="false"/>
+          <w:smallCaps w:val="false"/>
+          <w:strike w:val="false"/>
+          <w:dstrike w:val="false"/>
+          <w:color w:val="000000"/>
+          <w:sz w:val="22"/>
+          <w:u w:val="none"/>
+          <w:effect w:val="none"/>
         </w:rPr>
       </w:r>
     </w:p>
@@ -7535,8 +6890,8 @@
         </w:rPr>
         <w:t>Venado”, 1, 1, “</w:t>
       </w:r>
-      <w:bookmarkStart w:id="39" w:name="__DdeLink__1228_2776380018"/>
-      <w:bookmarkStart w:id="40" w:name="__DdeLink__1212_2776380018"/>
+      <w:bookmarkStart w:id="39" w:name="__DdeLink__1212_2776380018"/>
+      <w:bookmarkStart w:id="40" w:name="__DdeLink__1228_2776380018"/>
       <w:r>
         <w:rPr>
           <w:rFonts w:ascii="Arial" w:hAnsi="Arial"/>
@@ -8076,491 +7431,147 @@
           <w:lang w:val="es-GT" w:eastAsia="zh-CN" w:bidi="hi-IN"/>
         </w:rPr>
         <w:tab/>
-      </w:r>
-      <w:r>
-        <w:rPr>
-          <w:rFonts w:eastAsia="Noto Serif CJK SC" w:cs="Lohit Devanagari"/>
-          <w:color w:val="auto"/>
-          <w:kern w:val="2"/>
-          <w:sz w:val="24"/>
-          <w:szCs w:val="24"/>
-          <w:lang w:val="es-GT" w:eastAsia="zh-CN" w:bidi="hi-IN"/>
-        </w:rPr>
-        <w:t>tier</w:t>
-      </w:r>
-      <w:r>
-        <w:rPr>
-          <w:rFonts w:eastAsia="Noto Serif CJK SC" w:cs="Lohit Devanagari"/>
-          <w:color w:val="auto"/>
-          <w:kern w:val="2"/>
-          <w:sz w:val="24"/>
-          <w:szCs w:val="24"/>
-          <w:lang w:val="es-GT" w:eastAsia="zh-CN" w:bidi="hi-IN"/>
-        </w:rPr>
-        <w:t xml:space="preserve">[0] = </w:t>
-      </w:r>
-      <w:r>
-        <w:rPr>
-          <w:rFonts w:eastAsia="Noto Serif CJK SC" w:cs="Lohit Devanagari"/>
-          <w:color w:val="auto"/>
-          <w:kern w:val="2"/>
-          <w:sz w:val="24"/>
-          <w:szCs w:val="24"/>
-          <w:lang w:val="es-GT" w:eastAsia="zh-CN" w:bidi="hi-IN"/>
-        </w:rPr>
-        <w:t>venado</w:t>
-      </w:r>
-      <w:r>
-        <w:rPr>
-          <w:rFonts w:eastAsia="Noto Serif CJK SC" w:cs="Lohit Devanagari"/>
-          <w:color w:val="auto"/>
-          <w:kern w:val="2"/>
-          <w:sz w:val="24"/>
-          <w:szCs w:val="24"/>
-          <w:lang w:val="es-GT" w:eastAsia="zh-CN" w:bidi="hi-IN"/>
-        </w:rPr>
-        <w:t>.mostrarDatos()</w:t>
-      </w:r>
-    </w:p>
-    <w:p>
-      <w:pPr>
-        <w:pStyle w:val="Cuerpodetexto"/>
-        <w:bidi w:val="0"/>
-        <w:jc w:val="left"/>
-        <w:rPr/>
-      </w:pPr>
-      <w:r>
-        <w:rPr>
-          <w:rFonts w:eastAsia="Noto Serif CJK SC" w:cs="Lohit Devanagari"/>
-          <w:color w:val="auto"/>
-          <w:kern w:val="2"/>
-          <w:sz w:val="24"/>
-          <w:szCs w:val="24"/>
-          <w:lang w:val="es-GT" w:eastAsia="zh-CN" w:bidi="hi-IN"/>
-        </w:rPr>
-        <w:tab/>
-      </w:r>
-      <w:r>
-        <w:rPr>
-          <w:rFonts w:eastAsia="Noto Serif CJK SC" w:cs="Lohit Devanagari"/>
-          <w:color w:val="auto"/>
-          <w:kern w:val="2"/>
-          <w:sz w:val="24"/>
-          <w:szCs w:val="24"/>
-          <w:lang w:val="es-GT" w:eastAsia="zh-CN" w:bidi="hi-IN"/>
-        </w:rPr>
-        <w:t>tier</w:t>
-      </w:r>
-      <w:r>
-        <w:rPr>
-          <w:rFonts w:eastAsia="Noto Serif CJK SC" w:cs="Lohit Devanagari"/>
-          <w:color w:val="auto"/>
-          <w:kern w:val="2"/>
-          <w:sz w:val="24"/>
-          <w:szCs w:val="24"/>
-          <w:lang w:val="es-GT" w:eastAsia="zh-CN" w:bidi="hi-IN"/>
-        </w:rPr>
-        <w:t xml:space="preserve">[1] = </w:t>
-      </w:r>
-      <w:r>
-        <w:rPr>
-          <w:rFonts w:eastAsia="Noto Serif CJK SC" w:cs="Lohit Devanagari"/>
-          <w:color w:val="auto"/>
-          <w:kern w:val="2"/>
-          <w:sz w:val="24"/>
-          <w:szCs w:val="24"/>
-          <w:lang w:val="es-GT" w:eastAsia="zh-CN" w:bidi="hi-IN"/>
-        </w:rPr>
-        <w:t>loro</w:t>
-      </w:r>
-      <w:r>
-        <w:rPr>
-          <w:rFonts w:eastAsia="Noto Serif CJK SC" w:cs="Lohit Devanagari"/>
-          <w:color w:val="auto"/>
-          <w:kern w:val="2"/>
-          <w:sz w:val="24"/>
-          <w:szCs w:val="24"/>
-          <w:lang w:val="es-GT" w:eastAsia="zh-CN" w:bidi="hi-IN"/>
-        </w:rPr>
-        <w:t>.mostrarDatos()</w:t>
-      </w:r>
-    </w:p>
-    <w:p>
-      <w:pPr>
-        <w:pStyle w:val="Cuerpodetexto"/>
-        <w:bidi w:val="0"/>
-        <w:jc w:val="left"/>
-        <w:rPr/>
-      </w:pPr>
-      <w:r>
-        <w:rPr>
-          <w:rFonts w:eastAsia="Noto Serif CJK SC" w:cs="Lohit Devanagari"/>
-          <w:color w:val="auto"/>
-          <w:kern w:val="2"/>
-          <w:sz w:val="24"/>
-          <w:szCs w:val="24"/>
-          <w:lang w:val="es-GT" w:eastAsia="zh-CN" w:bidi="hi-IN"/>
-        </w:rPr>
-        <w:tab/>
-      </w:r>
-      <w:r>
-        <w:rPr>
-          <w:rFonts w:eastAsia="Noto Serif CJK SC" w:cs="Lohit Devanagari"/>
-          <w:color w:val="auto"/>
-          <w:kern w:val="2"/>
-          <w:sz w:val="24"/>
-          <w:szCs w:val="24"/>
-          <w:lang w:val="es-GT" w:eastAsia="zh-CN" w:bidi="hi-IN"/>
-        </w:rPr>
-        <w:t>tier</w:t>
-      </w:r>
-      <w:r>
-        <w:rPr>
-          <w:rFonts w:eastAsia="Noto Serif CJK SC" w:cs="Lohit Devanagari"/>
-          <w:color w:val="auto"/>
-          <w:kern w:val="2"/>
-          <w:sz w:val="24"/>
-          <w:szCs w:val="24"/>
-          <w:lang w:val="es-GT" w:eastAsia="zh-CN" w:bidi="hi-IN"/>
-        </w:rPr>
-        <w:t xml:space="preserve">[2] = </w:t>
-      </w:r>
-      <w:r>
-        <w:rPr>
-          <w:rFonts w:eastAsia="Noto Serif CJK SC" w:cs="Lohit Devanagari"/>
-          <w:color w:val="auto"/>
-          <w:kern w:val="2"/>
-          <w:sz w:val="24"/>
-          <w:szCs w:val="24"/>
-          <w:lang w:val="es-GT" w:eastAsia="zh-CN" w:bidi="hi-IN"/>
-        </w:rPr>
-        <w:t>hipopotamo</w:t>
-      </w:r>
-      <w:r>
-        <w:rPr>
-          <w:rFonts w:eastAsia="Noto Serif CJK SC" w:cs="Lohit Devanagari"/>
-          <w:color w:val="auto"/>
-          <w:kern w:val="2"/>
-          <w:sz w:val="24"/>
-          <w:szCs w:val="24"/>
-          <w:lang w:val="es-GT" w:eastAsia="zh-CN" w:bidi="hi-IN"/>
-        </w:rPr>
-        <w:t>.mostrarDatos()</w:t>
-      </w:r>
-    </w:p>
-    <w:p>
-      <w:pPr>
-        <w:pStyle w:val="Cuerpodetexto"/>
-        <w:bidi w:val="0"/>
-        <w:jc w:val="left"/>
-        <w:rPr/>
-      </w:pPr>
-      <w:r>
-        <w:rPr>
-          <w:rFonts w:eastAsia="Noto Serif CJK SC" w:cs="Lohit Devanagari"/>
-          <w:color w:val="auto"/>
-          <w:kern w:val="2"/>
-          <w:sz w:val="24"/>
-          <w:szCs w:val="24"/>
-          <w:lang w:val="es-GT" w:eastAsia="zh-CN" w:bidi="hi-IN"/>
-        </w:rPr>
-        <w:tab/>
-      </w:r>
-      <w:r>
-        <w:rPr>
-          <w:rFonts w:eastAsia="Noto Serif CJK SC" w:cs="Lohit Devanagari"/>
-          <w:color w:val="auto"/>
-          <w:kern w:val="2"/>
-          <w:sz w:val="24"/>
-          <w:szCs w:val="24"/>
-          <w:lang w:val="es-GT" w:eastAsia="zh-CN" w:bidi="hi-IN"/>
-        </w:rPr>
-        <w:t>tier</w:t>
-      </w:r>
-      <w:r>
-        <w:rPr>
-          <w:rFonts w:eastAsia="Noto Serif CJK SC" w:cs="Lohit Devanagari"/>
-          <w:color w:val="auto"/>
-          <w:kern w:val="2"/>
-          <w:sz w:val="24"/>
-          <w:szCs w:val="24"/>
-          <w:lang w:val="es-GT" w:eastAsia="zh-CN" w:bidi="hi-IN"/>
-        </w:rPr>
-        <w:t xml:space="preserve">[3] = </w:t>
-      </w:r>
-      <w:r>
-        <w:rPr>
-          <w:rFonts w:eastAsia="Noto Serif CJK SC" w:cs="Lohit Devanagari"/>
-          <w:color w:val="auto"/>
-          <w:kern w:val="2"/>
-          <w:sz w:val="24"/>
-          <w:szCs w:val="24"/>
-          <w:lang w:val="es-GT" w:eastAsia="zh-CN" w:bidi="hi-IN"/>
-        </w:rPr>
-        <w:t>delfin</w:t>
-      </w:r>
-      <w:r>
-        <w:rPr>
-          <w:rFonts w:eastAsia="Noto Serif CJK SC" w:cs="Lohit Devanagari"/>
-          <w:color w:val="auto"/>
-          <w:kern w:val="2"/>
-          <w:sz w:val="24"/>
-          <w:szCs w:val="24"/>
-          <w:lang w:val="es-GT" w:eastAsia="zh-CN" w:bidi="hi-IN"/>
-        </w:rPr>
-        <w:t>.mostrarDatos()</w:t>
-      </w:r>
-    </w:p>
-    <w:p>
-      <w:pPr>
-        <w:pStyle w:val="Cuerpodetexto"/>
-        <w:bidi w:val="0"/>
-        <w:jc w:val="left"/>
-        <w:rPr/>
-      </w:pPr>
-      <w:r>
-        <w:rPr>
-          <w:rFonts w:eastAsia="Noto Serif CJK SC" w:cs="Lohit Devanagari"/>
-          <w:color w:val="auto"/>
-          <w:kern w:val="2"/>
-          <w:sz w:val="24"/>
-          <w:szCs w:val="24"/>
-          <w:lang w:val="es-GT" w:eastAsia="zh-CN" w:bidi="hi-IN"/>
-        </w:rPr>
-        <w:tab/>
-      </w:r>
-      <w:r>
-        <w:rPr>
-          <w:rFonts w:eastAsia="Noto Serif CJK SC" w:cs="Lohit Devanagari"/>
-          <w:color w:val="auto"/>
-          <w:kern w:val="2"/>
-          <w:sz w:val="24"/>
-          <w:szCs w:val="24"/>
-          <w:lang w:val="es-GT" w:eastAsia="zh-CN" w:bidi="hi-IN"/>
-        </w:rPr>
-        <w:t>tier</w:t>
-      </w:r>
-      <w:r>
-        <w:rPr>
-          <w:rFonts w:eastAsia="Noto Serif CJK SC" w:cs="Lohit Devanagari"/>
-          <w:color w:val="auto"/>
-          <w:kern w:val="2"/>
-          <w:sz w:val="24"/>
-          <w:szCs w:val="24"/>
-          <w:lang w:val="es-GT" w:eastAsia="zh-CN" w:bidi="hi-IN"/>
-        </w:rPr>
-        <w:t xml:space="preserve">[4] = </w:t>
-      </w:r>
-      <w:r>
-        <w:rPr>
-          <w:rFonts w:eastAsia="Noto Serif CJK SC" w:cs="Lohit Devanagari"/>
-          <w:color w:val="auto"/>
-          <w:kern w:val="2"/>
-          <w:sz w:val="24"/>
-          <w:szCs w:val="24"/>
-          <w:lang w:val="es-GT" w:eastAsia="zh-CN" w:bidi="hi-IN"/>
-        </w:rPr>
-        <w:t>puma</w:t>
-      </w:r>
-      <w:r>
-        <w:rPr>
-          <w:rFonts w:eastAsia="Noto Serif CJK SC" w:cs="Lohit Devanagari"/>
-          <w:color w:val="auto"/>
-          <w:kern w:val="2"/>
-          <w:sz w:val="24"/>
-          <w:szCs w:val="24"/>
-          <w:lang w:val="es-GT" w:eastAsia="zh-CN" w:bidi="hi-IN"/>
-        </w:rPr>
-        <w:t>.mostrarDatos()</w:t>
-      </w:r>
-    </w:p>
-    <w:p>
-      <w:pPr>
-        <w:pStyle w:val="Cuerpodetexto"/>
-        <w:bidi w:val="0"/>
-        <w:jc w:val="left"/>
-        <w:rPr/>
-      </w:pPr>
-      <w:r>
-        <w:rPr>
-          <w:rFonts w:eastAsia="Noto Serif CJK SC" w:cs="Lohit Devanagari"/>
-          <w:color w:val="auto"/>
-          <w:kern w:val="2"/>
-          <w:sz w:val="24"/>
-          <w:szCs w:val="24"/>
-          <w:lang w:val="es-GT" w:eastAsia="zh-CN" w:bidi="hi-IN"/>
-        </w:rPr>
-        <w:tab/>
-      </w:r>
-      <w:r>
-        <w:rPr>
-          <w:rFonts w:eastAsia="Noto Serif CJK SC" w:cs="Lohit Devanagari"/>
-          <w:color w:val="auto"/>
-          <w:kern w:val="2"/>
-          <w:sz w:val="24"/>
-          <w:szCs w:val="24"/>
-          <w:lang w:val="es-GT" w:eastAsia="zh-CN" w:bidi="hi-IN"/>
-        </w:rPr>
-        <w:t>tier</w:t>
-      </w:r>
-      <w:r>
-        <w:rPr>
-          <w:rFonts w:eastAsia="Noto Serif CJK SC" w:cs="Lohit Devanagari"/>
-          <w:color w:val="auto"/>
-          <w:kern w:val="2"/>
-          <w:sz w:val="24"/>
-          <w:szCs w:val="24"/>
-          <w:lang w:val="es-GT" w:eastAsia="zh-CN" w:bidi="hi-IN"/>
-        </w:rPr>
-        <w:t xml:space="preserve">[5] = </w:t>
-      </w:r>
-      <w:r>
-        <w:rPr>
-          <w:rFonts w:eastAsia="Noto Serif CJK SC" w:cs="Lohit Devanagari"/>
-          <w:color w:val="auto"/>
-          <w:kern w:val="2"/>
-          <w:sz w:val="24"/>
-          <w:szCs w:val="24"/>
-          <w:lang w:val="es-GT" w:eastAsia="zh-CN" w:bidi="hi-IN"/>
-        </w:rPr>
-        <w:t>ballena</w:t>
-      </w:r>
-      <w:r>
-        <w:rPr>
-          <w:rFonts w:eastAsia="Noto Serif CJK SC" w:cs="Lohit Devanagari"/>
-          <w:color w:val="auto"/>
-          <w:kern w:val="2"/>
-          <w:sz w:val="24"/>
-          <w:szCs w:val="24"/>
-          <w:lang w:val="es-GT" w:eastAsia="zh-CN" w:bidi="hi-IN"/>
-        </w:rPr>
-        <w:t>.mostrarDatos()</w:t>
-      </w:r>
-    </w:p>
-    <w:p>
-      <w:pPr>
-        <w:pStyle w:val="Cuerpodetexto"/>
-        <w:bidi w:val="0"/>
-        <w:jc w:val="left"/>
-        <w:rPr/>
-      </w:pPr>
-      <w:r>
-        <w:rPr>
-          <w:rFonts w:eastAsia="Noto Serif CJK SC" w:cs="Lohit Devanagari"/>
-          <w:color w:val="auto"/>
-          <w:kern w:val="2"/>
-          <w:sz w:val="24"/>
-          <w:szCs w:val="24"/>
-          <w:lang w:val="es-GT" w:eastAsia="zh-CN" w:bidi="hi-IN"/>
-        </w:rPr>
-        <w:tab/>
-      </w:r>
-      <w:r>
-        <w:rPr>
-          <w:rFonts w:eastAsia="Noto Serif CJK SC" w:cs="Lohit Devanagari"/>
-          <w:color w:val="auto"/>
-          <w:kern w:val="2"/>
-          <w:sz w:val="24"/>
-          <w:szCs w:val="24"/>
-          <w:lang w:val="es-GT" w:eastAsia="zh-CN" w:bidi="hi-IN"/>
-        </w:rPr>
-        <w:t>tier</w:t>
-      </w:r>
-      <w:r>
-        <w:rPr>
-          <w:rFonts w:eastAsia="Noto Serif CJK SC" w:cs="Lohit Devanagari"/>
-          <w:color w:val="auto"/>
-          <w:kern w:val="2"/>
-          <w:sz w:val="24"/>
-          <w:szCs w:val="24"/>
-          <w:lang w:val="es-GT" w:eastAsia="zh-CN" w:bidi="hi-IN"/>
-        </w:rPr>
-        <w:t xml:space="preserve">[6] = </w:t>
-      </w:r>
-      <w:r>
-        <w:rPr>
-          <w:rFonts w:eastAsia="Noto Serif CJK SC" w:cs="Lohit Devanagari"/>
-          <w:color w:val="auto"/>
-          <w:kern w:val="2"/>
-          <w:sz w:val="24"/>
-          <w:szCs w:val="24"/>
-          <w:lang w:val="es-GT" w:eastAsia="zh-CN" w:bidi="hi-IN"/>
-        </w:rPr>
-        <w:t>ardilla</w:t>
-      </w:r>
-      <w:r>
-        <w:rPr>
-          <w:rFonts w:eastAsia="Noto Serif CJK SC" w:cs="Lohit Devanagari"/>
-          <w:color w:val="auto"/>
-          <w:kern w:val="2"/>
-          <w:sz w:val="24"/>
-          <w:szCs w:val="24"/>
-          <w:lang w:val="es-GT" w:eastAsia="zh-CN" w:bidi="hi-IN"/>
-        </w:rPr>
-        <w:t>.mostrarDatos()</w:t>
-      </w:r>
-    </w:p>
-    <w:p>
-      <w:pPr>
-        <w:pStyle w:val="Cuerpodetexto"/>
-        <w:bidi w:val="0"/>
-        <w:jc w:val="left"/>
-        <w:rPr/>
-      </w:pPr>
-      <w:r>
-        <w:rPr>
-          <w:rFonts w:eastAsia="Noto Serif CJK SC" w:cs="Lohit Devanagari"/>
-          <w:color w:val="auto"/>
-          <w:kern w:val="2"/>
-          <w:sz w:val="24"/>
-          <w:szCs w:val="24"/>
-          <w:lang w:val="es-GT" w:eastAsia="zh-CN" w:bidi="hi-IN"/>
-        </w:rPr>
-        <w:tab/>
-      </w:r>
-      <w:r>
-        <w:rPr>
-          <w:rFonts w:eastAsia="Noto Serif CJK SC" w:cs="Lohit Devanagari"/>
-          <w:color w:val="auto"/>
-          <w:kern w:val="2"/>
-          <w:sz w:val="24"/>
-          <w:szCs w:val="24"/>
-          <w:lang w:val="es-GT" w:eastAsia="zh-CN" w:bidi="hi-IN"/>
-        </w:rPr>
-        <w:t>tier</w:t>
-      </w:r>
-      <w:r>
-        <w:rPr>
-          <w:rFonts w:eastAsia="Noto Serif CJK SC" w:cs="Lohit Devanagari"/>
-          <w:color w:val="auto"/>
-          <w:kern w:val="2"/>
-          <w:sz w:val="24"/>
-          <w:szCs w:val="24"/>
-          <w:lang w:val="es-GT" w:eastAsia="zh-CN" w:bidi="hi-IN"/>
-        </w:rPr>
-        <w:t xml:space="preserve">[7] = </w:t>
-      </w:r>
-      <w:r>
-        <w:rPr>
-          <w:rFonts w:eastAsia="Noto Serif CJK SC" w:cs="Lohit Devanagari"/>
-          <w:color w:val="auto"/>
-          <w:kern w:val="2"/>
-          <w:sz w:val="24"/>
-          <w:szCs w:val="24"/>
-          <w:lang w:val="es-GT" w:eastAsia="zh-CN" w:bidi="hi-IN"/>
-        </w:rPr>
-        <w:t>llama</w:t>
-      </w:r>
-      <w:r>
-        <w:rPr>
-          <w:rFonts w:eastAsia="Noto Serif CJK SC" w:cs="Lohit Devanagari"/>
-          <w:color w:val="auto"/>
-          <w:kern w:val="2"/>
-          <w:sz w:val="24"/>
-          <w:szCs w:val="24"/>
-          <w:lang w:val="es-GT" w:eastAsia="zh-CN" w:bidi="hi-IN"/>
-        </w:rPr>
-        <w:t>.mostrarDatos()</w:t>
+        <w:t>tier[0] = venado.mostrarDatos()</w:t>
+      </w:r>
+    </w:p>
+    <w:p>
+      <w:pPr>
+        <w:pStyle w:val="Cuerpodetexto"/>
+        <w:bidi w:val="0"/>
+        <w:jc w:val="left"/>
+        <w:rPr/>
+      </w:pPr>
+      <w:r>
+        <w:rPr>
+          <w:rFonts w:eastAsia="Noto Serif CJK SC" w:cs="Lohit Devanagari"/>
+          <w:color w:val="auto"/>
+          <w:kern w:val="2"/>
+          <w:sz w:val="24"/>
+          <w:szCs w:val="24"/>
+          <w:lang w:val="es-GT" w:eastAsia="zh-CN" w:bidi="hi-IN"/>
+        </w:rPr>
+        <w:tab/>
+        <w:t>tier[1] = loro.mostrarDatos()</w:t>
+      </w:r>
+    </w:p>
+    <w:p>
+      <w:pPr>
+        <w:pStyle w:val="Cuerpodetexto"/>
+        <w:bidi w:val="0"/>
+        <w:jc w:val="left"/>
+        <w:rPr/>
+      </w:pPr>
+      <w:r>
+        <w:rPr>
+          <w:rFonts w:eastAsia="Noto Serif CJK SC" w:cs="Lohit Devanagari"/>
+          <w:color w:val="auto"/>
+          <w:kern w:val="2"/>
+          <w:sz w:val="24"/>
+          <w:szCs w:val="24"/>
+          <w:lang w:val="es-GT" w:eastAsia="zh-CN" w:bidi="hi-IN"/>
+        </w:rPr>
+        <w:tab/>
+        <w:t>tier[2] = hipopotamo.mostrarDatos()</w:t>
+      </w:r>
+    </w:p>
+    <w:p>
+      <w:pPr>
+        <w:pStyle w:val="Cuerpodetexto"/>
+        <w:bidi w:val="0"/>
+        <w:jc w:val="left"/>
+        <w:rPr/>
+      </w:pPr>
+      <w:r>
+        <w:rPr>
+          <w:rFonts w:eastAsia="Noto Serif CJK SC" w:cs="Lohit Devanagari"/>
+          <w:color w:val="auto"/>
+          <w:kern w:val="2"/>
+          <w:sz w:val="24"/>
+          <w:szCs w:val="24"/>
+          <w:lang w:val="es-GT" w:eastAsia="zh-CN" w:bidi="hi-IN"/>
+        </w:rPr>
+        <w:tab/>
+        <w:t>tier[3] = delfin.mostrarDatos()</w:t>
+      </w:r>
+    </w:p>
+    <w:p>
+      <w:pPr>
+        <w:pStyle w:val="Cuerpodetexto"/>
+        <w:bidi w:val="0"/>
+        <w:jc w:val="left"/>
+        <w:rPr/>
+      </w:pPr>
+      <w:r>
+        <w:rPr>
+          <w:rFonts w:eastAsia="Noto Serif CJK SC" w:cs="Lohit Devanagari"/>
+          <w:color w:val="auto"/>
+          <w:kern w:val="2"/>
+          <w:sz w:val="24"/>
+          <w:szCs w:val="24"/>
+          <w:lang w:val="es-GT" w:eastAsia="zh-CN" w:bidi="hi-IN"/>
+        </w:rPr>
+        <w:tab/>
+        <w:t>tier[4] = puma.mostrarDatos()</w:t>
+      </w:r>
+    </w:p>
+    <w:p>
+      <w:pPr>
+        <w:pStyle w:val="Cuerpodetexto"/>
+        <w:bidi w:val="0"/>
+        <w:jc w:val="left"/>
+        <w:rPr/>
+      </w:pPr>
+      <w:r>
+        <w:rPr>
+          <w:rFonts w:eastAsia="Noto Serif CJK SC" w:cs="Lohit Devanagari"/>
+          <w:color w:val="auto"/>
+          <w:kern w:val="2"/>
+          <w:sz w:val="24"/>
+          <w:szCs w:val="24"/>
+          <w:lang w:val="es-GT" w:eastAsia="zh-CN" w:bidi="hi-IN"/>
+        </w:rPr>
+        <w:tab/>
+        <w:t>tier[5] = ballena.mostrarDatos()</w:t>
+      </w:r>
+    </w:p>
+    <w:p>
+      <w:pPr>
+        <w:pStyle w:val="Cuerpodetexto"/>
+        <w:bidi w:val="0"/>
+        <w:jc w:val="left"/>
+        <w:rPr/>
+      </w:pPr>
+      <w:r>
+        <w:rPr>
+          <w:rFonts w:eastAsia="Noto Serif CJK SC" w:cs="Lohit Devanagari"/>
+          <w:color w:val="auto"/>
+          <w:kern w:val="2"/>
+          <w:sz w:val="24"/>
+          <w:szCs w:val="24"/>
+          <w:lang w:val="es-GT" w:eastAsia="zh-CN" w:bidi="hi-IN"/>
+        </w:rPr>
+        <w:tab/>
+        <w:t>tier[6] = ardilla.mostrarDatos()</w:t>
+      </w:r>
+    </w:p>
+    <w:p>
+      <w:pPr>
+        <w:pStyle w:val="Cuerpodetexto"/>
+        <w:bidi w:val="0"/>
+        <w:jc w:val="left"/>
+        <w:rPr/>
+      </w:pPr>
+      <w:r>
+        <w:rPr>
+          <w:rFonts w:eastAsia="Noto Serif CJK SC" w:cs="Lohit Devanagari"/>
+          <w:color w:val="auto"/>
+          <w:kern w:val="2"/>
+          <w:sz w:val="24"/>
+          <w:szCs w:val="24"/>
+          <w:lang w:val="es-GT" w:eastAsia="zh-CN" w:bidi="hi-IN"/>
+        </w:rPr>
+        <w:tab/>
+        <w:t>tier[7] = llama.mostrarDatos()</w:t>
       </w:r>
     </w:p>
     <w:p>
@@ -8741,8 +7752,8 @@
         </w:rPr>
         <w:t>Jaguar”, 7, 4, “</w:t>
       </w:r>
-      <w:bookmarkStart w:id="50" w:name="__DdeLink__1234_2776380018"/>
-      <w:bookmarkStart w:id="51" w:name="__DdeLink__1232_2776380018"/>
+      <w:bookmarkStart w:id="50" w:name="__DdeLink__1232_2776380018"/>
+      <w:bookmarkStart w:id="51" w:name="__DdeLink__1234_2776380018"/>
       <w:r>
         <w:rPr>
           <w:rFonts w:ascii="Arial" w:hAnsi="Arial"/>
@@ -9043,8 +8054,8 @@
         <w:tab/>
         <w:t>Mascota vaca = new Mascota(“Vaca, 4, 6, “</w:t>
       </w:r>
-      <w:bookmarkStart w:id="56" w:name="__DdeLink__1248_2776380018"/>
-      <w:bookmarkStart w:id="57" w:name="__DdeLink__1244_2776380018"/>
+      <w:bookmarkStart w:id="56" w:name="__DdeLink__1244_2776380018"/>
+      <w:bookmarkStart w:id="57" w:name="__DdeLink__1248_2776380018"/>
       <w:r>
         <w:rPr>
           <w:rFonts w:ascii="Arial" w:hAnsi="Arial"/>
@@ -9277,428 +8288,127 @@
           <w:lang w:val="es-GT" w:eastAsia="zh-CN" w:bidi="hi-IN"/>
         </w:rPr>
         <w:tab/>
-      </w:r>
-      <w:r>
-        <w:rPr>
-          <w:rFonts w:eastAsia="Noto Serif CJK SC" w:cs="Lohit Devanagari"/>
-          <w:color w:val="auto"/>
-          <w:kern w:val="2"/>
-          <w:sz w:val="24"/>
-          <w:szCs w:val="24"/>
-          <w:lang w:val="es-GT" w:eastAsia="zh-CN" w:bidi="hi-IN"/>
-        </w:rPr>
-        <w:t>tier</w:t>
-      </w:r>
-      <w:r>
-        <w:rPr>
-          <w:rFonts w:eastAsia="Noto Serif CJK SC" w:cs="Lohit Devanagari"/>
-          <w:color w:val="auto"/>
-          <w:kern w:val="2"/>
-          <w:sz w:val="24"/>
-          <w:szCs w:val="24"/>
-          <w:lang w:val="es-GT" w:eastAsia="zh-CN" w:bidi="hi-IN"/>
-        </w:rPr>
-        <w:t xml:space="preserve">[1] = </w:t>
-      </w:r>
-      <w:r>
-        <w:rPr>
-          <w:rFonts w:eastAsia="Noto Serif CJK SC" w:cs="Lohit Devanagari"/>
-          <w:color w:val="auto"/>
-          <w:kern w:val="2"/>
-          <w:sz w:val="24"/>
-          <w:szCs w:val="24"/>
-          <w:lang w:val="es-GT" w:eastAsia="zh-CN" w:bidi="hi-IN"/>
-        </w:rPr>
-        <w:t>jaguar</w:t>
-      </w:r>
-      <w:r>
-        <w:rPr>
-          <w:rFonts w:eastAsia="Noto Serif CJK SC" w:cs="Lohit Devanagari"/>
-          <w:color w:val="auto"/>
-          <w:kern w:val="2"/>
-          <w:sz w:val="24"/>
-          <w:szCs w:val="24"/>
-          <w:lang w:val="es-GT" w:eastAsia="zh-CN" w:bidi="hi-IN"/>
-        </w:rPr>
-        <w:t>.mostrarDatos()</w:t>
-      </w:r>
-    </w:p>
-    <w:p>
-      <w:pPr>
-        <w:pStyle w:val="Cuerpodetexto"/>
-        <w:bidi w:val="0"/>
-        <w:jc w:val="left"/>
-        <w:rPr/>
-      </w:pPr>
-      <w:r>
-        <w:rPr>
-          <w:rFonts w:eastAsia="Noto Serif CJK SC" w:cs="Lohit Devanagari"/>
-          <w:color w:val="auto"/>
-          <w:kern w:val="2"/>
-          <w:sz w:val="24"/>
-          <w:szCs w:val="24"/>
-          <w:lang w:val="es-GT" w:eastAsia="zh-CN" w:bidi="hi-IN"/>
-        </w:rPr>
-        <w:tab/>
-      </w:r>
-      <w:r>
-        <w:rPr>
-          <w:rFonts w:eastAsia="Noto Serif CJK SC" w:cs="Lohit Devanagari"/>
-          <w:color w:val="auto"/>
-          <w:kern w:val="2"/>
-          <w:sz w:val="24"/>
-          <w:szCs w:val="24"/>
-          <w:lang w:val="es-GT" w:eastAsia="zh-CN" w:bidi="hi-IN"/>
-        </w:rPr>
-        <w:t>tier</w:t>
-      </w:r>
-      <w:r>
-        <w:rPr>
-          <w:rFonts w:eastAsia="Noto Serif CJK SC" w:cs="Lohit Devanagari"/>
-          <w:color w:val="auto"/>
-          <w:kern w:val="2"/>
-          <w:sz w:val="24"/>
-          <w:szCs w:val="24"/>
-          <w:lang w:val="es-GT" w:eastAsia="zh-CN" w:bidi="hi-IN"/>
-        </w:rPr>
-        <w:t xml:space="preserve">[2] = </w:t>
-      </w:r>
-      <w:r>
-        <w:rPr>
-          <w:rFonts w:eastAsia="Noto Serif CJK SC" w:cs="Lohit Devanagari"/>
-          <w:color w:val="auto"/>
-          <w:kern w:val="2"/>
-          <w:sz w:val="24"/>
-          <w:szCs w:val="24"/>
-          <w:lang w:val="es-GT" w:eastAsia="zh-CN" w:bidi="hi-IN"/>
-        </w:rPr>
-        <w:t>escorpion</w:t>
-      </w:r>
-      <w:r>
-        <w:rPr>
-          <w:rFonts w:eastAsia="Noto Serif CJK SC" w:cs="Lohit Devanagari"/>
-          <w:color w:val="auto"/>
-          <w:kern w:val="2"/>
-          <w:sz w:val="24"/>
-          <w:szCs w:val="24"/>
-          <w:lang w:val="es-GT" w:eastAsia="zh-CN" w:bidi="hi-IN"/>
-        </w:rPr>
-        <w:t>.mostrarDatos()</w:t>
-      </w:r>
-    </w:p>
-    <w:p>
-      <w:pPr>
-        <w:pStyle w:val="Cuerpodetexto"/>
-        <w:bidi w:val="0"/>
-        <w:jc w:val="left"/>
-        <w:rPr/>
-      </w:pPr>
-      <w:r>
-        <w:rPr>
-          <w:rFonts w:eastAsia="Noto Serif CJK SC" w:cs="Lohit Devanagari"/>
-          <w:color w:val="auto"/>
-          <w:kern w:val="2"/>
-          <w:sz w:val="24"/>
-          <w:szCs w:val="24"/>
-          <w:lang w:val="es-GT" w:eastAsia="zh-CN" w:bidi="hi-IN"/>
-        </w:rPr>
-        <w:tab/>
-      </w:r>
-      <w:r>
-        <w:rPr>
-          <w:rFonts w:eastAsia="Noto Serif CJK SC" w:cs="Lohit Devanagari"/>
-          <w:color w:val="auto"/>
-          <w:kern w:val="2"/>
-          <w:sz w:val="24"/>
-          <w:szCs w:val="24"/>
-          <w:lang w:val="es-GT" w:eastAsia="zh-CN" w:bidi="hi-IN"/>
-        </w:rPr>
-        <w:t>tier</w:t>
-      </w:r>
-      <w:r>
-        <w:rPr>
-          <w:rFonts w:eastAsia="Noto Serif CJK SC" w:cs="Lohit Devanagari"/>
-          <w:color w:val="auto"/>
-          <w:kern w:val="2"/>
-          <w:sz w:val="24"/>
-          <w:szCs w:val="24"/>
-          <w:lang w:val="es-GT" w:eastAsia="zh-CN" w:bidi="hi-IN"/>
-        </w:rPr>
-        <w:t xml:space="preserve">[3] = </w:t>
-      </w:r>
-      <w:r>
-        <w:rPr>
-          <w:rFonts w:eastAsia="Noto Serif CJK SC" w:cs="Lohit Devanagari"/>
-          <w:color w:val="auto"/>
-          <w:kern w:val="2"/>
-          <w:sz w:val="24"/>
-          <w:szCs w:val="24"/>
-          <w:lang w:val="es-GT" w:eastAsia="zh-CN" w:bidi="hi-IN"/>
-        </w:rPr>
-        <w:t>rinoceronte</w:t>
-      </w:r>
-      <w:r>
-        <w:rPr>
-          <w:rFonts w:eastAsia="Noto Serif CJK SC" w:cs="Lohit Devanagari"/>
-          <w:color w:val="auto"/>
-          <w:kern w:val="2"/>
-          <w:sz w:val="24"/>
-          <w:szCs w:val="24"/>
-          <w:lang w:val="es-GT" w:eastAsia="zh-CN" w:bidi="hi-IN"/>
-        </w:rPr>
-        <w:t>.mostrarDatos()</w:t>
-      </w:r>
-    </w:p>
-    <w:p>
-      <w:pPr>
-        <w:pStyle w:val="Cuerpodetexto"/>
-        <w:bidi w:val="0"/>
-        <w:jc w:val="left"/>
-        <w:rPr/>
-      </w:pPr>
-      <w:r>
-        <w:rPr>
-          <w:rFonts w:eastAsia="Noto Serif CJK SC" w:cs="Lohit Devanagari"/>
-          <w:color w:val="auto"/>
-          <w:kern w:val="2"/>
-          <w:sz w:val="24"/>
-          <w:szCs w:val="24"/>
-          <w:lang w:val="es-GT" w:eastAsia="zh-CN" w:bidi="hi-IN"/>
-        </w:rPr>
-        <w:tab/>
-      </w:r>
-      <w:r>
-        <w:rPr>
-          <w:rFonts w:eastAsia="Noto Serif CJK SC" w:cs="Lohit Devanagari"/>
-          <w:color w:val="auto"/>
-          <w:kern w:val="2"/>
-          <w:sz w:val="24"/>
-          <w:szCs w:val="24"/>
-          <w:lang w:val="es-GT" w:eastAsia="zh-CN" w:bidi="hi-IN"/>
-        </w:rPr>
-        <w:t>tier</w:t>
-      </w:r>
-      <w:r>
-        <w:rPr>
-          <w:rFonts w:eastAsia="Noto Serif CJK SC" w:cs="Lohit Devanagari"/>
-          <w:color w:val="auto"/>
-          <w:kern w:val="2"/>
-          <w:sz w:val="24"/>
-          <w:szCs w:val="24"/>
-          <w:lang w:val="es-GT" w:eastAsia="zh-CN" w:bidi="hi-IN"/>
-        </w:rPr>
-        <w:t xml:space="preserve">[4] = </w:t>
-      </w:r>
-      <w:r>
-        <w:rPr>
-          <w:rFonts w:eastAsia="Noto Serif CJK SC" w:cs="Lohit Devanagari"/>
-          <w:color w:val="auto"/>
-          <w:kern w:val="2"/>
-          <w:sz w:val="24"/>
-          <w:szCs w:val="24"/>
-          <w:lang w:val="es-GT" w:eastAsia="zh-CN" w:bidi="hi-IN"/>
-        </w:rPr>
-        <w:t>mono</w:t>
-      </w:r>
-      <w:r>
-        <w:rPr>
-          <w:rFonts w:eastAsia="Noto Serif CJK SC" w:cs="Lohit Devanagari"/>
-          <w:color w:val="auto"/>
-          <w:kern w:val="2"/>
-          <w:sz w:val="24"/>
-          <w:szCs w:val="24"/>
-          <w:lang w:val="es-GT" w:eastAsia="zh-CN" w:bidi="hi-IN"/>
-        </w:rPr>
-        <w:t>.mostrarDatos()</w:t>
-      </w:r>
-    </w:p>
-    <w:p>
-      <w:pPr>
-        <w:pStyle w:val="Cuerpodetexto"/>
-        <w:bidi w:val="0"/>
-        <w:jc w:val="left"/>
-        <w:rPr/>
-      </w:pPr>
-      <w:r>
-        <w:rPr>
-          <w:rFonts w:eastAsia="Noto Serif CJK SC" w:cs="Lohit Devanagari"/>
-          <w:color w:val="auto"/>
-          <w:kern w:val="2"/>
-          <w:sz w:val="24"/>
-          <w:szCs w:val="24"/>
-          <w:lang w:val="es-GT" w:eastAsia="zh-CN" w:bidi="hi-IN"/>
-        </w:rPr>
-        <w:tab/>
-      </w:r>
-      <w:r>
-        <w:rPr>
-          <w:rFonts w:eastAsia="Noto Serif CJK SC" w:cs="Lohit Devanagari"/>
-          <w:color w:val="auto"/>
-          <w:kern w:val="2"/>
-          <w:sz w:val="24"/>
-          <w:szCs w:val="24"/>
-          <w:lang w:val="es-GT" w:eastAsia="zh-CN" w:bidi="hi-IN"/>
-        </w:rPr>
-        <w:t>tier</w:t>
-      </w:r>
-      <w:r>
-        <w:rPr>
-          <w:rFonts w:eastAsia="Noto Serif CJK SC" w:cs="Lohit Devanagari"/>
-          <w:color w:val="auto"/>
-          <w:kern w:val="2"/>
-          <w:sz w:val="24"/>
-          <w:szCs w:val="24"/>
-          <w:lang w:val="es-GT" w:eastAsia="zh-CN" w:bidi="hi-IN"/>
-        </w:rPr>
-        <w:t xml:space="preserve">[5] = </w:t>
-      </w:r>
-      <w:r>
-        <w:rPr>
-          <w:rFonts w:eastAsia="Noto Serif CJK SC" w:cs="Lohit Devanagari"/>
-          <w:color w:val="auto"/>
-          <w:kern w:val="2"/>
-          <w:sz w:val="24"/>
-          <w:szCs w:val="24"/>
-          <w:lang w:val="es-GT" w:eastAsia="zh-CN" w:bidi="hi-IN"/>
-        </w:rPr>
-        <w:t>cocodrilo</w:t>
-      </w:r>
-      <w:r>
-        <w:rPr>
-          <w:rFonts w:eastAsia="Noto Serif CJK SC" w:cs="Lohit Devanagari"/>
-          <w:color w:val="auto"/>
-          <w:kern w:val="2"/>
-          <w:sz w:val="24"/>
-          <w:szCs w:val="24"/>
-          <w:lang w:val="es-GT" w:eastAsia="zh-CN" w:bidi="hi-IN"/>
-        </w:rPr>
-        <w:t>.mostrarDatos()</w:t>
-      </w:r>
-    </w:p>
-    <w:p>
-      <w:pPr>
-        <w:pStyle w:val="Cuerpodetexto"/>
-        <w:bidi w:val="0"/>
-        <w:jc w:val="left"/>
-        <w:rPr/>
-      </w:pPr>
-      <w:r>
-        <w:rPr>
-          <w:rFonts w:eastAsia="Noto Serif CJK SC" w:cs="Lohit Devanagari"/>
-          <w:color w:val="auto"/>
-          <w:kern w:val="2"/>
-          <w:sz w:val="24"/>
-          <w:szCs w:val="24"/>
-          <w:lang w:val="es-GT" w:eastAsia="zh-CN" w:bidi="hi-IN"/>
-        </w:rPr>
-        <w:tab/>
-      </w:r>
-      <w:r>
-        <w:rPr>
-          <w:rFonts w:eastAsia="Noto Serif CJK SC" w:cs="Lohit Devanagari"/>
-          <w:color w:val="auto"/>
-          <w:kern w:val="2"/>
-          <w:sz w:val="24"/>
-          <w:szCs w:val="24"/>
-          <w:lang w:val="es-GT" w:eastAsia="zh-CN" w:bidi="hi-IN"/>
-        </w:rPr>
-        <w:t>tier</w:t>
-      </w:r>
-      <w:r>
-        <w:rPr>
-          <w:rFonts w:eastAsia="Noto Serif CJK SC" w:cs="Lohit Devanagari"/>
-          <w:color w:val="auto"/>
-          <w:kern w:val="2"/>
-          <w:sz w:val="24"/>
-          <w:szCs w:val="24"/>
-          <w:lang w:val="es-GT" w:eastAsia="zh-CN" w:bidi="hi-IN"/>
-        </w:rPr>
-        <w:t xml:space="preserve">[6] = </w:t>
-      </w:r>
-      <w:r>
-        <w:rPr>
-          <w:rFonts w:eastAsia="Noto Serif CJK SC" w:cs="Lohit Devanagari"/>
-          <w:color w:val="auto"/>
-          <w:kern w:val="2"/>
-          <w:sz w:val="24"/>
-          <w:szCs w:val="24"/>
-          <w:lang w:val="es-GT" w:eastAsia="zh-CN" w:bidi="hi-IN"/>
-        </w:rPr>
-        <w:t>vaca</w:t>
-      </w:r>
-      <w:r>
-        <w:rPr>
-          <w:rFonts w:eastAsia="Noto Serif CJK SC" w:cs="Lohit Devanagari"/>
-          <w:color w:val="auto"/>
-          <w:kern w:val="2"/>
-          <w:sz w:val="24"/>
-          <w:szCs w:val="24"/>
-          <w:lang w:val="es-GT" w:eastAsia="zh-CN" w:bidi="hi-IN"/>
-        </w:rPr>
-        <w:t>.mostrarDatos()</w:t>
-      </w:r>
-    </w:p>
-    <w:p>
-      <w:pPr>
-        <w:pStyle w:val="Cuerpodetexto"/>
-        <w:bidi w:val="0"/>
-        <w:jc w:val="left"/>
-        <w:rPr/>
-      </w:pPr>
-      <w:r>
-        <w:rPr>
-          <w:rFonts w:eastAsia="Noto Serif CJK SC" w:cs="Lohit Devanagari"/>
-          <w:color w:val="auto"/>
-          <w:kern w:val="2"/>
-          <w:sz w:val="24"/>
-          <w:szCs w:val="24"/>
-          <w:lang w:val="es-GT" w:eastAsia="zh-CN" w:bidi="hi-IN"/>
-        </w:rPr>
-        <w:tab/>
-      </w:r>
-      <w:r>
-        <w:rPr>
-          <w:rFonts w:eastAsia="Noto Serif CJK SC" w:cs="Lohit Devanagari"/>
-          <w:color w:val="auto"/>
-          <w:kern w:val="2"/>
-          <w:sz w:val="24"/>
-          <w:szCs w:val="24"/>
-          <w:lang w:val="es-GT" w:eastAsia="zh-CN" w:bidi="hi-IN"/>
-        </w:rPr>
-        <w:t>tier</w:t>
-      </w:r>
-      <w:r>
-        <w:rPr>
-          <w:rFonts w:eastAsia="Noto Serif CJK SC" w:cs="Lohit Devanagari"/>
-          <w:color w:val="auto"/>
-          <w:kern w:val="2"/>
-          <w:sz w:val="24"/>
-          <w:szCs w:val="24"/>
-          <w:lang w:val="es-GT" w:eastAsia="zh-CN" w:bidi="hi-IN"/>
-        </w:rPr>
-        <w:t xml:space="preserve">[7] = </w:t>
-      </w:r>
-      <w:r>
-        <w:rPr>
-          <w:rFonts w:eastAsia="Noto Serif CJK SC" w:cs="Lohit Devanagari"/>
-          <w:color w:val="auto"/>
-          <w:kern w:val="2"/>
-          <w:sz w:val="24"/>
-          <w:szCs w:val="24"/>
-          <w:lang w:val="es-GT" w:eastAsia="zh-CN" w:bidi="hi-IN"/>
-        </w:rPr>
-        <w:t>chompipe</w:t>
-      </w:r>
-      <w:r>
-        <w:rPr>
-          <w:rFonts w:eastAsia="Noto Serif CJK SC" w:cs="Lohit Devanagari"/>
-          <w:color w:val="auto"/>
-          <w:kern w:val="2"/>
-          <w:sz w:val="24"/>
-          <w:szCs w:val="24"/>
-          <w:lang w:val="es-GT" w:eastAsia="zh-CN" w:bidi="hi-IN"/>
-        </w:rPr>
-        <w:t>.mostrarDatos()</w:t>
+        <w:t>tier[1] = jaguar.mostrarDatos()</w:t>
+      </w:r>
+    </w:p>
+    <w:p>
+      <w:pPr>
+        <w:pStyle w:val="Cuerpodetexto"/>
+        <w:bidi w:val="0"/>
+        <w:jc w:val="left"/>
+        <w:rPr/>
+      </w:pPr>
+      <w:r>
+        <w:rPr>
+          <w:rFonts w:eastAsia="Noto Serif CJK SC" w:cs="Lohit Devanagari"/>
+          <w:color w:val="auto"/>
+          <w:kern w:val="2"/>
+          <w:sz w:val="24"/>
+          <w:szCs w:val="24"/>
+          <w:lang w:val="es-GT" w:eastAsia="zh-CN" w:bidi="hi-IN"/>
+        </w:rPr>
+        <w:tab/>
+        <w:t>tier[2] = escorpion.mostrarDatos()</w:t>
+      </w:r>
+    </w:p>
+    <w:p>
+      <w:pPr>
+        <w:pStyle w:val="Cuerpodetexto"/>
+        <w:bidi w:val="0"/>
+        <w:jc w:val="left"/>
+        <w:rPr/>
+      </w:pPr>
+      <w:r>
+        <w:rPr>
+          <w:rFonts w:eastAsia="Noto Serif CJK SC" w:cs="Lohit Devanagari"/>
+          <w:color w:val="auto"/>
+          <w:kern w:val="2"/>
+          <w:sz w:val="24"/>
+          <w:szCs w:val="24"/>
+          <w:lang w:val="es-GT" w:eastAsia="zh-CN" w:bidi="hi-IN"/>
+        </w:rPr>
+        <w:tab/>
+        <w:t>tier[3] = rinoceronte.mostrarDatos()</w:t>
+      </w:r>
+    </w:p>
+    <w:p>
+      <w:pPr>
+        <w:pStyle w:val="Cuerpodetexto"/>
+        <w:bidi w:val="0"/>
+        <w:jc w:val="left"/>
+        <w:rPr/>
+      </w:pPr>
+      <w:r>
+        <w:rPr>
+          <w:rFonts w:eastAsia="Noto Serif CJK SC" w:cs="Lohit Devanagari"/>
+          <w:color w:val="auto"/>
+          <w:kern w:val="2"/>
+          <w:sz w:val="24"/>
+          <w:szCs w:val="24"/>
+          <w:lang w:val="es-GT" w:eastAsia="zh-CN" w:bidi="hi-IN"/>
+        </w:rPr>
+        <w:tab/>
+        <w:t>tier[4] = mono.mostrarDatos()</w:t>
+      </w:r>
+    </w:p>
+    <w:p>
+      <w:pPr>
+        <w:pStyle w:val="Cuerpodetexto"/>
+        <w:bidi w:val="0"/>
+        <w:jc w:val="left"/>
+        <w:rPr/>
+      </w:pPr>
+      <w:r>
+        <w:rPr>
+          <w:rFonts w:eastAsia="Noto Serif CJK SC" w:cs="Lohit Devanagari"/>
+          <w:color w:val="auto"/>
+          <w:kern w:val="2"/>
+          <w:sz w:val="24"/>
+          <w:szCs w:val="24"/>
+          <w:lang w:val="es-GT" w:eastAsia="zh-CN" w:bidi="hi-IN"/>
+        </w:rPr>
+        <w:tab/>
+        <w:t>tier[5] = cocodrilo.mostrarDatos()</w:t>
+      </w:r>
+    </w:p>
+    <w:p>
+      <w:pPr>
+        <w:pStyle w:val="Cuerpodetexto"/>
+        <w:bidi w:val="0"/>
+        <w:jc w:val="left"/>
+        <w:rPr/>
+      </w:pPr>
+      <w:r>
+        <w:rPr>
+          <w:rFonts w:eastAsia="Noto Serif CJK SC" w:cs="Lohit Devanagari"/>
+          <w:color w:val="auto"/>
+          <w:kern w:val="2"/>
+          <w:sz w:val="24"/>
+          <w:szCs w:val="24"/>
+          <w:lang w:val="es-GT" w:eastAsia="zh-CN" w:bidi="hi-IN"/>
+        </w:rPr>
+        <w:tab/>
+        <w:t>tier[6] = vaca.mostrarDatos()</w:t>
+      </w:r>
+    </w:p>
+    <w:p>
+      <w:pPr>
+        <w:pStyle w:val="Cuerpodetexto"/>
+        <w:bidi w:val="0"/>
+        <w:jc w:val="left"/>
+        <w:rPr/>
+      </w:pPr>
+      <w:r>
+        <w:rPr>
+          <w:rFonts w:eastAsia="Noto Serif CJK SC" w:cs="Lohit Devanagari"/>
+          <w:color w:val="auto"/>
+          <w:kern w:val="2"/>
+          <w:sz w:val="24"/>
+          <w:szCs w:val="24"/>
+          <w:lang w:val="es-GT" w:eastAsia="zh-CN" w:bidi="hi-IN"/>
+        </w:rPr>
+        <w:tab/>
+        <w:t>tier[7] = chompipe.mostrarDatos()</w:t>
       </w:r>
     </w:p>
     <w:p>
@@ -10368,7 +9078,26 @@
           <w:effect w:val="none"/>
           <w:lang w:val="es-GT" w:eastAsia="zh-CN" w:bidi="hi-IN"/>
         </w:rPr>
-        <w:t>tier</w:t>
+        <w:t xml:space="preserve">tier[0] = </w:t>
+      </w:r>
+      <w:r>
+        <w:rPr>
+          <w:rFonts w:eastAsia="Noto Serif CJK SC" w:cs="Lohit Devanagari"/>
+          <w:b w:val="false"/>
+          <w:i w:val="false"/>
+          <w:caps w:val="false"/>
+          <w:smallCaps w:val="false"/>
+          <w:strike w:val="false"/>
+          <w:dstrike w:val="false"/>
+          <w:color w:val="auto"/>
+          <w:kern w:val="2"/>
+          <w:sz w:val="24"/>
+          <w:szCs w:val="24"/>
+          <w:u w:val="none"/>
+          <w:effect w:val="none"/>
+          <w:lang w:val="es-GT" w:eastAsia="zh-CN" w:bidi="hi-IN"/>
+        </w:rPr>
+        <w:t>foca</w:t>
       </w:r>
       <w:r>
         <w:rPr>
@@ -10387,44 +9116,6 @@
           <w:effect w:val="none"/>
           <w:lang w:val="es-GT" w:eastAsia="zh-CN" w:bidi="hi-IN"/>
         </w:rPr>
-        <w:t xml:space="preserve">[0] = </w:t>
-      </w:r>
-      <w:r>
-        <w:rPr>
-          <w:rFonts w:eastAsia="Noto Serif CJK SC" w:cs="Lohit Devanagari"/>
-          <w:b w:val="false"/>
-          <w:i w:val="false"/>
-          <w:caps w:val="false"/>
-          <w:smallCaps w:val="false"/>
-          <w:strike w:val="false"/>
-          <w:dstrike w:val="false"/>
-          <w:color w:val="auto"/>
-          <w:kern w:val="2"/>
-          <w:sz w:val="24"/>
-          <w:szCs w:val="24"/>
-          <w:u w:val="none"/>
-          <w:effect w:val="none"/>
-          <w:lang w:val="es-GT" w:eastAsia="zh-CN" w:bidi="hi-IN"/>
-        </w:rPr>
-        <w:t>foca</w:t>
-      </w:r>
-      <w:r>
-        <w:rPr>
-          <w:rFonts w:eastAsia="Noto Serif CJK SC" w:cs="Lohit Devanagari" w:ascii="Arial" w:hAnsi="Arial"/>
-          <w:b w:val="false"/>
-          <w:i w:val="false"/>
-          <w:caps w:val="false"/>
-          <w:smallCaps w:val="false"/>
-          <w:strike w:val="false"/>
-          <w:dstrike w:val="false"/>
-          <w:color w:val="auto"/>
-          <w:kern w:val="2"/>
-          <w:sz w:val="24"/>
-          <w:szCs w:val="24"/>
-          <w:u w:val="none"/>
-          <w:effect w:val="none"/>
-          <w:lang w:val="es-GT" w:eastAsia="zh-CN" w:bidi="hi-IN"/>
-        </w:rPr>
         <w:t>.mostrarDatos()</w:t>
       </w:r>
     </w:p>
@@ -10445,428 +9136,127 @@
           <w:lang w:val="es-GT" w:eastAsia="zh-CN" w:bidi="hi-IN"/>
         </w:rPr>
         <w:tab/>
-      </w:r>
-      <w:r>
-        <w:rPr>
-          <w:rFonts w:eastAsia="Noto Serif CJK SC" w:cs="Lohit Devanagari"/>
-          <w:color w:val="auto"/>
-          <w:kern w:val="2"/>
-          <w:sz w:val="24"/>
-          <w:szCs w:val="24"/>
-          <w:lang w:val="es-GT" w:eastAsia="zh-CN" w:bidi="hi-IN"/>
-        </w:rPr>
-        <w:t>tier</w:t>
-      </w:r>
-      <w:r>
-        <w:rPr>
-          <w:rFonts w:eastAsia="Noto Serif CJK SC" w:cs="Lohit Devanagari"/>
-          <w:color w:val="auto"/>
-          <w:kern w:val="2"/>
-          <w:sz w:val="24"/>
-          <w:szCs w:val="24"/>
-          <w:lang w:val="es-GT" w:eastAsia="zh-CN" w:bidi="hi-IN"/>
-        </w:rPr>
-        <w:t xml:space="preserve">[1] = </w:t>
-      </w:r>
-      <w:r>
-        <w:rPr>
-          <w:rFonts w:eastAsia="Noto Serif CJK SC" w:cs="Lohit Devanagari"/>
-          <w:color w:val="auto"/>
-          <w:kern w:val="2"/>
-          <w:sz w:val="24"/>
-          <w:szCs w:val="24"/>
-          <w:lang w:val="es-GT" w:eastAsia="zh-CN" w:bidi="hi-IN"/>
-        </w:rPr>
-        <w:t>jaguar</w:t>
-      </w:r>
-      <w:r>
-        <w:rPr>
-          <w:rFonts w:eastAsia="Noto Serif CJK SC" w:cs="Lohit Devanagari"/>
-          <w:color w:val="auto"/>
-          <w:kern w:val="2"/>
-          <w:sz w:val="24"/>
-          <w:szCs w:val="24"/>
-          <w:lang w:val="es-GT" w:eastAsia="zh-CN" w:bidi="hi-IN"/>
-        </w:rPr>
-        <w:t>.mostrarDatos()</w:t>
-      </w:r>
-    </w:p>
-    <w:p>
-      <w:pPr>
-        <w:pStyle w:val="Cuerpodetexto"/>
-        <w:bidi w:val="0"/>
-        <w:jc w:val="left"/>
-        <w:rPr/>
-      </w:pPr>
-      <w:r>
-        <w:rPr>
-          <w:rFonts w:eastAsia="Noto Serif CJK SC" w:cs="Lohit Devanagari"/>
-          <w:color w:val="auto"/>
-          <w:kern w:val="2"/>
-          <w:sz w:val="24"/>
-          <w:szCs w:val="24"/>
-          <w:lang w:val="es-GT" w:eastAsia="zh-CN" w:bidi="hi-IN"/>
-        </w:rPr>
-        <w:tab/>
-      </w:r>
-      <w:r>
-        <w:rPr>
-          <w:rFonts w:eastAsia="Noto Serif CJK SC" w:cs="Lohit Devanagari"/>
-          <w:color w:val="auto"/>
-          <w:kern w:val="2"/>
-          <w:sz w:val="24"/>
-          <w:szCs w:val="24"/>
-          <w:lang w:val="es-GT" w:eastAsia="zh-CN" w:bidi="hi-IN"/>
-        </w:rPr>
-        <w:t>tier</w:t>
-      </w:r>
-      <w:r>
-        <w:rPr>
-          <w:rFonts w:eastAsia="Noto Serif CJK SC" w:cs="Lohit Devanagari"/>
-          <w:color w:val="auto"/>
-          <w:kern w:val="2"/>
-          <w:sz w:val="24"/>
-          <w:szCs w:val="24"/>
-          <w:lang w:val="es-GT" w:eastAsia="zh-CN" w:bidi="hi-IN"/>
-        </w:rPr>
-        <w:t xml:space="preserve">[2] = </w:t>
-      </w:r>
-      <w:r>
-        <w:rPr>
-          <w:rFonts w:eastAsia="Noto Serif CJK SC" w:cs="Lohit Devanagari"/>
-          <w:color w:val="auto"/>
-          <w:kern w:val="2"/>
-          <w:sz w:val="24"/>
-          <w:szCs w:val="24"/>
-          <w:lang w:val="es-GT" w:eastAsia="zh-CN" w:bidi="hi-IN"/>
-        </w:rPr>
-        <w:t>escorpion</w:t>
-      </w:r>
-      <w:r>
-        <w:rPr>
-          <w:rFonts w:eastAsia="Noto Serif CJK SC" w:cs="Lohit Devanagari"/>
-          <w:color w:val="auto"/>
-          <w:kern w:val="2"/>
-          <w:sz w:val="24"/>
-          <w:szCs w:val="24"/>
-          <w:lang w:val="es-GT" w:eastAsia="zh-CN" w:bidi="hi-IN"/>
-        </w:rPr>
-        <w:t>.mostrarDatos()</w:t>
-      </w:r>
-    </w:p>
-    <w:p>
-      <w:pPr>
-        <w:pStyle w:val="Cuerpodetexto"/>
-        <w:bidi w:val="0"/>
-        <w:jc w:val="left"/>
-        <w:rPr/>
-      </w:pPr>
-      <w:r>
-        <w:rPr>
-          <w:rFonts w:eastAsia="Noto Serif CJK SC" w:cs="Lohit Devanagari"/>
-          <w:color w:val="auto"/>
-          <w:kern w:val="2"/>
-          <w:sz w:val="24"/>
-          <w:szCs w:val="24"/>
-          <w:lang w:val="es-GT" w:eastAsia="zh-CN" w:bidi="hi-IN"/>
-        </w:rPr>
-        <w:tab/>
-      </w:r>
-      <w:r>
-        <w:rPr>
-          <w:rFonts w:eastAsia="Noto Serif CJK SC" w:cs="Lohit Devanagari"/>
-          <w:color w:val="auto"/>
-          <w:kern w:val="2"/>
-          <w:sz w:val="24"/>
-          <w:szCs w:val="24"/>
-          <w:lang w:val="es-GT" w:eastAsia="zh-CN" w:bidi="hi-IN"/>
-        </w:rPr>
-        <w:t>tier</w:t>
-      </w:r>
-      <w:r>
-        <w:rPr>
-          <w:rFonts w:eastAsia="Noto Serif CJK SC" w:cs="Lohit Devanagari"/>
-          <w:color w:val="auto"/>
-          <w:kern w:val="2"/>
-          <w:sz w:val="24"/>
-          <w:szCs w:val="24"/>
-          <w:lang w:val="es-GT" w:eastAsia="zh-CN" w:bidi="hi-IN"/>
-        </w:rPr>
-        <w:t xml:space="preserve">[3] = </w:t>
-      </w:r>
-      <w:r>
-        <w:rPr>
-          <w:rFonts w:eastAsia="Noto Serif CJK SC" w:cs="Lohit Devanagari"/>
-          <w:color w:val="auto"/>
-          <w:kern w:val="2"/>
-          <w:sz w:val="24"/>
-          <w:szCs w:val="24"/>
-          <w:lang w:val="es-GT" w:eastAsia="zh-CN" w:bidi="hi-IN"/>
-        </w:rPr>
-        <w:t>rinoceronte</w:t>
-      </w:r>
-      <w:r>
-        <w:rPr>
-          <w:rFonts w:eastAsia="Noto Serif CJK SC" w:cs="Lohit Devanagari"/>
-          <w:color w:val="auto"/>
-          <w:kern w:val="2"/>
-          <w:sz w:val="24"/>
-          <w:szCs w:val="24"/>
-          <w:lang w:val="es-GT" w:eastAsia="zh-CN" w:bidi="hi-IN"/>
-        </w:rPr>
-        <w:t>.mostrarDatos()</w:t>
-      </w:r>
-    </w:p>
-    <w:p>
-      <w:pPr>
-        <w:pStyle w:val="Cuerpodetexto"/>
-        <w:bidi w:val="0"/>
-        <w:jc w:val="left"/>
-        <w:rPr/>
-      </w:pPr>
-      <w:r>
-        <w:rPr>
-          <w:rFonts w:eastAsia="Noto Serif CJK SC" w:cs="Lohit Devanagari"/>
-          <w:color w:val="auto"/>
-          <w:kern w:val="2"/>
-          <w:sz w:val="24"/>
-          <w:szCs w:val="24"/>
-          <w:lang w:val="es-GT" w:eastAsia="zh-CN" w:bidi="hi-IN"/>
-        </w:rPr>
-        <w:tab/>
-      </w:r>
-      <w:r>
-        <w:rPr>
-          <w:rFonts w:eastAsia="Noto Serif CJK SC" w:cs="Lohit Devanagari"/>
-          <w:color w:val="auto"/>
-          <w:kern w:val="2"/>
-          <w:sz w:val="24"/>
-          <w:szCs w:val="24"/>
-          <w:lang w:val="es-GT" w:eastAsia="zh-CN" w:bidi="hi-IN"/>
-        </w:rPr>
-        <w:t>tier</w:t>
-      </w:r>
-      <w:r>
-        <w:rPr>
-          <w:rFonts w:eastAsia="Noto Serif CJK SC" w:cs="Lohit Devanagari"/>
-          <w:color w:val="auto"/>
-          <w:kern w:val="2"/>
-          <w:sz w:val="24"/>
-          <w:szCs w:val="24"/>
-          <w:lang w:val="es-GT" w:eastAsia="zh-CN" w:bidi="hi-IN"/>
-        </w:rPr>
-        <w:t xml:space="preserve">[4] = </w:t>
-      </w:r>
-      <w:r>
-        <w:rPr>
-          <w:rFonts w:eastAsia="Noto Serif CJK SC" w:cs="Lohit Devanagari"/>
-          <w:color w:val="auto"/>
-          <w:kern w:val="2"/>
-          <w:sz w:val="24"/>
-          <w:szCs w:val="24"/>
-          <w:lang w:val="es-GT" w:eastAsia="zh-CN" w:bidi="hi-IN"/>
-        </w:rPr>
-        <w:t>mono</w:t>
-      </w:r>
-      <w:r>
-        <w:rPr>
-          <w:rFonts w:eastAsia="Noto Serif CJK SC" w:cs="Lohit Devanagari"/>
-          <w:color w:val="auto"/>
-          <w:kern w:val="2"/>
-          <w:sz w:val="24"/>
-          <w:szCs w:val="24"/>
-          <w:lang w:val="es-GT" w:eastAsia="zh-CN" w:bidi="hi-IN"/>
-        </w:rPr>
-        <w:t>.mostrarDatos()</w:t>
-      </w:r>
-    </w:p>
-    <w:p>
-      <w:pPr>
-        <w:pStyle w:val="Cuerpodetexto"/>
-        <w:bidi w:val="0"/>
-        <w:jc w:val="left"/>
-        <w:rPr/>
-      </w:pPr>
-      <w:r>
-        <w:rPr>
-          <w:rFonts w:eastAsia="Noto Serif CJK SC" w:cs="Lohit Devanagari"/>
-          <w:color w:val="auto"/>
-          <w:kern w:val="2"/>
-          <w:sz w:val="24"/>
-          <w:szCs w:val="24"/>
-          <w:lang w:val="es-GT" w:eastAsia="zh-CN" w:bidi="hi-IN"/>
-        </w:rPr>
-        <w:tab/>
-      </w:r>
-      <w:r>
-        <w:rPr>
-          <w:rFonts w:eastAsia="Noto Serif CJK SC" w:cs="Lohit Devanagari"/>
-          <w:color w:val="auto"/>
-          <w:kern w:val="2"/>
-          <w:sz w:val="24"/>
-          <w:szCs w:val="24"/>
-          <w:lang w:val="es-GT" w:eastAsia="zh-CN" w:bidi="hi-IN"/>
-        </w:rPr>
-        <w:t>tier</w:t>
-      </w:r>
-      <w:r>
-        <w:rPr>
-          <w:rFonts w:eastAsia="Noto Serif CJK SC" w:cs="Lohit Devanagari"/>
-          <w:color w:val="auto"/>
-          <w:kern w:val="2"/>
-          <w:sz w:val="24"/>
-          <w:szCs w:val="24"/>
-          <w:lang w:val="es-GT" w:eastAsia="zh-CN" w:bidi="hi-IN"/>
-        </w:rPr>
-        <w:t xml:space="preserve">[5] = </w:t>
-      </w:r>
-      <w:r>
-        <w:rPr>
-          <w:rFonts w:eastAsia="Noto Serif CJK SC" w:cs="Lohit Devanagari"/>
-          <w:color w:val="auto"/>
-          <w:kern w:val="2"/>
-          <w:sz w:val="24"/>
-          <w:szCs w:val="24"/>
-          <w:lang w:val="es-GT" w:eastAsia="zh-CN" w:bidi="hi-IN"/>
-        </w:rPr>
-        <w:t>cocodrilo</w:t>
-      </w:r>
-      <w:r>
-        <w:rPr>
-          <w:rFonts w:eastAsia="Noto Serif CJK SC" w:cs="Lohit Devanagari"/>
-          <w:color w:val="auto"/>
-          <w:kern w:val="2"/>
-          <w:sz w:val="24"/>
-          <w:szCs w:val="24"/>
-          <w:lang w:val="es-GT" w:eastAsia="zh-CN" w:bidi="hi-IN"/>
-        </w:rPr>
-        <w:t>.mostrarDatos()</w:t>
-      </w:r>
-    </w:p>
-    <w:p>
-      <w:pPr>
-        <w:pStyle w:val="Cuerpodetexto"/>
-        <w:bidi w:val="0"/>
-        <w:jc w:val="left"/>
-        <w:rPr/>
-      </w:pPr>
-      <w:r>
-        <w:rPr>
-          <w:rFonts w:eastAsia="Noto Serif CJK SC" w:cs="Lohit Devanagari"/>
-          <w:color w:val="auto"/>
-          <w:kern w:val="2"/>
-          <w:sz w:val="24"/>
-          <w:szCs w:val="24"/>
-          <w:lang w:val="es-GT" w:eastAsia="zh-CN" w:bidi="hi-IN"/>
-        </w:rPr>
-        <w:tab/>
-      </w:r>
-      <w:r>
-        <w:rPr>
-          <w:rFonts w:eastAsia="Noto Serif CJK SC" w:cs="Lohit Devanagari"/>
-          <w:color w:val="auto"/>
-          <w:kern w:val="2"/>
-          <w:sz w:val="24"/>
-          <w:szCs w:val="24"/>
-          <w:lang w:val="es-GT" w:eastAsia="zh-CN" w:bidi="hi-IN"/>
-        </w:rPr>
-        <w:t>tier</w:t>
-      </w:r>
-      <w:r>
-        <w:rPr>
-          <w:rFonts w:eastAsia="Noto Serif CJK SC" w:cs="Lohit Devanagari"/>
-          <w:color w:val="auto"/>
-          <w:kern w:val="2"/>
-          <w:sz w:val="24"/>
-          <w:szCs w:val="24"/>
-          <w:lang w:val="es-GT" w:eastAsia="zh-CN" w:bidi="hi-IN"/>
-        </w:rPr>
-        <w:t xml:space="preserve">[6] = </w:t>
-      </w:r>
-      <w:r>
-        <w:rPr>
-          <w:rFonts w:eastAsia="Noto Serif CJK SC" w:cs="Lohit Devanagari"/>
-          <w:color w:val="auto"/>
-          <w:kern w:val="2"/>
-          <w:sz w:val="24"/>
-          <w:szCs w:val="24"/>
-          <w:lang w:val="es-GT" w:eastAsia="zh-CN" w:bidi="hi-IN"/>
-        </w:rPr>
-        <w:t>vaca</w:t>
-      </w:r>
-      <w:r>
-        <w:rPr>
-          <w:rFonts w:eastAsia="Noto Serif CJK SC" w:cs="Lohit Devanagari"/>
-          <w:color w:val="auto"/>
-          <w:kern w:val="2"/>
-          <w:sz w:val="24"/>
-          <w:szCs w:val="24"/>
-          <w:lang w:val="es-GT" w:eastAsia="zh-CN" w:bidi="hi-IN"/>
-        </w:rPr>
-        <w:t>.mostrarDatos()</w:t>
-      </w:r>
-    </w:p>
-    <w:p>
-      <w:pPr>
-        <w:pStyle w:val="Cuerpodetexto"/>
-        <w:bidi w:val="0"/>
-        <w:jc w:val="left"/>
-        <w:rPr/>
-      </w:pPr>
-      <w:r>
-        <w:rPr>
-          <w:rFonts w:eastAsia="Noto Serif CJK SC" w:cs="Lohit Devanagari"/>
-          <w:color w:val="auto"/>
-          <w:kern w:val="2"/>
-          <w:sz w:val="24"/>
-          <w:szCs w:val="24"/>
-          <w:lang w:val="es-GT" w:eastAsia="zh-CN" w:bidi="hi-IN"/>
-        </w:rPr>
-        <w:tab/>
-      </w:r>
-      <w:r>
-        <w:rPr>
-          <w:rFonts w:eastAsia="Noto Serif CJK SC" w:cs="Lohit Devanagari"/>
-          <w:color w:val="auto"/>
-          <w:kern w:val="2"/>
-          <w:sz w:val="24"/>
-          <w:szCs w:val="24"/>
-          <w:lang w:val="es-GT" w:eastAsia="zh-CN" w:bidi="hi-IN"/>
-        </w:rPr>
-        <w:t>tier</w:t>
-      </w:r>
-      <w:r>
-        <w:rPr>
-          <w:rFonts w:eastAsia="Noto Serif CJK SC" w:cs="Lohit Devanagari"/>
-          <w:color w:val="auto"/>
-          <w:kern w:val="2"/>
-          <w:sz w:val="24"/>
-          <w:szCs w:val="24"/>
-          <w:lang w:val="es-GT" w:eastAsia="zh-CN" w:bidi="hi-IN"/>
-        </w:rPr>
-        <w:t xml:space="preserve">[7] = </w:t>
-      </w:r>
-      <w:r>
-        <w:rPr>
-          <w:rFonts w:eastAsia="Noto Serif CJK SC" w:cs="Lohit Devanagari"/>
-          <w:color w:val="auto"/>
-          <w:kern w:val="2"/>
-          <w:sz w:val="24"/>
-          <w:szCs w:val="24"/>
-          <w:lang w:val="es-GT" w:eastAsia="zh-CN" w:bidi="hi-IN"/>
-        </w:rPr>
-        <w:t>chompipe</w:t>
-      </w:r>
-      <w:r>
-        <w:rPr>
-          <w:rFonts w:eastAsia="Noto Serif CJK SC" w:cs="Lohit Devanagari"/>
-          <w:color w:val="auto"/>
-          <w:kern w:val="2"/>
-          <w:sz w:val="24"/>
-          <w:szCs w:val="24"/>
-          <w:lang w:val="es-GT" w:eastAsia="zh-CN" w:bidi="hi-IN"/>
-        </w:rPr>
-        <w:t>.mostrarDatos()</w:t>
+        <w:t>tier[1] = jaguar.mostrarDatos()</w:t>
+      </w:r>
+    </w:p>
+    <w:p>
+      <w:pPr>
+        <w:pStyle w:val="Cuerpodetexto"/>
+        <w:bidi w:val="0"/>
+        <w:jc w:val="left"/>
+        <w:rPr/>
+      </w:pPr>
+      <w:r>
+        <w:rPr>
+          <w:rFonts w:eastAsia="Noto Serif CJK SC" w:cs="Lohit Devanagari"/>
+          <w:color w:val="auto"/>
+          <w:kern w:val="2"/>
+          <w:sz w:val="24"/>
+          <w:szCs w:val="24"/>
+          <w:lang w:val="es-GT" w:eastAsia="zh-CN" w:bidi="hi-IN"/>
+        </w:rPr>
+        <w:tab/>
+        <w:t>tier[2] = escorpion.mostrarDatos()</w:t>
+      </w:r>
+    </w:p>
+    <w:p>
+      <w:pPr>
+        <w:pStyle w:val="Cuerpodetexto"/>
+        <w:bidi w:val="0"/>
+        <w:jc w:val="left"/>
+        <w:rPr/>
+      </w:pPr>
+      <w:r>
+        <w:rPr>
+          <w:rFonts w:eastAsia="Noto Serif CJK SC" w:cs="Lohit Devanagari"/>
+          <w:color w:val="auto"/>
+          <w:kern w:val="2"/>
+          <w:sz w:val="24"/>
+          <w:szCs w:val="24"/>
+          <w:lang w:val="es-GT" w:eastAsia="zh-CN" w:bidi="hi-IN"/>
+        </w:rPr>
+        <w:tab/>
+        <w:t>tier[3] = rinoceronte.mostrarDatos()</w:t>
+      </w:r>
+    </w:p>
+    <w:p>
+      <w:pPr>
+        <w:pStyle w:val="Cuerpodetexto"/>
+        <w:bidi w:val="0"/>
+        <w:jc w:val="left"/>
+        <w:rPr/>
+      </w:pPr>
+      <w:r>
+        <w:rPr>
+          <w:rFonts w:eastAsia="Noto Serif CJK SC" w:cs="Lohit Devanagari"/>
+          <w:color w:val="auto"/>
+          <w:kern w:val="2"/>
+          <w:sz w:val="24"/>
+          <w:szCs w:val="24"/>
+          <w:lang w:val="es-GT" w:eastAsia="zh-CN" w:bidi="hi-IN"/>
+        </w:rPr>
+        <w:tab/>
+        <w:t>tier[4] = mono.mostrarDatos()</w:t>
+      </w:r>
+    </w:p>
+    <w:p>
+      <w:pPr>
+        <w:pStyle w:val="Cuerpodetexto"/>
+        <w:bidi w:val="0"/>
+        <w:jc w:val="left"/>
+        <w:rPr/>
+      </w:pPr>
+      <w:r>
+        <w:rPr>
+          <w:rFonts w:eastAsia="Noto Serif CJK SC" w:cs="Lohit Devanagari"/>
+          <w:color w:val="auto"/>
+          <w:kern w:val="2"/>
+          <w:sz w:val="24"/>
+          <w:szCs w:val="24"/>
+          <w:lang w:val="es-GT" w:eastAsia="zh-CN" w:bidi="hi-IN"/>
+        </w:rPr>
+        <w:tab/>
+        <w:t>tier[5] = cocodrilo.mostrarDatos()</w:t>
+      </w:r>
+    </w:p>
+    <w:p>
+      <w:pPr>
+        <w:pStyle w:val="Cuerpodetexto"/>
+        <w:bidi w:val="0"/>
+        <w:jc w:val="left"/>
+        <w:rPr/>
+      </w:pPr>
+      <w:r>
+        <w:rPr>
+          <w:rFonts w:eastAsia="Noto Serif CJK SC" w:cs="Lohit Devanagari"/>
+          <w:color w:val="auto"/>
+          <w:kern w:val="2"/>
+          <w:sz w:val="24"/>
+          <w:szCs w:val="24"/>
+          <w:lang w:val="es-GT" w:eastAsia="zh-CN" w:bidi="hi-IN"/>
+        </w:rPr>
+        <w:tab/>
+        <w:t>tier[6] = vaca.mostrarDatos()</w:t>
+      </w:r>
+    </w:p>
+    <w:p>
+      <w:pPr>
+        <w:pStyle w:val="Cuerpodetexto"/>
+        <w:bidi w:val="0"/>
+        <w:jc w:val="left"/>
+        <w:rPr/>
+      </w:pPr>
+      <w:r>
+        <w:rPr>
+          <w:rFonts w:eastAsia="Noto Serif CJK SC" w:cs="Lohit Devanagari"/>
+          <w:color w:val="auto"/>
+          <w:kern w:val="2"/>
+          <w:sz w:val="24"/>
+          <w:szCs w:val="24"/>
+          <w:lang w:val="es-GT" w:eastAsia="zh-CN" w:bidi="hi-IN"/>
+        </w:rPr>
+        <w:tab/>
+        <w:t>tier[7] = chompipe.mostrarDatos()</w:t>
       </w:r>
     </w:p>
     <w:p>
@@ -10892,12 +9282,17 @@
       </w:pPr>
       <w:r>
         <w:rPr>
-          <w:rFonts w:eastAsia="Noto Serif CJK SC" w:cs="Lohit Devanagari"/>
-          <w:color w:val="auto"/>
-          <w:kern w:val="2"/>
-          <w:sz w:val="24"/>
-          <w:szCs w:val="24"/>
-          <w:lang w:val="es-GT" w:eastAsia="zh-CN" w:bidi="hi-IN"/>
+          <w:rFonts w:ascii="Arial" w:hAnsi="Arial"/>
+          <w:b w:val="false"/>
+          <w:i w:val="false"/>
+          <w:caps w:val="false"/>
+          <w:smallCaps w:val="false"/>
+          <w:strike w:val="false"/>
+          <w:dstrike w:val="false"/>
+          <w:color w:val="3A3A3A"/>
+          <w:sz w:val="22"/>
+          <w:u w:val="none"/>
+          <w:effect w:val="none"/>
         </w:rPr>
       </w:r>
     </w:p>
@@ -11104,46 +9499,43 @@
         </w:rPr>
       </w:pPr>
       <w:r>
-        <w:rPr/>
-      </w:r>
-    </w:p>
-    <w:p>
-      <w:pPr>
-        <w:pStyle w:val="Cuerpodetexto"/>
-        <w:bidi w:val="0"/>
-        <w:jc w:val="left"/>
-        <w:rPr/>
-      </w:pPr>
-      <w:r>
-        <w:rPr>
-          <w:rFonts w:ascii="Arial" w:hAnsi="Arial"/>
-          <w:b w:val="false"/>
-          <w:i w:val="false"/>
-          <w:caps w:val="false"/>
-          <w:smallCaps w:val="false"/>
-          <w:strike w:val="false"/>
-          <w:dstrike w:val="false"/>
-          <w:color w:val="000000"/>
-          <w:sz w:val="22"/>
-          <w:u w:val="none"/>
-          <w:effect w:val="none"/>
-        </w:rPr>
-        <w:tab/>
-      </w:r>
-      <w:r>
-        <w:rPr>
-          <w:rFonts w:ascii="Arial" w:hAnsi="Arial"/>
-          <w:b w:val="false"/>
-          <w:i w:val="false"/>
-          <w:caps w:val="false"/>
-          <w:smallCaps w:val="false"/>
-          <w:strike w:val="false"/>
-          <w:dstrike w:val="false"/>
-          <w:color w:val="000000"/>
-          <w:sz w:val="22"/>
-          <w:u w:val="none"/>
-          <w:effect w:val="none"/>
-        </w:rPr>
+        <w:rPr>
+          <w:rFonts w:ascii="Arial" w:hAnsi="Arial"/>
+          <w:b w:val="false"/>
+          <w:i w:val="false"/>
+          <w:caps w:val="false"/>
+          <w:smallCaps w:val="false"/>
+          <w:strike w:val="false"/>
+          <w:dstrike w:val="false"/>
+          <w:color w:val="000000"/>
+          <w:sz w:val="22"/>
+          <w:u w:val="none"/>
+          <w:effect w:val="none"/>
+        </w:rPr>
+      </w:r>
+    </w:p>
+    <w:p>
+      <w:pPr>
+        <w:pStyle w:val="Cuerpodetexto"/>
+        <w:bidi w:val="0"/>
+        <w:jc w:val="left"/>
+        <w:rPr/>
+      </w:pPr>
+      <w:r>
+        <w:rPr>
+          <w:rFonts w:ascii="Arial" w:hAnsi="Arial"/>
+          <w:b w:val="false"/>
+          <w:i w:val="false"/>
+          <w:caps w:val="false"/>
+          <w:smallCaps w:val="false"/>
+          <w:strike w:val="false"/>
+          <w:dstrike w:val="false"/>
+          <w:color w:val="000000"/>
+          <w:sz w:val="22"/>
+          <w:u w:val="none"/>
+          <w:effect w:val="none"/>
+        </w:rPr>
+        <w:tab/>
         <w:t>tier[0] = quetzal.mostrarDatos()</w:t>
       </w:r>
     </w:p>
@@ -11194,79 +9586,44 @@
         </w:rPr>
       </w:pPr>
       <w:r>
-        <w:rPr/>
-      </w:r>
-    </w:p>
-    <w:p>
-      <w:pPr>
-        <w:pStyle w:val="Cuerpodetexto"/>
-        <w:bidi w:val="0"/>
-        <w:jc w:val="left"/>
-        <w:rPr/>
-      </w:pPr>
-      <w:r>
-        <w:rPr>
-          <w:rFonts w:ascii="Arial" w:hAnsi="Arial"/>
-          <w:b w:val="false"/>
-          <w:i w:val="false"/>
-          <w:caps w:val="false"/>
-          <w:smallCaps w:val="false"/>
-          <w:strike w:val="false"/>
-          <w:dstrike w:val="false"/>
-          <w:color w:val="000000"/>
-          <w:sz w:val="22"/>
-          <w:u w:val="none"/>
-          <w:effect w:val="none"/>
-        </w:rPr>
-        <w:tab/>
-      </w:r>
-      <w:r>
-        <w:rPr>
-          <w:rFonts w:ascii="Arial" w:hAnsi="Arial"/>
-          <w:b w:val="false"/>
-          <w:i w:val="false"/>
-          <w:caps w:val="false"/>
-          <w:smallCaps w:val="false"/>
-          <w:strike w:val="false"/>
-          <w:dstrike w:val="false"/>
-          <w:color w:val="000000"/>
-          <w:sz w:val="22"/>
-          <w:u w:val="none"/>
-          <w:effect w:val="none"/>
-        </w:rPr>
-        <w:t>Fin</w:t>
-      </w:r>
-      <w:r>
-        <w:rPr>
-          <w:rFonts w:ascii="Arial" w:hAnsi="Arial"/>
-          <w:b w:val="false"/>
-          <w:i w:val="false"/>
-          <w:caps w:val="false"/>
-          <w:smallCaps w:val="false"/>
-          <w:strike w:val="false"/>
-          <w:dstrike w:val="false"/>
-          <w:color w:val="000000"/>
-          <w:sz w:val="22"/>
-          <w:u w:val="none"/>
-          <w:effect w:val="none"/>
-        </w:rPr>
-        <w:t>s</w:t>
-      </w:r>
-      <w:r>
-        <w:rPr>
-          <w:rFonts w:ascii="Arial" w:hAnsi="Arial"/>
-          <w:b w:val="false"/>
-          <w:i w:val="false"/>
-          <w:caps w:val="false"/>
-          <w:smallCaps w:val="false"/>
-          <w:strike w:val="false"/>
-          <w:dstrike w:val="false"/>
-          <w:color w:val="000000"/>
-          <w:sz w:val="22"/>
-          <w:u w:val="none"/>
-          <w:effect w:val="none"/>
-        </w:rPr>
-        <w:t>i</w:t>
+        <w:rPr>
+          <w:rFonts w:ascii="Arial" w:hAnsi="Arial"/>
+          <w:b w:val="false"/>
+          <w:i w:val="false"/>
+          <w:caps w:val="false"/>
+          <w:smallCaps w:val="false"/>
+          <w:strike w:val="false"/>
+          <w:dstrike w:val="false"/>
+          <w:color w:val="000000"/>
+          <w:sz w:val="22"/>
+          <w:u w:val="none"/>
+          <w:effect w:val="none"/>
+        </w:rPr>
+      </w:r>
+    </w:p>
+    <w:p>
+      <w:pPr>
+        <w:pStyle w:val="Cuerpodetexto"/>
+        <w:bidi w:val="0"/>
+        <w:jc w:val="left"/>
+        <w:rPr/>
+      </w:pPr>
+      <w:r>
+        <w:rPr>
+          <w:rFonts w:ascii="Arial" w:hAnsi="Arial"/>
+          <w:b w:val="false"/>
+          <w:i w:val="false"/>
+          <w:caps w:val="false"/>
+          <w:smallCaps w:val="false"/>
+          <w:strike w:val="false"/>
+          <w:dstrike w:val="false"/>
+          <w:color w:val="000000"/>
+          <w:sz w:val="22"/>
+          <w:u w:val="none"/>
+          <w:effect w:val="none"/>
+        </w:rPr>
+        <w:tab/>
+        <w:t>Finsi</w:t>
       </w:r>
     </w:p>
     <w:p>
@@ -12699,7 +11056,7 @@
     <w:pPr>
       <w:widowControl/>
       <w:suppressAutoHyphens w:val="true"/>
-      <w:overflowPunct w:val="false"/>
+      <w:overflowPunct w:val="true"/>
       <w:bidi w:val="0"/>
       <w:spacing w:before="0" w:after="0"/>
       <w:jc w:val="left"/>

</xml_diff>

<commit_message>
Actualización de documentación interna y externa
</commit_message>
<xml_diff>
--- a/Documentación Super Auto Pets.docx
+++ b/Documentación Super Auto Pets.docx
@@ -491,9 +491,6 @@
         <w:rPr/>
         <w:tab/>
         <w:tab/>
-      </w:r>
-      <w:r>
-        <w:rPr/>
         <w:t>Escribir “4. Reportes”</w:t>
       </w:r>
     </w:p>
@@ -509,9 +506,6 @@
         <w:rPr/>
         <w:tab/>
         <w:tab/>
-      </w:r>
-      <w:r>
-        <w:rPr/>
         <w:t>Escribir “5. Salir”</w:t>
       </w:r>
     </w:p>
@@ -572,9 +566,6 @@
         <w:tab/>
         <w:tab/>
         <w:tab/>
-      </w:r>
-      <w:r>
-        <w:rPr/>
         <w:t>crear objeto de la clase Arena</w:t>
       </w:r>
     </w:p>
@@ -706,9 +697,6 @@
         <w:tab/>
         <w:tab/>
         <w:tab/>
-      </w:r>
-      <w:r>
-        <w:rPr/>
         <w:t>crear objeto de la clase Creativo</w:t>
       </w:r>
     </w:p>
@@ -725,9 +713,6 @@
         <w:tab/>
         <w:tab/>
         <w:tab/>
-      </w:r>
-      <w:r>
-        <w:rPr/>
         <w:t>Llamar comenzarBatalla()</w:t>
       </w:r>
     </w:p>
@@ -743,9 +728,6 @@
         <w:rPr/>
         <w:tab/>
         <w:tab/>
-      </w:r>
-      <w:r>
-        <w:rPr/>
         <w:t>caso 4:</w:t>
       </w:r>
     </w:p>
@@ -762,9 +744,6 @@
         <w:tab/>
         <w:tab/>
         <w:tab/>
-      </w:r>
-      <w:r>
-        <w:rPr/>
         <w:t>crear objeto Reportes</w:t>
       </w:r>
     </w:p>
@@ -781,9 +760,6 @@
         <w:tab/>
         <w:tab/>
         <w:tab/>
-      </w:r>
-      <w:r>
-        <w:rPr/>
         <w:t>Llamar estaditicasYReportes()</w:t>
       </w:r>
     </w:p>
@@ -799,9 +775,6 @@
         <w:rPr/>
         <w:tab/>
         <w:tab/>
-      </w:r>
-      <w:r>
-        <w:rPr/>
         <w:t>caso 5:</w:t>
       </w:r>
     </w:p>
@@ -4004,30 +3977,46 @@
       </w:pPr>
       <w:r>
         <w:rPr/>
-        <w:t>En esta clase se encuentran métodos que se encargan de desbloquear el tier correspondiente a la ronda en la que se encuentra el jugador, el método que se encarga de gestionar la manera de desbloqueo se llama desbloquearTier().</w:t>
-      </w:r>
-    </w:p>
-    <w:p>
-      <w:pPr>
-        <w:pStyle w:val="Cuerpodetexto"/>
-        <w:bidi w:val="0"/>
-        <w:jc w:val="left"/>
-        <w:rPr/>
-      </w:pPr>
-      <w:r>
-        <w:rPr/>
-      </w:r>
-    </w:p>
-    <w:p>
-      <w:pPr>
-        <w:pStyle w:val="Cuerpodetexto"/>
-        <w:bidi w:val="0"/>
-        <w:jc w:val="left"/>
-        <w:rPr/>
-      </w:pPr>
-      <w:r>
-        <w:rPr/>
-        <w:t>Método desbloquarTier()</w:t>
+        <w:t>En esta clase se encuentran métodos que se encargan de desbloquear el tier correspondiente a la ronda en la que se encuentra el jugador, el método que se encarga de gestionar la manera de desbloqueo se llama desbloquearTier</w:t>
+      </w:r>
+      <w:r>
+        <w:rPr/>
+        <w:t>Mascotas</w:t>
+      </w:r>
+      <w:r>
+        <w:rPr/>
+        <w:t>().</w:t>
+      </w:r>
+    </w:p>
+    <w:p>
+      <w:pPr>
+        <w:pStyle w:val="Cuerpodetexto"/>
+        <w:bidi w:val="0"/>
+        <w:jc w:val="left"/>
+        <w:rPr/>
+      </w:pPr>
+      <w:r>
+        <w:rPr/>
+      </w:r>
+    </w:p>
+    <w:p>
+      <w:pPr>
+        <w:pStyle w:val="Cuerpodetexto"/>
+        <w:bidi w:val="0"/>
+        <w:jc w:val="left"/>
+        <w:rPr/>
+      </w:pPr>
+      <w:r>
+        <w:rPr/>
+        <w:t>Método desbloquarTier</w:t>
+      </w:r>
+      <w:r>
+        <w:rPr/>
+        <w:t>Mascotas</w:t>
+      </w:r>
+      <w:r>
+        <w:rPr/>
+        <w:t>()</w:t>
       </w:r>
     </w:p>
     <w:p>
@@ -4063,7 +4052,15 @@
       <w:r>
         <w:rPr/>
         <w:tab/>
-        <w:t>Inicio Proceso desbloquearTier(Var ronda)</w:t>
+        <w:t>Inicio Proceso desbloquearTier</w:t>
+      </w:r>
+      <w:r>
+        <w:rPr/>
+        <w:t>Animales</w:t>
+      </w:r>
+      <w:r>
+        <w:rPr/>
+        <w:t>(Var ronda)</w:t>
       </w:r>
     </w:p>
     <w:p>
@@ -6653,8 +6650,8 @@
         </w:rPr>
         <w:t>Venado”, 1, 1, “</w:t>
       </w:r>
-      <w:bookmarkStart w:id="39" w:name="__DdeLink__1228_2776380018"/>
-      <w:bookmarkStart w:id="40" w:name="__DdeLink__1212_2776380018"/>
+      <w:bookmarkStart w:id="39" w:name="__DdeLink__1212_2776380018"/>
+      <w:bookmarkStart w:id="40" w:name="__DdeLink__1228_2776380018"/>
       <w:r>
         <w:rPr>
           <w:rFonts w:ascii="Arial" w:hAnsi="Arial"/>
@@ -7515,8 +7512,8 @@
         </w:rPr>
         <w:t>Jaguar”, 7, 4, “</w:t>
       </w:r>
-      <w:bookmarkStart w:id="50" w:name="__DdeLink__1234_2776380018"/>
-      <w:bookmarkStart w:id="51" w:name="__DdeLink__1232_2776380018"/>
+      <w:bookmarkStart w:id="50" w:name="__DdeLink__1232_2776380018"/>
+      <w:bookmarkStart w:id="51" w:name="__DdeLink__1234_2776380018"/>
       <w:r>
         <w:rPr>
           <w:rFonts w:ascii="Arial" w:hAnsi="Arial"/>
@@ -7817,8 +7814,8 @@
         <w:tab/>
         <w:t>Mascota vaca = new Mascota(“Vaca, 4, 6, “</w:t>
       </w:r>
-      <w:bookmarkStart w:id="56" w:name="__DdeLink__1248_2776380018"/>
-      <w:bookmarkStart w:id="57" w:name="__DdeLink__1244_2776380018"/>
+      <w:bookmarkStart w:id="56" w:name="__DdeLink__1244_2776380018"/>
+      <w:bookmarkStart w:id="57" w:name="__DdeLink__1248_2776380018"/>
       <w:r>
         <w:rPr>
           <w:rFonts w:ascii="Arial" w:hAnsi="Arial"/>
@@ -9399,6 +9396,1979 @@
       <w:r>
         <w:rPr/>
         <w:tab/>
+        <w:t>Fin</w:t>
+      </w:r>
+    </w:p>
+    <w:p>
+      <w:pPr>
+        <w:pStyle w:val="Cuerpodetexto"/>
+        <w:bidi w:val="0"/>
+        <w:jc w:val="left"/>
+        <w:rPr/>
+      </w:pPr>
+      <w:r>
+        <w:rPr/>
+      </w:r>
+    </w:p>
+    <w:p>
+      <w:pPr>
+        <w:pStyle w:val="Cuerpodetexto"/>
+        <w:bidi w:val="0"/>
+        <w:jc w:val="left"/>
+        <w:rPr/>
+      </w:pPr>
+      <w:r>
+        <w:rPr/>
+      </w:r>
+    </w:p>
+    <w:p>
+      <w:pPr>
+        <w:pStyle w:val="Cuerpodetexto"/>
+        <w:bidi w:val="0"/>
+        <w:jc w:val="left"/>
+        <w:rPr/>
+      </w:pPr>
+      <w:r>
+        <w:rPr/>
+        <w:t>Metodo desbloquearTierComida(</w:t>
+      </w:r>
+      <w:r>
+        <w:rPr/>
+        <w:t>Var ronda</w:t>
+      </w:r>
+      <w:r>
+        <w:rPr/>
+        <w:t>)</w:t>
+      </w:r>
+    </w:p>
+    <w:p>
+      <w:pPr>
+        <w:pStyle w:val="Cuerpodetexto"/>
+        <w:bidi w:val="0"/>
+        <w:jc w:val="left"/>
+        <w:rPr/>
+      </w:pPr>
+      <w:r>
+        <w:rPr/>
+        <w:t>El comportamiento es similar al que se encarga de desbloquear el tier de animales, la diferencia es que el arreglo que se va a mostrar es de comida las cuales se podrán dar a las mascotas en el menú entre batallas.</w:t>
+      </w:r>
+    </w:p>
+    <w:p>
+      <w:pPr>
+        <w:pStyle w:val="Cuerpodetexto"/>
+        <w:bidi w:val="0"/>
+        <w:jc w:val="left"/>
+        <w:rPr/>
+      </w:pPr>
+      <w:r>
+        <w:rPr/>
+      </w:r>
+    </w:p>
+    <w:p>
+      <w:pPr>
+        <w:pStyle w:val="Cuerpodetexto"/>
+        <w:bidi w:val="0"/>
+        <w:jc w:val="left"/>
+        <w:rPr/>
+      </w:pPr>
+      <w:r>
+        <w:rPr/>
+        <w:tab/>
+      </w:r>
+      <w:r>
+        <w:rPr/>
+        <w:t>Inicio Proceso desbloquearTierComida()</w:t>
+      </w:r>
+    </w:p>
+    <w:p>
+      <w:pPr>
+        <w:pStyle w:val="Cuerpodetexto"/>
+        <w:bidi w:val="0"/>
+        <w:jc w:val="left"/>
+        <w:rPr/>
+      </w:pPr>
+      <w:r>
+        <w:rPr/>
+        <w:tab/>
+        <w:t xml:space="preserve">        comida[0] = new Manzana("Manzana", "Da 1 de vida y 1 de daño a un animal seleccionado", 1, 1);</w:t>
+      </w:r>
+    </w:p>
+    <w:p>
+      <w:pPr>
+        <w:pStyle w:val="Cuerpodetexto"/>
+        <w:bidi w:val="0"/>
+        <w:jc w:val="left"/>
+        <w:rPr/>
+      </w:pPr>
+      <w:r>
+        <w:rPr/>
+        <w:t xml:space="preserve">        </w:t>
+      </w:r>
+      <w:r>
+        <w:rPr/>
+        <w:t>comida[1] = new Naranja("Naranja", "Efecto", "Hace que regrese un 10% de daño");</w:t>
+      </w:r>
+    </w:p>
+    <w:p>
+      <w:pPr>
+        <w:pStyle w:val="Cuerpodetexto"/>
+        <w:bidi w:val="0"/>
+        <w:jc w:val="left"/>
+        <w:rPr/>
+      </w:pPr>
+      <w:r>
+        <w:rPr/>
+        <w:t xml:space="preserve">        </w:t>
+      </w:r>
+      <w:r>
+        <w:rPr/>
+        <w:t>comida[2] = new Miel("Miel", "Efecto", "Cuando la mascota a la que se le dio la miel muere, es remplazada con una abeja de 1 de vida y 1 de daño");</w:t>
+      </w:r>
+    </w:p>
+    <w:p>
+      <w:pPr>
+        <w:pStyle w:val="Cuerpodetexto"/>
+        <w:bidi w:val="0"/>
+        <w:jc w:val="left"/>
+        <w:rPr/>
+      </w:pPr>
+      <w:r>
+        <w:rPr/>
+        <w:t xml:space="preserve">        </w:t>
+      </w:r>
+      <w:r>
+        <w:rPr/>
+        <w:t>comida[3] = new Pastel("Pastelito", "Da 3 de vida y 3 de daño por la siguiente ronda de pelea", 3, 3);</w:t>
+      </w:r>
+    </w:p>
+    <w:p>
+      <w:pPr>
+        <w:pStyle w:val="Cuerpodetexto"/>
+        <w:bidi w:val="0"/>
+        <w:jc w:val="left"/>
+        <w:rPr/>
+      </w:pPr>
+      <w:r>
+        <w:rPr/>
+        <w:t xml:space="preserve">        </w:t>
+      </w:r>
+      <w:r>
+        <w:rPr/>
+        <w:t>comida[4] = new HuesoDeCarne("Hueso de Carne", "Efecto", "Da al animal 5 de daño extra", 0, 5);</w:t>
+      </w:r>
+    </w:p>
+    <w:p>
+      <w:pPr>
+        <w:pStyle w:val="Cuerpodetexto"/>
+        <w:bidi w:val="0"/>
+        <w:jc w:val="left"/>
+        <w:rPr/>
+      </w:pPr>
+      <w:r>
+        <w:rPr/>
+        <w:t xml:space="preserve">        </w:t>
+      </w:r>
+      <w:r>
+        <w:rPr/>
+        <w:t>comida[5] = new PastillaParaDormir("Pastilla para dormir", "Hace que nuestra mascota se desmaye en la fase de menú entre batalla", 0, 0);</w:t>
+      </w:r>
+    </w:p>
+    <w:p>
+      <w:pPr>
+        <w:pStyle w:val="Cuerpodetexto"/>
+        <w:bidi w:val="0"/>
+        <w:jc w:val="left"/>
+        <w:rPr/>
+      </w:pPr>
+      <w:r>
+        <w:rPr/>
+        <w:t xml:space="preserve">        </w:t>
+      </w:r>
+      <w:r>
+        <w:rPr/>
+        <w:t>comida[6] = new Ajo("Ajo", "Efecto", "Da armadura que hace que reciba 2 de daño menos", 2, 0);</w:t>
+      </w:r>
+    </w:p>
+    <w:p>
+      <w:pPr>
+        <w:pStyle w:val="Cuerpodetexto"/>
+        <w:bidi w:val="0"/>
+        <w:jc w:val="left"/>
+        <w:rPr/>
+      </w:pPr>
+      <w:r>
+        <w:rPr/>
+        <w:t xml:space="preserve">        </w:t>
+      </w:r>
+      <w:r>
+        <w:rPr/>
+        <w:t>comida[7] = new Ensalada("Ensalada", "Da 1 de vida y 1 de daño a 2 animales aleatorios del equipo", 1, 1);</w:t>
+      </w:r>
+    </w:p>
+    <w:p>
+      <w:pPr>
+        <w:pStyle w:val="Cuerpodetexto"/>
+        <w:bidi w:val="0"/>
+        <w:jc w:val="left"/>
+        <w:rPr/>
+      </w:pPr>
+      <w:r>
+        <w:rPr/>
+        <w:t xml:space="preserve">        </w:t>
+      </w:r>
+      <w:r>
+        <w:rPr/>
+        <w:t>comida[8] = new ComidaEnlatada("Comida enlatada", "Da a los animales que estan en la tienda y proximos que aparezcan 1 de vida y 2 de daño", 1, 2);</w:t>
+      </w:r>
+    </w:p>
+    <w:p>
+      <w:pPr>
+        <w:pStyle w:val="Cuerpodetexto"/>
+        <w:bidi w:val="0"/>
+        <w:jc w:val="left"/>
+        <w:rPr/>
+      </w:pPr>
+      <w:r>
+        <w:rPr/>
+        <w:t xml:space="preserve">        </w:t>
+      </w:r>
+      <w:r>
+        <w:rPr/>
+        <w:t>comida[9] = new Pera("Pera", "Da al animal escogido 2 de vida y 2 de daño", 2, 2);</w:t>
+      </w:r>
+    </w:p>
+    <w:p>
+      <w:pPr>
+        <w:pStyle w:val="Cuerpodetexto"/>
+        <w:bidi w:val="0"/>
+        <w:jc w:val="left"/>
+        <w:rPr/>
+      </w:pPr>
+      <w:r>
+        <w:rPr/>
+        <w:t xml:space="preserve">        </w:t>
+      </w:r>
+      <w:r>
+        <w:rPr/>
+        <w:t xml:space="preserve">comida[10] = new Chile("Chile", "Efecto", "Hace que el animal portador haga 5 de daño al animal que se encuentra </w:t>
+      </w:r>
+      <w:r>
+        <w:rPr>
+          <w:u w:val="none"/>
+        </w:rPr>
+        <w:t>detr</w:t>
+      </w:r>
+      <w:r>
+        <w:rPr>
+          <w:u w:val="none"/>
+        </w:rPr>
+        <w:t>á</w:t>
+      </w:r>
+      <w:r>
+        <w:rPr>
+          <w:u w:val="none"/>
+        </w:rPr>
+        <w:t>s</w:t>
+      </w:r>
+      <w:r>
+        <w:rPr/>
+        <w:t xml:space="preserve"> del que atacó");</w:t>
+      </w:r>
+    </w:p>
+    <w:p>
+      <w:pPr>
+        <w:pStyle w:val="Cuerpodetexto"/>
+        <w:bidi w:val="0"/>
+        <w:jc w:val="left"/>
+        <w:rPr/>
+      </w:pPr>
+      <w:r>
+        <w:rPr/>
+        <w:t xml:space="preserve">        </w:t>
+      </w:r>
+      <w:r>
+        <w:rPr/>
+        <w:t>comida[11] = new Chocolate("Chocolate", "Da 1 de experiencia a un animal de tu equipo", 0, 0);</w:t>
+      </w:r>
+    </w:p>
+    <w:p>
+      <w:pPr>
+        <w:pStyle w:val="Cuerpodetexto"/>
+        <w:bidi w:val="0"/>
+        <w:jc w:val="left"/>
+        <w:rPr/>
+      </w:pPr>
+      <w:r>
+        <w:rPr/>
+        <w:t xml:space="preserve">        </w:t>
+      </w:r>
+      <w:r>
+        <w:rPr/>
+        <w:t>comida[12] = new Sushi("Sushi", "Da 1 de vida y 1 de daño a 3 animales aleatorios del equipo", 1, 1);</w:t>
+      </w:r>
+    </w:p>
+    <w:p>
+      <w:pPr>
+        <w:pStyle w:val="Cuerpodetexto"/>
+        <w:bidi w:val="0"/>
+        <w:jc w:val="left"/>
+        <w:rPr/>
+      </w:pPr>
+      <w:r>
+        <w:rPr/>
+        <w:t xml:space="preserve">        </w:t>
+      </w:r>
+      <w:r>
+        <w:rPr/>
+        <w:t>comida[13] = new Melon("Melón", "Efecto", "El animal que lo porte no recibira daño la primera vez que sea atacado");</w:t>
+      </w:r>
+    </w:p>
+    <w:p>
+      <w:pPr>
+        <w:pStyle w:val="Cuerpodetexto"/>
+        <w:bidi w:val="0"/>
+        <w:jc w:val="left"/>
+        <w:rPr/>
+      </w:pPr>
+      <w:r>
+        <w:rPr/>
+        <w:t xml:space="preserve">        </w:t>
+      </w:r>
+      <w:r>
+        <w:rPr/>
+        <w:t>comida[14] = new Hongo("Hongo", "Efecto", "Cuando el animal muere vuelve a aparecer con 1 de vida y 1 de daño");</w:t>
+      </w:r>
+    </w:p>
+    <w:p>
+      <w:pPr>
+        <w:pStyle w:val="Cuerpodetexto"/>
+        <w:bidi w:val="0"/>
+        <w:jc w:val="left"/>
+        <w:rPr/>
+      </w:pPr>
+      <w:r>
+        <w:rPr/>
+        <w:t xml:space="preserve">        </w:t>
+      </w:r>
+      <w:r>
+        <w:rPr/>
+        <w:t>comida[15] = new Pizza("Pizza", "Da 2 de vida y 2 de daño a 2 animales aleatorios del equipo", 2, 2);</w:t>
+      </w:r>
+    </w:p>
+    <w:p>
+      <w:pPr>
+        <w:pStyle w:val="Cuerpodetexto"/>
+        <w:bidi w:val="0"/>
+        <w:jc w:val="left"/>
+        <w:rPr/>
+      </w:pPr>
+      <w:r>
+        <w:rPr/>
+        <w:t xml:space="preserve">        </w:t>
+      </w:r>
+      <w:r>
+        <w:rPr/>
+        <w:t>comida[16] = new Carne("Carne", "Efecto", "Hace que el animal que lo porte haga 20 de daño adicional 1 vez por ronda", 0, 20);</w:t>
+      </w:r>
+    </w:p>
+    <w:p>
+      <w:pPr>
+        <w:pStyle w:val="Cuerpodetexto"/>
+        <w:bidi w:val="0"/>
+        <w:jc w:val="left"/>
+        <w:rPr/>
+      </w:pPr>
+      <w:r>
+        <w:rPr/>
+        <w:t xml:space="preserve">        </w:t>
+      </w:r>
+      <w:r>
+        <w:rPr/>
+        <w:t>comida[17] = new Gelatina("Gelatina", "Efecto", "El animal que lo porte puede tener un tipo extra");</w:t>
+      </w:r>
+    </w:p>
+    <w:p>
+      <w:pPr>
+        <w:pStyle w:val="Cuerpodetexto"/>
+        <w:bidi w:val="0"/>
+        <w:jc w:val="left"/>
+        <w:rPr/>
+      </w:pPr>
+      <w:r>
+        <w:rPr/>
+      </w:r>
+    </w:p>
+    <w:p>
+      <w:pPr>
+        <w:pStyle w:val="Cuerpodetexto"/>
+        <w:bidi w:val="0"/>
+        <w:jc w:val="left"/>
+        <w:rPr/>
+      </w:pPr>
+      <w:r>
+        <w:rPr/>
+        <w:t xml:space="preserve">        </w:t>
+      </w:r>
+      <w:r>
+        <w:rPr/>
+        <w:t xml:space="preserve">Si </w:t>
+      </w:r>
+      <w:r>
+        <w:rPr/>
+        <w:t xml:space="preserve"> (ronda &gt;= 1 &amp;&amp; ronda &lt;= 3) </w:t>
+      </w:r>
+      <w:r>
+        <w:rPr/>
+        <w:t>entonces</w:t>
+      </w:r>
+    </w:p>
+    <w:p>
+      <w:pPr>
+        <w:pStyle w:val="Cuerpodetexto"/>
+        <w:bidi w:val="0"/>
+        <w:jc w:val="left"/>
+        <w:rPr/>
+      </w:pPr>
+      <w:r>
+        <w:rPr/>
+        <w:tab/>
+        <w:tab/>
+        <w:t>Si</w:t>
+      </w:r>
+      <w:r>
+        <w:rPr/>
+        <w:t xml:space="preserve"> (ronda == 1 || ronda == 2) </w:t>
+      </w:r>
+      <w:r>
+        <w:rPr>
+          <w:rFonts w:eastAsia="Noto Serif CJK SC" w:cs="Lohit Devanagari"/>
+          <w:color w:val="auto"/>
+          <w:kern w:val="2"/>
+          <w:sz w:val="24"/>
+          <w:szCs w:val="24"/>
+          <w:lang w:val="es-GT" w:eastAsia="zh-CN" w:bidi="hi-IN"/>
+        </w:rPr>
+        <w:t>entonces</w:t>
+      </w:r>
+    </w:p>
+    <w:p>
+      <w:pPr>
+        <w:pStyle w:val="Cuerpodetexto"/>
+        <w:bidi w:val="0"/>
+        <w:jc w:val="left"/>
+        <w:rPr/>
+      </w:pPr>
+      <w:r>
+        <w:rPr/>
+        <w:t xml:space="preserve">            </w:t>
+      </w:r>
+      <w:r>
+        <w:rPr/>
+        <w:tab/>
+        <w:t xml:space="preserve">    comidaMostradaPorRonda = 3</w:t>
+      </w:r>
+    </w:p>
+    <w:p>
+      <w:pPr>
+        <w:pStyle w:val="Cuerpodetexto"/>
+        <w:bidi w:val="0"/>
+        <w:jc w:val="left"/>
+        <w:rPr/>
+      </w:pPr>
+      <w:r>
+        <w:rPr/>
+        <w:t xml:space="preserve">            </w:t>
+      </w:r>
+      <w:r>
+        <w:rPr/>
+        <w:tab/>
+        <w:t xml:space="preserve">    </w:t>
+      </w:r>
+      <w:r>
+        <w:rPr>
+          <w:rFonts w:eastAsia="Noto Serif CJK SC" w:cs="Lohit Devanagari"/>
+          <w:color w:val="auto"/>
+          <w:kern w:val="2"/>
+          <w:sz w:val="24"/>
+          <w:szCs w:val="24"/>
+          <w:lang w:val="es-GT" w:eastAsia="zh-CN" w:bidi="hi-IN"/>
+        </w:rPr>
+        <w:t xml:space="preserve">Desde </w:t>
+      </w:r>
+      <w:r>
+        <w:rPr/>
+        <w:t xml:space="preserve">0; </w:t>
+      </w:r>
+      <w:r>
+        <w:rPr/>
+        <w:t xml:space="preserve">hasta </w:t>
+      </w:r>
+      <w:r>
+        <w:rPr/>
+        <w:t xml:space="preserve">i &lt; CANTIDAD_COMIDA_MOSTRADA: </w:t>
+      </w:r>
+      <w:r>
+        <w:rPr/>
+        <w:t>1</w:t>
+      </w:r>
+    </w:p>
+    <w:p>
+      <w:pPr>
+        <w:pStyle w:val="Cuerpodetexto"/>
+        <w:bidi w:val="0"/>
+        <w:jc w:val="left"/>
+        <w:rPr/>
+      </w:pPr>
+      <w:r>
+        <w:rPr/>
+        <w:t xml:space="preserve">            </w:t>
+      </w:r>
+      <w:r>
+        <w:rPr/>
+        <w:tab/>
+        <w:t xml:space="preserve">        </w:t>
+      </w:r>
+      <w:r>
+        <w:rPr>
+          <w:rFonts w:eastAsia="Noto Serif CJK SC" w:cs="Lohit Devanagari"/>
+          <w:color w:val="auto"/>
+          <w:kern w:val="2"/>
+          <w:sz w:val="24"/>
+          <w:szCs w:val="24"/>
+          <w:lang w:val="es-GT" w:eastAsia="zh-CN" w:bidi="hi-IN"/>
+        </w:rPr>
+        <w:t xml:space="preserve">Var </w:t>
+      </w:r>
+      <w:r>
+        <w:rPr/>
+        <w:t xml:space="preserve">indice = </w:t>
+      </w:r>
+      <w:r>
+        <w:rPr>
+          <w:rFonts w:eastAsia="Noto Serif CJK SC" w:cs="Lohit Devanagari"/>
+          <w:color w:val="auto"/>
+          <w:kern w:val="2"/>
+          <w:sz w:val="24"/>
+          <w:szCs w:val="24"/>
+          <w:lang w:val="es-GT" w:eastAsia="zh-CN" w:bidi="hi-IN"/>
+        </w:rPr>
+        <w:t xml:space="preserve">Llamar funcion aleatorio() </w:t>
+      </w:r>
+      <w:r>
+        <w:rPr/>
+        <w:t>* comidaMostradaPorRonda</w:t>
+      </w:r>
+    </w:p>
+    <w:p>
+      <w:pPr>
+        <w:pStyle w:val="Cuerpodetexto"/>
+        <w:bidi w:val="0"/>
+        <w:jc w:val="left"/>
+        <w:rPr/>
+      </w:pPr>
+      <w:r>
+        <w:rPr/>
+        <w:t xml:space="preserve">            </w:t>
+      </w:r>
+      <w:r>
+        <w:rPr/>
+        <w:tab/>
+        <w:t xml:space="preserve">        </w:t>
+      </w:r>
+      <w:r>
+        <w:rPr>
+          <w:rFonts w:eastAsia="Noto Serif CJK SC" w:cs="Lohit Devanagari"/>
+          <w:color w:val="auto"/>
+          <w:kern w:val="2"/>
+          <w:sz w:val="24"/>
+          <w:szCs w:val="24"/>
+          <w:lang w:val="es-GT" w:eastAsia="zh-CN" w:bidi="hi-IN"/>
+        </w:rPr>
+        <w:t>Escribir “</w:t>
+      </w:r>
+      <w:r>
+        <w:rPr/>
+        <w:t>comida[indice]”</w:t>
+      </w:r>
+    </w:p>
+    <w:p>
+      <w:pPr>
+        <w:pStyle w:val="Cuerpodetexto"/>
+        <w:bidi w:val="0"/>
+        <w:jc w:val="left"/>
+        <w:rPr/>
+      </w:pPr>
+      <w:r>
+        <w:rPr/>
+        <w:t xml:space="preserve">            </w:t>
+      </w:r>
+      <w:r>
+        <w:rPr/>
+        <w:tab/>
+        <w:t xml:space="preserve">    </w:t>
+      </w:r>
+      <w:r>
+        <w:rPr/>
+        <w:t>findesde</w:t>
+      </w:r>
+    </w:p>
+    <w:p>
+      <w:pPr>
+        <w:pStyle w:val="Cuerpodetexto"/>
+        <w:bidi w:val="0"/>
+        <w:jc w:val="left"/>
+        <w:rPr/>
+      </w:pPr>
+      <w:r>
+        <w:rPr/>
+        <w:tab/>
+        <w:t xml:space="preserve">          </w:t>
+      </w:r>
+      <w:r>
+        <w:rPr>
+          <w:rFonts w:eastAsia="Noto Serif CJK SC" w:cs="Lohit Devanagari"/>
+          <w:color w:val="auto"/>
+          <w:kern w:val="2"/>
+          <w:sz w:val="24"/>
+          <w:szCs w:val="24"/>
+          <w:lang w:val="es-GT" w:eastAsia="zh-CN" w:bidi="hi-IN"/>
+        </w:rPr>
+        <w:t xml:space="preserve">sino si </w:t>
+      </w:r>
+      <w:r>
+        <w:rPr/>
+        <w:t xml:space="preserve">(ronda == 3) </w:t>
+      </w:r>
+      <w:r>
+        <w:rPr/>
+        <w:t>entonces</w:t>
+      </w:r>
+    </w:p>
+    <w:p>
+      <w:pPr>
+        <w:pStyle w:val="Cuerpodetexto"/>
+        <w:bidi w:val="0"/>
+        <w:jc w:val="left"/>
+        <w:rPr/>
+      </w:pPr>
+      <w:r>
+        <w:rPr/>
+        <w:t xml:space="preserve">                </w:t>
+      </w:r>
+      <w:r>
+        <w:rPr/>
+        <w:tab/>
+        <w:tab/>
+        <w:t>comidaMostradaPorRonda = 6;</w:t>
+      </w:r>
+    </w:p>
+    <w:p>
+      <w:pPr>
+        <w:pStyle w:val="Cuerpodetexto"/>
+        <w:bidi w:val="0"/>
+        <w:jc w:val="left"/>
+        <w:rPr/>
+      </w:pPr>
+      <w:r>
+        <w:rPr/>
+        <w:t xml:space="preserve">                </w:t>
+      </w:r>
+      <w:r>
+        <w:rPr/>
+        <w:tab/>
+        <w:tab/>
+      </w:r>
+      <w:r>
+        <w:rPr>
+          <w:rFonts w:eastAsia="Noto Serif CJK SC" w:cs="Lohit Devanagari"/>
+          <w:color w:val="auto"/>
+          <w:kern w:val="2"/>
+          <w:sz w:val="24"/>
+          <w:szCs w:val="24"/>
+          <w:lang w:val="es-GT" w:eastAsia="zh-CN" w:bidi="hi-IN"/>
+        </w:rPr>
+        <w:t xml:space="preserve">Desde </w:t>
+      </w:r>
+      <w:r>
+        <w:rPr/>
+        <w:t xml:space="preserve">i = 0; </w:t>
+      </w:r>
+      <w:r>
+        <w:rPr/>
+        <w:t xml:space="preserve">hasta </w:t>
+      </w:r>
+      <w:r>
+        <w:rPr/>
+        <w:t xml:space="preserve">i &lt; CANTIDAD_COMIDA_MOSTRADA: </w:t>
+      </w:r>
+      <w:r>
+        <w:rPr/>
+        <w:t>1</w:t>
+      </w:r>
+    </w:p>
+    <w:p>
+      <w:pPr>
+        <w:pStyle w:val="Cuerpodetexto"/>
+        <w:bidi w:val="0"/>
+        <w:jc w:val="left"/>
+        <w:rPr/>
+      </w:pPr>
+      <w:r>
+        <w:rPr/>
+        <w:t xml:space="preserve">           </w:t>
+      </w:r>
+      <w:r>
+        <w:rPr/>
+        <w:tab/>
+        <w:t xml:space="preserve">     </w:t>
+        <w:tab/>
+        <w:tab/>
+      </w:r>
+      <w:r>
+        <w:rPr>
+          <w:rFonts w:eastAsia="Noto Serif CJK SC" w:cs="Lohit Devanagari"/>
+          <w:color w:val="auto"/>
+          <w:kern w:val="2"/>
+          <w:sz w:val="24"/>
+          <w:szCs w:val="24"/>
+          <w:lang w:val="es-GT" w:eastAsia="zh-CN" w:bidi="hi-IN"/>
+        </w:rPr>
+        <w:t>Var</w:t>
+      </w:r>
+      <w:r>
+        <w:rPr/>
+        <w:t xml:space="preserve"> indice = </w:t>
+      </w:r>
+      <w:r>
+        <w:rPr>
+          <w:rFonts w:eastAsia="Noto Serif CJK SC" w:cs="Lohit Devanagari"/>
+          <w:color w:val="auto"/>
+          <w:kern w:val="2"/>
+          <w:sz w:val="24"/>
+          <w:szCs w:val="24"/>
+          <w:lang w:val="es-GT" w:eastAsia="zh-CN" w:bidi="hi-IN"/>
+        </w:rPr>
+        <w:t>Llamar funcion aleatorio()</w:t>
+      </w:r>
+      <w:r>
+        <w:rPr/>
+        <w:t xml:space="preserve"> * comidaMostradaPorRonda);</w:t>
+      </w:r>
+    </w:p>
+    <w:p>
+      <w:pPr>
+        <w:pStyle w:val="Cuerpodetexto"/>
+        <w:bidi w:val="0"/>
+        <w:jc w:val="left"/>
+        <w:rPr/>
+      </w:pPr>
+      <w:r>
+        <w:rPr/>
+        <w:t xml:space="preserve">           </w:t>
+      </w:r>
+      <w:r>
+        <w:rPr/>
+        <w:tab/>
+        <w:t xml:space="preserve">     </w:t>
+        <w:tab/>
+        <w:tab/>
+      </w:r>
+      <w:r>
+        <w:rPr>
+          <w:rFonts w:eastAsia="Noto Serif CJK SC" w:cs="Lohit Devanagari"/>
+          <w:color w:val="auto"/>
+          <w:kern w:val="2"/>
+          <w:sz w:val="24"/>
+          <w:szCs w:val="24"/>
+          <w:lang w:val="es-GT" w:eastAsia="zh-CN" w:bidi="hi-IN"/>
+        </w:rPr>
+        <w:t>Escribir “</w:t>
+      </w:r>
+      <w:r>
+        <w:rPr/>
+        <w:t>comida[indice]”</w:t>
+      </w:r>
+    </w:p>
+    <w:p>
+      <w:pPr>
+        <w:pStyle w:val="Cuerpodetexto"/>
+        <w:bidi w:val="0"/>
+        <w:jc w:val="left"/>
+        <w:rPr/>
+      </w:pPr>
+      <w:r>
+        <w:rPr/>
+        <w:t xml:space="preserve">                </w:t>
+      </w:r>
+      <w:r>
+        <w:rPr/>
+        <w:tab/>
+        <w:tab/>
+      </w:r>
+      <w:r>
+        <w:rPr/>
+        <w:t>findesde</w:t>
+      </w:r>
+    </w:p>
+    <w:p>
+      <w:pPr>
+        <w:pStyle w:val="Cuerpodetexto"/>
+        <w:bidi w:val="0"/>
+        <w:jc w:val="left"/>
+        <w:rPr/>
+      </w:pPr>
+      <w:r>
+        <w:rPr/>
+        <w:tab/>
+        <w:tab/>
+      </w:r>
+      <w:r>
+        <w:rPr/>
+        <w:t>finsi</w:t>
+      </w:r>
+    </w:p>
+    <w:p>
+      <w:pPr>
+        <w:pStyle w:val="Cuerpodetexto"/>
+        <w:bidi w:val="0"/>
+        <w:jc w:val="left"/>
+        <w:rPr>
+          <w:rFonts w:ascii="Times New Roman" w:hAnsi="Times New Roman" w:eastAsia="Noto Serif CJK SC" w:cs="Lohit Devanagari"/>
+          <w:color w:val="auto"/>
+          <w:kern w:val="2"/>
+          <w:sz w:val="24"/>
+          <w:szCs w:val="24"/>
+          <w:lang w:val="es-GT" w:eastAsia="zh-CN" w:bidi="hi-IN"/>
+        </w:rPr>
+      </w:pPr>
+      <w:r>
+        <w:rPr/>
+      </w:r>
+    </w:p>
+    <w:p>
+      <w:pPr>
+        <w:pStyle w:val="Cuerpodetexto"/>
+        <w:bidi w:val="0"/>
+        <w:jc w:val="left"/>
+        <w:rPr/>
+      </w:pPr>
+      <w:r>
+        <w:rPr>
+          <w:rFonts w:eastAsia="Noto Serif CJK SC" w:cs="Lohit Devanagari"/>
+          <w:color w:val="auto"/>
+          <w:kern w:val="2"/>
+          <w:sz w:val="24"/>
+          <w:szCs w:val="24"/>
+          <w:lang w:val="es-GT" w:eastAsia="zh-CN" w:bidi="hi-IN"/>
+        </w:rPr>
+        <w:tab/>
+        <w:t xml:space="preserve">sino si </w:t>
+      </w:r>
+      <w:r>
+        <w:rPr/>
+        <w:t xml:space="preserve">(ronda &gt;= 4 &amp;&amp; ronda &lt;= 6) </w:t>
+      </w:r>
+      <w:r>
+        <w:rPr/>
+        <w:t>entonces</w:t>
+      </w:r>
+    </w:p>
+    <w:p>
+      <w:pPr>
+        <w:pStyle w:val="Cuerpodetexto"/>
+        <w:bidi w:val="0"/>
+        <w:jc w:val="left"/>
+        <w:rPr/>
+      </w:pPr>
+      <w:r>
+        <w:rPr>
+          <w:rFonts w:eastAsia="Noto Serif CJK SC" w:cs="Lohit Devanagari"/>
+          <w:color w:val="auto"/>
+          <w:kern w:val="2"/>
+          <w:sz w:val="24"/>
+          <w:szCs w:val="24"/>
+          <w:lang w:val="es-GT" w:eastAsia="zh-CN" w:bidi="hi-IN"/>
+        </w:rPr>
+        <w:tab/>
+        <w:tab/>
+        <w:t xml:space="preserve">Si </w:t>
+      </w:r>
+      <w:r>
+        <w:rPr/>
+        <w:t xml:space="preserve">(ronda == 4) </w:t>
+      </w:r>
+      <w:r>
+        <w:rPr/>
+        <w:t>entonces</w:t>
+      </w:r>
+    </w:p>
+    <w:p>
+      <w:pPr>
+        <w:pStyle w:val="Cuerpodetexto"/>
+        <w:bidi w:val="0"/>
+        <w:jc w:val="left"/>
+        <w:rPr/>
+      </w:pPr>
+      <w:r>
+        <w:rPr/>
+        <w:t xml:space="preserve">        </w:t>
+      </w:r>
+      <w:r>
+        <w:rPr/>
+        <w:tab/>
+        <w:tab/>
+        <w:t xml:space="preserve">        comidaMostradaPorRonda = 6</w:t>
+      </w:r>
+    </w:p>
+    <w:p>
+      <w:pPr>
+        <w:pStyle w:val="Cuerpodetexto"/>
+        <w:bidi w:val="0"/>
+        <w:jc w:val="left"/>
+        <w:rPr/>
+      </w:pPr>
+      <w:r>
+        <w:rPr/>
+        <w:t xml:space="preserve">        </w:t>
+      </w:r>
+      <w:r>
+        <w:rPr/>
+        <w:tab/>
+        <w:tab/>
+        <w:t xml:space="preserve">        </w:t>
+      </w:r>
+      <w:r>
+        <w:rPr>
+          <w:rFonts w:eastAsia="Noto Serif CJK SC" w:cs="Lohit Devanagari"/>
+          <w:color w:val="auto"/>
+          <w:kern w:val="2"/>
+          <w:sz w:val="24"/>
+          <w:szCs w:val="24"/>
+          <w:lang w:val="es-GT" w:eastAsia="zh-CN" w:bidi="hi-IN"/>
+        </w:rPr>
+        <w:t xml:space="preserve">Desde </w:t>
+      </w:r>
+      <w:r>
+        <w:rPr/>
+        <w:t xml:space="preserve">0; </w:t>
+      </w:r>
+      <w:r>
+        <w:rPr/>
+        <w:t xml:space="preserve">hasta </w:t>
+      </w:r>
+      <w:r>
+        <w:rPr/>
+        <w:t xml:space="preserve">i &lt; CANTIDAD_COMIDA_MOSTRADA; </w:t>
+      </w:r>
+      <w:r>
+        <w:rPr/>
+        <w:t>1</w:t>
+      </w:r>
+    </w:p>
+    <w:p>
+      <w:pPr>
+        <w:pStyle w:val="Cuerpodetexto"/>
+        <w:bidi w:val="0"/>
+        <w:jc w:val="left"/>
+        <w:rPr/>
+      </w:pPr>
+      <w:r>
+        <w:rPr>
+          <w:rFonts w:eastAsia="Noto Serif CJK SC" w:cs="Lohit Devanagari"/>
+          <w:color w:val="auto"/>
+          <w:kern w:val="2"/>
+          <w:sz w:val="24"/>
+          <w:szCs w:val="24"/>
+          <w:lang w:val="es-GT" w:eastAsia="zh-CN" w:bidi="hi-IN"/>
+        </w:rPr>
+        <w:tab/>
+        <w:tab/>
+        <w:tab/>
+        <w:tab/>
+        <w:t>Var</w:t>
+      </w:r>
+      <w:r>
+        <w:rPr/>
+        <w:t xml:space="preserve"> indice = </w:t>
+      </w:r>
+      <w:r>
+        <w:rPr>
+          <w:rFonts w:eastAsia="Noto Serif CJK SC" w:cs="Lohit Devanagari"/>
+          <w:color w:val="auto"/>
+          <w:kern w:val="2"/>
+          <w:sz w:val="24"/>
+          <w:szCs w:val="24"/>
+          <w:lang w:val="es-GT" w:eastAsia="zh-CN" w:bidi="hi-IN"/>
+        </w:rPr>
+        <w:t>Llamar funcion aleatorio()</w:t>
+      </w:r>
+      <w:r>
+        <w:rPr/>
+        <w:t xml:space="preserve"> * comidaMostradaPorRonda</w:t>
+      </w:r>
+    </w:p>
+    <w:p>
+      <w:pPr>
+        <w:pStyle w:val="Cuerpodetexto"/>
+        <w:bidi w:val="0"/>
+        <w:jc w:val="left"/>
+        <w:rPr/>
+      </w:pPr>
+      <w:r>
+        <w:rPr/>
+        <w:t xml:space="preserve">                    </w:t>
+      </w:r>
+      <w:r>
+        <w:rPr/>
+        <w:tab/>
+        <w:tab/>
+        <w:tab/>
+      </w:r>
+      <w:r>
+        <w:rPr>
+          <w:rFonts w:eastAsia="Noto Serif CJK SC" w:cs="Lohit Devanagari"/>
+          <w:color w:val="auto"/>
+          <w:kern w:val="2"/>
+          <w:sz w:val="24"/>
+          <w:szCs w:val="24"/>
+          <w:lang w:val="es-GT" w:eastAsia="zh-CN" w:bidi="hi-IN"/>
+        </w:rPr>
+        <w:t>“Escribir “</w:t>
+      </w:r>
+      <w:r>
+        <w:rPr/>
+        <w:t>comida[indice]);</w:t>
+      </w:r>
+    </w:p>
+    <w:p>
+      <w:pPr>
+        <w:pStyle w:val="Cuerpodetexto"/>
+        <w:bidi w:val="0"/>
+        <w:jc w:val="left"/>
+        <w:rPr/>
+      </w:pPr>
+      <w:r>
+        <w:rPr/>
+        <w:tab/>
+        <w:tab/>
+        <w:tab/>
+        <w:t>findesde</w:t>
+      </w:r>
+    </w:p>
+    <w:p>
+      <w:pPr>
+        <w:pStyle w:val="Cuerpodetexto"/>
+        <w:bidi w:val="0"/>
+        <w:jc w:val="left"/>
+        <w:rPr/>
+      </w:pPr>
+      <w:r>
+        <w:rPr>
+          <w:rFonts w:eastAsia="Noto Serif CJK SC" w:cs="Lohit Devanagari"/>
+          <w:color w:val="auto"/>
+          <w:kern w:val="2"/>
+          <w:sz w:val="24"/>
+          <w:szCs w:val="24"/>
+          <w:lang w:val="es-GT" w:eastAsia="zh-CN" w:bidi="hi-IN"/>
+        </w:rPr>
+        <w:tab/>
+        <w:tab/>
+        <w:t xml:space="preserve">sino si </w:t>
+      </w:r>
+      <w:r>
+        <w:rPr/>
+        <w:t xml:space="preserve">(ronda == 5 || ronda == 6) </w:t>
+      </w:r>
+      <w:r>
+        <w:rPr/>
+        <w:t>entonces</w:t>
+      </w:r>
+    </w:p>
+    <w:p>
+      <w:pPr>
+        <w:pStyle w:val="Cuerpodetexto"/>
+        <w:bidi w:val="0"/>
+        <w:jc w:val="left"/>
+        <w:rPr/>
+      </w:pPr>
+      <w:r>
+        <w:rPr/>
+        <w:t xml:space="preserve">                </w:t>
+      </w:r>
+      <w:r>
+        <w:rPr/>
+        <w:tab/>
+        <w:tab/>
+        <w:t>comidaMostradaPorRonda = 10;</w:t>
+      </w:r>
+    </w:p>
+    <w:p>
+      <w:pPr>
+        <w:pStyle w:val="Cuerpodetexto"/>
+        <w:bidi w:val="0"/>
+        <w:jc w:val="left"/>
+        <w:rPr/>
+      </w:pPr>
+      <w:r>
+        <w:rPr/>
+        <w:tab/>
+        <w:tab/>
+        <w:t xml:space="preserve">           </w:t>
+      </w:r>
+      <w:r>
+        <w:rPr>
+          <w:rFonts w:eastAsia="Noto Serif CJK SC" w:cs="Lohit Devanagari"/>
+          <w:color w:val="auto"/>
+          <w:kern w:val="2"/>
+          <w:sz w:val="24"/>
+          <w:szCs w:val="24"/>
+          <w:lang w:val="es-GT" w:eastAsia="zh-CN" w:bidi="hi-IN"/>
+        </w:rPr>
+        <w:t xml:space="preserve">Desde </w:t>
+      </w:r>
+      <w:r>
+        <w:rPr/>
+        <w:t xml:space="preserve">0; </w:t>
+      </w:r>
+      <w:r>
+        <w:rPr/>
+        <w:t xml:space="preserve">hasta </w:t>
+      </w:r>
+      <w:r>
+        <w:rPr/>
+        <w:t xml:space="preserve">i &lt; CANTIDAD_COMIDA_MOSTRADA; </w:t>
+      </w:r>
+      <w:r>
+        <w:rPr>
+          <w:rFonts w:eastAsia="Noto Serif CJK SC" w:cs="Lohit Devanagari"/>
+          <w:color w:val="auto"/>
+          <w:kern w:val="2"/>
+          <w:sz w:val="24"/>
+          <w:szCs w:val="24"/>
+          <w:lang w:val="es-GT" w:eastAsia="zh-CN" w:bidi="hi-IN"/>
+        </w:rPr>
+        <w:t>1</w:t>
+      </w:r>
+    </w:p>
+    <w:p>
+      <w:pPr>
+        <w:pStyle w:val="Cuerpodetexto"/>
+        <w:bidi w:val="0"/>
+        <w:jc w:val="left"/>
+        <w:rPr/>
+      </w:pPr>
+      <w:r>
+        <w:rPr/>
+        <w:tab/>
+        <w:t xml:space="preserve"> </w:t>
+        <w:tab/>
+        <w:tab/>
+        <w:t xml:space="preserve">           </w:t>
+      </w:r>
+      <w:r>
+        <w:rPr>
+          <w:rFonts w:eastAsia="Noto Serif CJK SC" w:cs="Lohit Devanagari"/>
+          <w:color w:val="auto"/>
+          <w:kern w:val="2"/>
+          <w:sz w:val="24"/>
+          <w:szCs w:val="24"/>
+          <w:lang w:val="es-GT" w:eastAsia="zh-CN" w:bidi="hi-IN"/>
+        </w:rPr>
+        <w:t xml:space="preserve">Var </w:t>
+      </w:r>
+      <w:r>
+        <w:rPr/>
+        <w:t xml:space="preserve">indice = </w:t>
+      </w:r>
+      <w:r>
+        <w:rPr>
+          <w:rFonts w:eastAsia="Noto Serif CJK SC" w:cs="Lohit Devanagari"/>
+          <w:color w:val="auto"/>
+          <w:kern w:val="2"/>
+          <w:sz w:val="24"/>
+          <w:szCs w:val="24"/>
+          <w:lang w:val="es-GT" w:eastAsia="zh-CN" w:bidi="hi-IN"/>
+        </w:rPr>
+        <w:t>Llamar funcion aleatorio()</w:t>
+      </w:r>
+      <w:r>
+        <w:rPr/>
+        <w:t>* comidaMostradaPorRonda</w:t>
+      </w:r>
+    </w:p>
+    <w:p>
+      <w:pPr>
+        <w:pStyle w:val="Cuerpodetexto"/>
+        <w:bidi w:val="0"/>
+        <w:jc w:val="left"/>
+        <w:rPr/>
+      </w:pPr>
+      <w:r>
+        <w:rPr/>
+        <w:t xml:space="preserve">            </w:t>
+      </w:r>
+      <w:r>
+        <w:rPr/>
+        <w:tab/>
+        <w:tab/>
+        <w:tab/>
+        <w:t xml:space="preserve"> </w:t>
+      </w:r>
+      <w:r>
+        <w:rPr>
+          <w:rFonts w:eastAsia="Noto Serif CJK SC" w:cs="Lohit Devanagari"/>
+          <w:color w:val="auto"/>
+          <w:kern w:val="2"/>
+          <w:sz w:val="24"/>
+          <w:szCs w:val="24"/>
+          <w:lang w:val="es-GT" w:eastAsia="zh-CN" w:bidi="hi-IN"/>
+        </w:rPr>
+        <w:t>Escribir “</w:t>
+      </w:r>
+      <w:r>
+        <w:rPr/>
+        <w:t>comida[indice]”</w:t>
+      </w:r>
+    </w:p>
+    <w:p>
+      <w:pPr>
+        <w:pStyle w:val="Cuerpodetexto"/>
+        <w:bidi w:val="0"/>
+        <w:jc w:val="left"/>
+        <w:rPr/>
+      </w:pPr>
+      <w:r>
+        <w:rPr/>
+        <w:t xml:space="preserve">            </w:t>
+      </w:r>
+      <w:r>
+        <w:rPr/>
+        <w:tab/>
+        <w:tab/>
+      </w:r>
+      <w:r>
+        <w:rPr/>
+        <w:t>findesde</w:t>
+      </w:r>
+    </w:p>
+    <w:p>
+      <w:pPr>
+        <w:pStyle w:val="Cuerpodetexto"/>
+        <w:bidi w:val="0"/>
+        <w:jc w:val="left"/>
+        <w:rPr/>
+      </w:pPr>
+      <w:r>
+        <w:rPr/>
+        <w:t xml:space="preserve">            </w:t>
+      </w:r>
+      <w:r>
+        <w:rPr/>
+        <w:tab/>
+      </w:r>
+      <w:r>
+        <w:rPr/>
+        <w:t>finsi</w:t>
+      </w:r>
+    </w:p>
+    <w:p>
+      <w:pPr>
+        <w:pStyle w:val="Cuerpodetexto"/>
+        <w:bidi w:val="0"/>
+        <w:jc w:val="left"/>
+        <w:rPr/>
+      </w:pPr>
+      <w:r>
+        <w:rPr/>
+      </w:r>
+    </w:p>
+    <w:p>
+      <w:pPr>
+        <w:pStyle w:val="Cuerpodetexto"/>
+        <w:bidi w:val="0"/>
+        <w:jc w:val="left"/>
+        <w:rPr/>
+      </w:pPr>
+      <w:r>
+        <w:rPr>
+          <w:rFonts w:eastAsia="Noto Serif CJK SC" w:cs="Lohit Devanagari"/>
+          <w:color w:val="auto"/>
+          <w:kern w:val="2"/>
+          <w:sz w:val="24"/>
+          <w:szCs w:val="24"/>
+          <w:lang w:val="es-GT" w:eastAsia="zh-CN" w:bidi="hi-IN"/>
+        </w:rPr>
+        <w:tab/>
+        <w:t xml:space="preserve">sino si </w:t>
+      </w:r>
+      <w:r>
+        <w:rPr/>
+        <w:t>(ronda &gt;= 7) {</w:t>
+      </w:r>
+    </w:p>
+    <w:p>
+      <w:pPr>
+        <w:pStyle w:val="Cuerpodetexto"/>
+        <w:bidi w:val="0"/>
+        <w:jc w:val="left"/>
+        <w:rPr/>
+      </w:pPr>
+      <w:r>
+        <w:rPr/>
+        <w:tab/>
+        <w:tab/>
+      </w:r>
+      <w:r>
+        <w:rPr>
+          <w:rFonts w:eastAsia="Noto Serif CJK SC" w:cs="Lohit Devanagari"/>
+          <w:color w:val="auto"/>
+          <w:kern w:val="2"/>
+          <w:sz w:val="24"/>
+          <w:szCs w:val="24"/>
+          <w:lang w:val="es-GT" w:eastAsia="zh-CN" w:bidi="hi-IN"/>
+        </w:rPr>
+        <w:t xml:space="preserve">Si </w:t>
+      </w:r>
+      <w:r>
+        <w:rPr/>
+        <w:t xml:space="preserve">(ronda == 7 || ronda == 8) </w:t>
+      </w:r>
+      <w:r>
+        <w:rPr>
+          <w:rFonts w:eastAsia="Noto Serif CJK SC" w:cs="Lohit Devanagari"/>
+          <w:color w:val="auto"/>
+          <w:kern w:val="2"/>
+          <w:sz w:val="24"/>
+          <w:szCs w:val="24"/>
+          <w:lang w:val="es-GT" w:eastAsia="zh-CN" w:bidi="hi-IN"/>
+        </w:rPr>
+        <w:t>entonces</w:t>
+      </w:r>
+    </w:p>
+    <w:p>
+      <w:pPr>
+        <w:pStyle w:val="Cuerpodetexto"/>
+        <w:bidi w:val="0"/>
+        <w:jc w:val="left"/>
+        <w:rPr/>
+      </w:pPr>
+      <w:r>
+        <w:rPr>
+          <w:rFonts w:eastAsia="Noto Serif CJK SC" w:cs="Lohit Devanagari"/>
+          <w:color w:val="auto"/>
+          <w:kern w:val="2"/>
+          <w:sz w:val="24"/>
+          <w:szCs w:val="24"/>
+          <w:lang w:val="es-GT" w:eastAsia="zh-CN" w:bidi="hi-IN"/>
+        </w:rPr>
+        <w:tab/>
+        <w:tab/>
+        <w:tab/>
+      </w:r>
+      <w:r>
+        <w:rPr/>
+        <w:t>comidaMostradaPorRonda = 13</w:t>
+      </w:r>
+    </w:p>
+    <w:p>
+      <w:pPr>
+        <w:pStyle w:val="Cuerpodetexto"/>
+        <w:bidi w:val="0"/>
+        <w:jc w:val="left"/>
+        <w:rPr/>
+      </w:pPr>
+      <w:r>
+        <w:rPr>
+          <w:rFonts w:eastAsia="Noto Serif CJK SC" w:cs="Lohit Devanagari"/>
+          <w:color w:val="auto"/>
+          <w:kern w:val="2"/>
+          <w:sz w:val="24"/>
+          <w:szCs w:val="24"/>
+          <w:lang w:val="es-GT" w:eastAsia="zh-CN" w:bidi="hi-IN"/>
+        </w:rPr>
+        <w:tab/>
+        <w:tab/>
+        <w:tab/>
+        <w:t xml:space="preserve">Desde </w:t>
+      </w:r>
+      <w:r>
+        <w:rPr/>
+        <w:t xml:space="preserve">i = 0; </w:t>
+      </w:r>
+      <w:r>
+        <w:rPr/>
+        <w:t xml:space="preserve">hasta </w:t>
+      </w:r>
+      <w:r>
+        <w:rPr/>
+        <w:t xml:space="preserve">i &lt; 5; </w:t>
+      </w:r>
+      <w:r>
+        <w:rPr>
+          <w:rFonts w:eastAsia="Noto Serif CJK SC" w:cs="Lohit Devanagari"/>
+          <w:color w:val="auto"/>
+          <w:kern w:val="2"/>
+          <w:sz w:val="24"/>
+          <w:szCs w:val="24"/>
+          <w:lang w:val="es-GT" w:eastAsia="zh-CN" w:bidi="hi-IN"/>
+        </w:rPr>
+        <w:t>1 entonces</w:t>
+      </w:r>
+    </w:p>
+    <w:p>
+      <w:pPr>
+        <w:pStyle w:val="Cuerpodetexto"/>
+        <w:bidi w:val="0"/>
+        <w:jc w:val="left"/>
+        <w:rPr/>
+      </w:pPr>
+      <w:r>
+        <w:rPr>
+          <w:rFonts w:eastAsia="Noto Serif CJK SC" w:cs="Lohit Devanagari"/>
+          <w:color w:val="auto"/>
+          <w:kern w:val="2"/>
+          <w:sz w:val="24"/>
+          <w:szCs w:val="24"/>
+          <w:lang w:val="es-GT" w:eastAsia="zh-CN" w:bidi="hi-IN"/>
+        </w:rPr>
+        <w:tab/>
+        <w:tab/>
+        <w:tab/>
+        <w:tab/>
+        <w:t xml:space="preserve">Var </w:t>
+      </w:r>
+      <w:r>
+        <w:rPr/>
+        <w:t>indice = (int) (Math.random() * comidaMostradaPorRonda</w:t>
+      </w:r>
+    </w:p>
+    <w:p>
+      <w:pPr>
+        <w:pStyle w:val="Cuerpodetexto"/>
+        <w:bidi w:val="0"/>
+        <w:jc w:val="left"/>
+        <w:rPr/>
+      </w:pPr>
+      <w:r>
+        <w:rPr/>
+        <w:tab/>
+        <w:tab/>
+        <w:tab/>
+        <w:tab/>
+      </w:r>
+      <w:r>
+        <w:rPr/>
+        <w:t>Escribir “</w:t>
+      </w:r>
+      <w:r>
+        <w:rPr/>
+        <w:t>comida[indice]”</w:t>
+      </w:r>
+    </w:p>
+    <w:p>
+      <w:pPr>
+        <w:pStyle w:val="Cuerpodetexto"/>
+        <w:bidi w:val="0"/>
+        <w:jc w:val="left"/>
+        <w:rPr/>
+      </w:pPr>
+      <w:r>
+        <w:rPr/>
+        <w:tab/>
+        <w:tab/>
+      </w:r>
+      <w:r>
+        <w:rPr/>
+        <w:t xml:space="preserve">sino si </w:t>
+      </w:r>
+      <w:r>
+        <w:rPr/>
+        <w:t xml:space="preserve">(ronda == 9 || ronda == 10) </w:t>
+      </w:r>
+      <w:r>
+        <w:rPr>
+          <w:rFonts w:eastAsia="Noto Serif CJK SC" w:cs="Lohit Devanagari"/>
+          <w:color w:val="auto"/>
+          <w:kern w:val="2"/>
+          <w:sz w:val="24"/>
+          <w:szCs w:val="24"/>
+          <w:lang w:val="es-GT" w:eastAsia="zh-CN" w:bidi="hi-IN"/>
+        </w:rPr>
+        <w:t>entonces</w:t>
+      </w:r>
+    </w:p>
+    <w:p>
+      <w:pPr>
+        <w:pStyle w:val="Cuerpodetexto"/>
+        <w:bidi w:val="0"/>
+        <w:jc w:val="left"/>
+        <w:rPr/>
+      </w:pPr>
+      <w:r>
+        <w:rPr>
+          <w:rFonts w:eastAsia="Noto Serif CJK SC" w:cs="Lohit Devanagari"/>
+          <w:color w:val="auto"/>
+          <w:kern w:val="2"/>
+          <w:sz w:val="24"/>
+          <w:szCs w:val="24"/>
+          <w:lang w:val="es-GT" w:eastAsia="zh-CN" w:bidi="hi-IN"/>
+        </w:rPr>
+        <w:tab/>
+        <w:tab/>
+        <w:tab/>
+      </w:r>
+      <w:r>
+        <w:rPr/>
+        <w:t>comidaMostradaPorRonda = 15</w:t>
+      </w:r>
+    </w:p>
+    <w:p>
+      <w:pPr>
+        <w:pStyle w:val="Cuerpodetexto"/>
+        <w:bidi w:val="0"/>
+        <w:jc w:val="left"/>
+        <w:rPr/>
+      </w:pPr>
+      <w:r>
+        <w:rPr/>
+        <w:tab/>
+        <w:tab/>
+        <w:tab/>
+      </w:r>
+      <w:r>
+        <w:rPr>
+          <w:rFonts w:eastAsia="Noto Serif CJK SC" w:cs="Lohit Devanagari"/>
+          <w:color w:val="auto"/>
+          <w:kern w:val="2"/>
+          <w:sz w:val="24"/>
+          <w:szCs w:val="24"/>
+          <w:lang w:val="es-GT" w:eastAsia="zh-CN" w:bidi="hi-IN"/>
+        </w:rPr>
+        <w:t xml:space="preserve">Desde </w:t>
+      </w:r>
+      <w:r>
+        <w:rPr/>
+        <w:t xml:space="preserve">0; </w:t>
+      </w:r>
+      <w:r>
+        <w:rPr/>
+        <w:t xml:space="preserve">hasta </w:t>
+      </w:r>
+      <w:r>
+        <w:rPr/>
+        <w:t xml:space="preserve">i &lt; 5; </w:t>
+      </w:r>
+      <w:r>
+        <w:rPr>
+          <w:rFonts w:eastAsia="Noto Serif CJK SC" w:cs="Lohit Devanagari"/>
+          <w:color w:val="auto"/>
+          <w:kern w:val="2"/>
+          <w:sz w:val="24"/>
+          <w:szCs w:val="24"/>
+          <w:lang w:val="es-GT" w:eastAsia="zh-CN" w:bidi="hi-IN"/>
+        </w:rPr>
+        <w:t>1</w:t>
+      </w:r>
+    </w:p>
+    <w:p>
+      <w:pPr>
+        <w:pStyle w:val="Cuerpodetexto"/>
+        <w:bidi w:val="0"/>
+        <w:jc w:val="left"/>
+        <w:rPr/>
+      </w:pPr>
+      <w:r>
+        <w:rPr>
+          <w:rFonts w:eastAsia="Noto Serif CJK SC" w:cs="Lohit Devanagari"/>
+          <w:color w:val="auto"/>
+          <w:kern w:val="2"/>
+          <w:sz w:val="24"/>
+          <w:szCs w:val="24"/>
+          <w:lang w:val="es-GT" w:eastAsia="zh-CN" w:bidi="hi-IN"/>
+        </w:rPr>
+        <w:tab/>
+        <w:tab/>
+        <w:tab/>
+        <w:t xml:space="preserve">Var </w:t>
+      </w:r>
+      <w:r>
+        <w:rPr/>
+        <w:t xml:space="preserve">indice = </w:t>
+      </w:r>
+      <w:r>
+        <w:rPr>
+          <w:rFonts w:eastAsia="Noto Serif CJK SC" w:cs="Lohit Devanagari"/>
+          <w:color w:val="auto"/>
+          <w:kern w:val="2"/>
+          <w:sz w:val="24"/>
+          <w:szCs w:val="24"/>
+          <w:lang w:val="es-GT" w:eastAsia="zh-CN" w:bidi="hi-IN"/>
+        </w:rPr>
+        <w:t>Llamar funcion aleatorio()</w:t>
+      </w:r>
+      <w:r>
+        <w:rPr/>
+        <w:t>* comidaMostradaPorRonda</w:t>
+      </w:r>
+    </w:p>
+    <w:p>
+      <w:pPr>
+        <w:pStyle w:val="Cuerpodetexto"/>
+        <w:bidi w:val="0"/>
+        <w:jc w:val="left"/>
+        <w:rPr/>
+      </w:pPr>
+      <w:r>
+        <w:rPr/>
+        <w:t xml:space="preserve">                    </w:t>
+      </w:r>
+      <w:r>
+        <w:rPr/>
+        <w:tab/>
+        <w:tab/>
+      </w:r>
+      <w:r>
+        <w:rPr>
+          <w:rFonts w:eastAsia="Noto Serif CJK SC" w:cs="Lohit Devanagari"/>
+          <w:color w:val="auto"/>
+          <w:kern w:val="2"/>
+          <w:sz w:val="24"/>
+          <w:szCs w:val="24"/>
+          <w:lang w:val="es-GT" w:eastAsia="zh-CN" w:bidi="hi-IN"/>
+        </w:rPr>
+        <w:t>Escribir “</w:t>
+      </w:r>
+      <w:r>
+        <w:rPr/>
+        <w:t>comida[indice]”</w:t>
+      </w:r>
+    </w:p>
+    <w:p>
+      <w:pPr>
+        <w:pStyle w:val="Cuerpodetexto"/>
+        <w:bidi w:val="0"/>
+        <w:jc w:val="left"/>
+        <w:rPr/>
+      </w:pPr>
+      <w:r>
+        <w:rPr/>
+        <w:tab/>
+        <w:tab/>
+      </w:r>
+      <w:r>
+        <w:rPr/>
+        <w:t>sino si</w:t>
+      </w:r>
+      <w:r>
+        <w:rPr/>
+        <w:t xml:space="preserve"> (ronda == 11 || ronda == 12) </w:t>
+      </w:r>
+      <w:r>
+        <w:rPr/>
+        <w:t>entonces</w:t>
+      </w:r>
+    </w:p>
+    <w:p>
+      <w:pPr>
+        <w:pStyle w:val="Cuerpodetexto"/>
+        <w:bidi w:val="0"/>
+        <w:jc w:val="left"/>
+        <w:rPr/>
+      </w:pPr>
+      <w:r>
+        <w:rPr/>
+        <w:tab/>
+        <w:tab/>
+        <w:tab/>
+        <w:t>comidaMostradaPorRonda = 17</w:t>
+      </w:r>
+    </w:p>
+    <w:p>
+      <w:pPr>
+        <w:pStyle w:val="Cuerpodetexto"/>
+        <w:bidi w:val="0"/>
+        <w:jc w:val="left"/>
+        <w:rPr/>
+      </w:pPr>
+      <w:r>
+        <w:rPr>
+          <w:rFonts w:eastAsia="Noto Serif CJK SC" w:cs="Lohit Devanagari"/>
+          <w:color w:val="auto"/>
+          <w:kern w:val="2"/>
+          <w:sz w:val="24"/>
+          <w:szCs w:val="24"/>
+          <w:lang w:val="es-GT" w:eastAsia="zh-CN" w:bidi="hi-IN"/>
+        </w:rPr>
+        <w:tab/>
+        <w:tab/>
+        <w:tab/>
+        <w:t>Desde</w:t>
+      </w:r>
+      <w:r>
+        <w:rPr/>
+        <w:t xml:space="preserve"> (int i = 0; i &lt; 5; </w:t>
+      </w:r>
+      <w:r>
+        <w:rPr/>
+        <w:t>1</w:t>
+      </w:r>
+    </w:p>
+    <w:p>
+      <w:pPr>
+        <w:pStyle w:val="Cuerpodetexto"/>
+        <w:bidi w:val="0"/>
+        <w:jc w:val="left"/>
+        <w:rPr/>
+      </w:pPr>
+      <w:r>
+        <w:rPr/>
+        <w:tab/>
+        <w:tab/>
+        <w:tab/>
+      </w:r>
+      <w:r>
+        <w:rPr/>
+        <w:t xml:space="preserve">Var </w:t>
+      </w:r>
+      <w:r>
+        <w:rPr/>
+        <w:t xml:space="preserve">indice = </w:t>
+      </w:r>
+      <w:r>
+        <w:rPr>
+          <w:rFonts w:eastAsia="Noto Serif CJK SC" w:cs="Lohit Devanagari"/>
+          <w:color w:val="auto"/>
+          <w:kern w:val="2"/>
+          <w:sz w:val="24"/>
+          <w:szCs w:val="24"/>
+          <w:lang w:val="es-GT" w:eastAsia="zh-CN" w:bidi="hi-IN"/>
+        </w:rPr>
+        <w:t>Llamar funcion aleatorio()</w:t>
+      </w:r>
+      <w:r>
+        <w:rPr/>
+        <w:t>* comidaMostradaPorRonda</w:t>
+      </w:r>
+    </w:p>
+    <w:p>
+      <w:pPr>
+        <w:pStyle w:val="Cuerpodetexto"/>
+        <w:bidi w:val="0"/>
+        <w:jc w:val="left"/>
+        <w:rPr/>
+      </w:pPr>
+      <w:r>
+        <w:rPr/>
+        <w:tab/>
+        <w:tab/>
+        <w:tab/>
+      </w:r>
+      <w:r>
+        <w:rPr/>
+        <w:t>Escribir “</w:t>
+      </w:r>
+      <w:r>
+        <w:rPr/>
+        <w:t>(comida[indice]”</w:t>
+      </w:r>
+    </w:p>
+    <w:p>
+      <w:pPr>
+        <w:pStyle w:val="Cuerpodetexto"/>
+        <w:bidi w:val="0"/>
+        <w:jc w:val="left"/>
+        <w:rPr/>
+      </w:pPr>
+      <w:r>
+        <w:rPr/>
+        <w:tab/>
+        <w:tab/>
+      </w:r>
+      <w:r>
+        <w:rPr>
+          <w:rFonts w:eastAsia="Noto Serif CJK SC" w:cs="Lohit Devanagari"/>
+          <w:color w:val="auto"/>
+          <w:kern w:val="2"/>
+          <w:sz w:val="24"/>
+          <w:szCs w:val="24"/>
+          <w:lang w:val="es-GT" w:eastAsia="zh-CN" w:bidi="hi-IN"/>
+        </w:rPr>
+        <w:t xml:space="preserve">sino si </w:t>
+      </w:r>
+      <w:r>
+        <w:rPr/>
+        <w:t xml:space="preserve">(ronda &gt; 12) </w:t>
+      </w:r>
+      <w:r>
+        <w:rPr/>
+        <w:t>entonces</w:t>
+      </w:r>
+    </w:p>
+    <w:p>
+      <w:pPr>
+        <w:pStyle w:val="Cuerpodetexto"/>
+        <w:bidi w:val="0"/>
+        <w:jc w:val="left"/>
+        <w:rPr/>
+      </w:pPr>
+      <w:r>
+        <w:rPr/>
+        <w:tab/>
+        <w:tab/>
+        <w:tab/>
+        <w:t>comidaMostradaPorRonda = 18</w:t>
+      </w:r>
+    </w:p>
+    <w:p>
+      <w:pPr>
+        <w:pStyle w:val="Cuerpodetexto"/>
+        <w:bidi w:val="0"/>
+        <w:jc w:val="left"/>
+        <w:rPr/>
+      </w:pPr>
+      <w:r>
+        <w:rPr/>
+        <w:tab/>
+        <w:tab/>
+        <w:tab/>
+      </w:r>
+      <w:r>
+        <w:rPr/>
+        <w:t xml:space="preserve">Desde </w:t>
+      </w:r>
+      <w:r>
+        <w:rPr/>
+        <w:t xml:space="preserve">0; </w:t>
+      </w:r>
+      <w:r>
+        <w:rPr/>
+        <w:t xml:space="preserve">hasta </w:t>
+      </w:r>
+      <w:r>
+        <w:rPr/>
+        <w:t xml:space="preserve">i &lt; 5; </w:t>
+      </w:r>
+      <w:r>
+        <w:rPr>
+          <w:rFonts w:eastAsia="Noto Serif CJK SC" w:cs="Lohit Devanagari"/>
+          <w:color w:val="auto"/>
+          <w:kern w:val="2"/>
+          <w:sz w:val="24"/>
+          <w:szCs w:val="24"/>
+          <w:lang w:val="es-GT" w:eastAsia="zh-CN" w:bidi="hi-IN"/>
+        </w:rPr>
+        <w:t>1</w:t>
+      </w:r>
+    </w:p>
+    <w:p>
+      <w:pPr>
+        <w:pStyle w:val="Cuerpodetexto"/>
+        <w:bidi w:val="0"/>
+        <w:jc w:val="left"/>
+        <w:rPr/>
+      </w:pPr>
+      <w:r>
+        <w:rPr>
+          <w:rFonts w:eastAsia="Noto Serif CJK SC" w:cs="Lohit Devanagari"/>
+          <w:color w:val="auto"/>
+          <w:kern w:val="2"/>
+          <w:sz w:val="24"/>
+          <w:szCs w:val="24"/>
+          <w:lang w:val="es-GT" w:eastAsia="zh-CN" w:bidi="hi-IN"/>
+        </w:rPr>
+        <w:tab/>
+        <w:tab/>
+        <w:tab/>
+        <w:t xml:space="preserve">Var </w:t>
+      </w:r>
+      <w:r>
+        <w:rPr/>
+        <w:t xml:space="preserve">indice = </w:t>
+      </w:r>
+      <w:r>
+        <w:rPr>
+          <w:rFonts w:eastAsia="Noto Serif CJK SC" w:cs="Lohit Devanagari"/>
+          <w:color w:val="auto"/>
+          <w:kern w:val="2"/>
+          <w:sz w:val="24"/>
+          <w:szCs w:val="24"/>
+          <w:lang w:val="es-GT" w:eastAsia="zh-CN" w:bidi="hi-IN"/>
+        </w:rPr>
+        <w:t>Llamar funcion aleatorio</w:t>
+      </w:r>
+      <w:r>
+        <w:rPr/>
+        <w:t>() * comidaMostradaPorRonda</w:t>
+      </w:r>
+    </w:p>
+    <w:p>
+      <w:pPr>
+        <w:pStyle w:val="Cuerpodetexto"/>
+        <w:bidi w:val="0"/>
+        <w:jc w:val="left"/>
+        <w:rPr/>
+      </w:pPr>
+      <w:r>
+        <w:rPr/>
+        <w:tab/>
+        <w:tab/>
+        <w:tab/>
+      </w:r>
+      <w:r>
+        <w:rPr/>
+        <w:t>Escribir “</w:t>
+      </w:r>
+      <w:r>
+        <w:rPr/>
+        <w:t>(comida[indice]”</w:t>
+      </w:r>
+    </w:p>
+    <w:p>
+      <w:pPr>
+        <w:pStyle w:val="Cuerpodetexto"/>
+        <w:bidi w:val="0"/>
+        <w:jc w:val="left"/>
+        <w:rPr/>
+      </w:pPr>
+      <w:r>
+        <w:rPr/>
+        <w:tab/>
+        <w:tab/>
+      </w:r>
+      <w:r>
+        <w:rPr/>
+        <w:t>finsi</w:t>
+      </w:r>
+    </w:p>
+    <w:p>
+      <w:pPr>
+        <w:pStyle w:val="Cuerpodetexto"/>
+        <w:bidi w:val="0"/>
+        <w:jc w:val="left"/>
+        <w:rPr/>
+      </w:pPr>
+      <w:r>
+        <w:rPr/>
+        <w:tab/>
+      </w:r>
+      <w:r>
+        <w:rPr/>
+        <w:t>Finsi</w:t>
+      </w:r>
+    </w:p>
+    <w:p>
+      <w:pPr>
+        <w:pStyle w:val="Cuerpodetexto"/>
+        <w:bidi w:val="0"/>
+        <w:jc w:val="left"/>
+        <w:rPr/>
+      </w:pPr>
+      <w:r>
+        <w:rPr/>
+        <w:tab/>
+      </w:r>
+      <w:r>
+        <w:rPr/>
         <w:t>Fin</w:t>
       </w:r>
     </w:p>
@@ -9476,84 +11446,235 @@
       </w:pPr>
       <w:r>
         <w:rPr/>
-        <w:tab/>
-        <w:t>Inicio Proceso mostrarMascotasPorRonda(Var ronda)</w:t>
-      </w:r>
-    </w:p>
-    <w:p>
-      <w:pPr>
-        <w:pStyle w:val="Cuerpodetexto"/>
-        <w:bidi w:val="0"/>
-        <w:jc w:val="left"/>
-        <w:rPr/>
-      </w:pPr>
-      <w:r>
-        <w:rPr/>
-        <w:tab/>
-        <w:t>Si (ronda == 1 &amp;&amp; ronda == 2) entonces</w:t>
-      </w:r>
-    </w:p>
-    <w:p>
-      <w:pPr>
-        <w:pStyle w:val="Cuerpodetexto"/>
-        <w:bidi w:val="0"/>
-        <w:jc w:val="left"/>
-        <w:rPr/>
-      </w:pPr>
-      <w:r>
-        <w:rPr/>
-        <w:tab/>
-        <w:tab/>
-      </w:r>
-    </w:p>
-    <w:p>
-      <w:pPr>
-        <w:pStyle w:val="Cuerpodetexto"/>
-        <w:bidi w:val="0"/>
-        <w:jc w:val="left"/>
-        <w:rPr>
-          <w:rFonts w:ascii="Times New Roman" w:hAnsi="Times New Roman" w:eastAsia="Noto Serif CJK SC" w:cs="Lohit Devanagari"/>
-          <w:color w:val="auto"/>
-          <w:kern w:val="2"/>
-          <w:sz w:val="24"/>
-          <w:szCs w:val="24"/>
-          <w:lang w:val="es-GT" w:eastAsia="zh-CN" w:bidi="hi-IN"/>
-        </w:rPr>
-      </w:pPr>
-      <w:r>
-        <w:rPr>
-          <w:rFonts w:eastAsia="Noto Serif CJK SC" w:cs="Lohit Devanagari"/>
-          <w:color w:val="auto"/>
-          <w:kern w:val="2"/>
-          <w:sz w:val="24"/>
-          <w:szCs w:val="24"/>
-          <w:lang w:val="es-GT" w:eastAsia="zh-CN" w:bidi="hi-IN"/>
-        </w:rPr>
-      </w:r>
-    </w:p>
-    <w:p>
-      <w:pPr>
-        <w:pStyle w:val="Cuerpodetexto"/>
-        <w:bidi w:val="0"/>
-        <w:jc w:val="left"/>
-        <w:rPr/>
-      </w:pPr>
-      <w:r>
-        <w:rPr/>
-        <w:tab/>
-        <w:t>Finsi</w:t>
-      </w:r>
-    </w:p>
-    <w:p>
-      <w:pPr>
-        <w:pStyle w:val="Cuerpodetexto"/>
-        <w:bidi w:val="0"/>
-        <w:jc w:val="left"/>
-        <w:rPr/>
-      </w:pPr>
-      <w:r>
-        <w:rPr/>
-        <w:tab/>
+        <w:t>Método mostrarMascotasAleatorias(Var ronda)</w:t>
+      </w:r>
+    </w:p>
+    <w:p>
+      <w:pPr>
+        <w:pStyle w:val="Cuerpodetexto"/>
+        <w:bidi w:val="0"/>
+        <w:jc w:val="left"/>
+        <w:rPr/>
+      </w:pPr>
+      <w:r>
+        <w:rPr/>
+        <w:t>Se encarga unicamente de llamar al método tier y va a mostrar por ronda los animales y cantidad de animales requeridos por las reglas de juego</w:t>
+      </w:r>
+    </w:p>
+    <w:p>
+      <w:pPr>
+        <w:pStyle w:val="Cuerpodetexto"/>
+        <w:bidi w:val="0"/>
+        <w:jc w:val="left"/>
+        <w:rPr/>
+      </w:pPr>
+      <w:r>
+        <w:rPr/>
+      </w:r>
+    </w:p>
+    <w:p>
+      <w:pPr>
+        <w:pStyle w:val="Cuerpodetexto"/>
+        <w:bidi w:val="0"/>
+        <w:jc w:val="left"/>
+        <w:rPr/>
+      </w:pPr>
+      <w:r>
+        <w:rPr/>
+        <w:tab/>
+        <w:t>Inicio Proceso mostrarMascotas</w:t>
+      </w:r>
+      <w:r>
+        <w:rPr>
+          <w:rFonts w:eastAsia="Noto Serif CJK SC" w:cs="Lohit Devanagari"/>
+          <w:color w:val="auto"/>
+          <w:kern w:val="2"/>
+          <w:sz w:val="24"/>
+          <w:szCs w:val="24"/>
+          <w:lang w:val="es-GT" w:eastAsia="zh-CN" w:bidi="hi-IN"/>
+        </w:rPr>
+        <w:t>Aleatorias</w:t>
+      </w:r>
+      <w:r>
+        <w:rPr/>
+        <w:t>(Var ronda)</w:t>
+      </w:r>
+    </w:p>
+    <w:p>
+      <w:pPr>
+        <w:pStyle w:val="Cuerpodetexto"/>
+        <w:bidi w:val="0"/>
+        <w:jc w:val="left"/>
+        <w:rPr/>
+      </w:pPr>
+      <w:r>
+        <w:rPr/>
+        <w:tab/>
+        <w:tab/>
+      </w:r>
+      <w:r>
+        <w:rPr/>
+        <w:t>crear objeto Tier mostrarTier</w:t>
+      </w:r>
+    </w:p>
+    <w:p>
+      <w:pPr>
+        <w:pStyle w:val="Cuerpodetexto"/>
+        <w:bidi w:val="0"/>
+        <w:jc w:val="left"/>
+        <w:rPr/>
+      </w:pPr>
+      <w:r>
+        <w:rPr/>
+        <w:tab/>
+        <w:tab/>
+      </w:r>
+      <w:r>
+        <w:rPr/>
+        <w:t>mostrarTier.desbloquearTierAnimales()</w:t>
+      </w:r>
+    </w:p>
+    <w:p>
+      <w:pPr>
+        <w:pStyle w:val="Cuerpodetexto"/>
+        <w:bidi w:val="0"/>
+        <w:jc w:val="left"/>
+        <w:rPr/>
+      </w:pPr>
+      <w:r>
+        <w:rPr/>
+        <w:tab/>
+        <w:t>Fin</w:t>
+      </w:r>
+    </w:p>
+    <w:p>
+      <w:pPr>
+        <w:pStyle w:val="Cuerpodetexto"/>
+        <w:bidi w:val="0"/>
+        <w:jc w:val="left"/>
+        <w:rPr/>
+      </w:pPr>
+      <w:r>
+        <w:rPr/>
+      </w:r>
+    </w:p>
+    <w:p>
+      <w:pPr>
+        <w:pStyle w:val="Cuerpodetexto"/>
+        <w:bidi w:val="0"/>
+        <w:jc w:val="left"/>
+        <w:rPr/>
+      </w:pPr>
+      <w:r>
+        <w:rPr/>
+        <w:t>Método mostrarComidaAleatoria()</w:t>
+      </w:r>
+    </w:p>
+    <w:p>
+      <w:pPr>
+        <w:pStyle w:val="Cuerpodetexto"/>
+        <w:bidi w:val="0"/>
+        <w:jc w:val="left"/>
+        <w:rPr/>
+      </w:pPr>
+      <w:r>
+        <w:rPr/>
+        <w:t xml:space="preserve">Se encarga de </w:t>
+      </w:r>
+      <w:r>
+        <w:rPr/>
+        <w:t>llamar al método desbloquearTier</w:t>
+      </w:r>
+      <w:r>
+        <w:rPr>
+          <w:rFonts w:eastAsia="Noto Serif CJK SC" w:cs="Lohit Devanagari"/>
+          <w:color w:val="auto"/>
+          <w:kern w:val="2"/>
+          <w:sz w:val="24"/>
+          <w:szCs w:val="24"/>
+          <w:lang w:val="es-GT" w:eastAsia="zh-CN" w:bidi="hi-IN"/>
+        </w:rPr>
+        <w:t>Comida</w:t>
+      </w:r>
+      <w:r>
+        <w:rPr/>
+        <w:t>() que se encarga de mostrar por tier la comida que se mostrará en tienda para que el usuario y darselo a los animales.</w:t>
+      </w:r>
+    </w:p>
+    <w:p>
+      <w:pPr>
+        <w:pStyle w:val="Cuerpodetexto"/>
+        <w:bidi w:val="0"/>
+        <w:jc w:val="left"/>
+        <w:rPr/>
+      </w:pPr>
+      <w:r>
+        <w:rPr/>
+      </w:r>
+    </w:p>
+    <w:p>
+      <w:pPr>
+        <w:pStyle w:val="Cuerpodetexto"/>
+        <w:bidi w:val="0"/>
+        <w:jc w:val="left"/>
+        <w:rPr/>
+      </w:pPr>
+      <w:r>
+        <w:rPr/>
+        <w:tab/>
+      </w:r>
+      <w:r>
+        <w:rPr/>
+        <w:t>Inicio Proceso mostrarComidaAleatoria()</w:t>
+      </w:r>
+    </w:p>
+    <w:p>
+      <w:pPr>
+        <w:pStyle w:val="Cuerpodetexto"/>
+        <w:bidi w:val="0"/>
+        <w:jc w:val="left"/>
+        <w:rPr/>
+      </w:pPr>
+      <w:r>
+        <w:rPr/>
+        <w:tab/>
+        <w:tab/>
+      </w:r>
+      <w:r>
+        <w:rPr/>
+        <w:t>crear objeto Tier mostrarTier</w:t>
+      </w:r>
+    </w:p>
+    <w:p>
+      <w:pPr>
+        <w:pStyle w:val="Cuerpodetexto"/>
+        <w:bidi w:val="0"/>
+        <w:jc w:val="left"/>
+        <w:rPr/>
+      </w:pPr>
+      <w:r>
+        <w:rPr/>
+        <w:tab/>
+        <w:tab/>
+      </w:r>
+      <w:r>
+        <w:rPr/>
+        <w:t>mostrarTier.desbloquearTierComida()</w:t>
+      </w:r>
+    </w:p>
+    <w:p>
+      <w:pPr>
+        <w:pStyle w:val="Cuerpodetexto"/>
+        <w:bidi w:val="0"/>
+        <w:jc w:val="left"/>
+        <w:rPr/>
+      </w:pPr>
+      <w:r>
+        <w:rPr/>
+        <w:tab/>
+      </w:r>
+      <w:r>
+        <w:rPr/>
         <w:t>Fin</w:t>
       </w:r>
     </w:p>
@@ -10819,7 +12940,7 @@
     <w:pPr>
       <w:widowControl/>
       <w:suppressAutoHyphens w:val="true"/>
-      <w:overflowPunct w:val="false"/>
+      <w:overflowPunct w:val="true"/>
       <w:bidi w:val="0"/>
       <w:spacing w:before="0" w:after="0"/>
       <w:jc w:val="left"/>

</xml_diff>